<commit_message>
finished very rough draft of results
</commit_message>
<xml_diff>
--- a/Manuscript/Manuscritp_SpermWhale_AgeSex_Drone_2.docx
+++ b/Manuscript/Manuscritp_SpermWhale_AgeSex_Drone_2.docx
@@ -825,21 +825,13 @@
         <w:t>–</w:t>
       </w:r>
       <w:r>
+        <w:t xml:space="preserve"> 2</w:t>
+      </w:r>
+      <w:r>
         <w:t xml:space="preserve"> </w:t>
       </w:r>
-      <w:proofErr w:type="gramStart"/>
-      <w:r>
-        <w:t>2</w:t>
-      </w:r>
-      <w:r>
-        <w:t xml:space="preserve"> </w:t>
-      </w:r>
-      <w:r>
-        <w:t>hour</w:t>
-      </w:r>
-      <w:proofErr w:type="gramEnd"/>
-      <w:r>
-        <w:t xml:space="preserve"> flight sessions</w:t>
+      <w:r>
+        <w:t>hour flight sessions</w:t>
       </w:r>
       <w:r>
         <w:t xml:space="preserve"> using </w:t>
@@ -1734,1301 +1726,6 @@
       </m:oMathPara>
     </w:p>
     <w:p>
-      <w:pPr>
-        <w:rPr>
-          <w:rFonts w:eastAsiaTheme="minorEastAsia"/>
-        </w:rPr>
-      </w:pPr>
-      <w:r>
-        <w:rPr>
-          <w:rFonts w:eastAsiaTheme="minorEastAsia"/>
-        </w:rPr>
-        <w:t xml:space="preserve">We used corrected altitude estimates to estimate whale morphometry. </w:t>
-      </w:r>
-      <m:oMath>
-        <m:r>
-          <w:rPr>
-            <w:rFonts w:ascii="Cambria Math" w:hAnsi="Cambria Math"/>
-          </w:rPr>
-          <m:t xml:space="preserve"> </m:t>
-        </m:r>
-      </m:oMath>
-    </w:p>
-    <w:p>
-      <w:pPr>
-        <w:pStyle w:val="Heading4"/>
-      </w:pPr>
-      <w:r>
-        <w:t>2.2.2 | Measuring whales</w:t>
-      </w:r>
-    </w:p>
-    <w:p>
-      <w:pPr>
-        <w:rPr>
-          <w:b/>
-          <w:bCs/>
-        </w:rPr>
-      </w:pPr>
-      <w:r>
-        <w:t xml:space="preserve">Drone footage was quality-rated on a scale of 0 – 8, with 0 being high quality and 8 being low quality, based on the level of glare, sea-surface disruption, focus, and exposure. Only recordings with a quality rating ≤ 4 were included in the analysis. Within high-quality videos, extracted still images using the </w:t>
-      </w:r>
-      <w:r>
-        <w:lastRenderedPageBreak/>
-        <w:t xml:space="preserve">behavioural analysis software BORIS </w:t>
-      </w:r>
-      <w:r>
-        <w:fldChar w:fldCharType="begin"/>
-      </w:r>
-      <w:r>
-        <w:instrText xml:space="preserve"> ADDIN ZOTERO_ITEM CSL_CITATION {"citationID":"b28sJduE","properties":{"formattedCitation":"(Friard &amp; Gamba 2016)","plainCitation":"(Friard &amp; Gamba 2016)","noteIndex":0},"citationItems":[{"id":1375,"uris":["http://zotero.org/users/5395629/items/FD2VYEN7"],"itemData":{"id":1375,"type":"article-journal","container-title":"Methods in Ecology and Evolution","DOI":"10.1111/2041-210X.12584","ISSN":"2041-210X, 2041-210X","issue":"11","journalAbbreviation":"Methods Ecol Evol","language":"en","page":"1325-1330","source":"DOI.org (Crossref)","title":"&lt;span style=\"font-variant:small-caps;\"&gt;BORIS&lt;/span&gt; : a free, versatile open‐source event‐logging software for video/audio coding and live observations","title-short":"&lt;span style=\"font-variant","volume":"7","author":[{"family":"Friard","given":"Olivier"},{"family":"Gamba","given":"Marco"}],"editor":[{"family":"Fitzjohn","given":"Richard"}],"issued":{"date-parts":[["2016",11]]}}}],"schema":"https://github.com/citation-style-language/schema/raw/master/csl-citation.json"} </w:instrText>
-      </w:r>
-      <w:r>
-        <w:fldChar w:fldCharType="separate"/>
-      </w:r>
-      <w:r>
-        <w:t>(</w:t>
-      </w:r>
-      <w:proofErr w:type="spellStart"/>
-      <w:r>
-        <w:t>Friard</w:t>
-      </w:r>
-      <w:proofErr w:type="spellEnd"/>
-      <w:r>
-        <w:t xml:space="preserve"> &amp; </w:t>
-      </w:r>
-      <w:proofErr w:type="spellStart"/>
-      <w:r>
-        <w:t>Gamba</w:t>
-      </w:r>
-      <w:proofErr w:type="spellEnd"/>
-      <w:r>
-        <w:t xml:space="preserve"> 2016)</w:t>
-      </w:r>
-      <w:r>
-        <w:fldChar w:fldCharType="end"/>
-      </w:r>
-      <w:r>
-        <w:t xml:space="preserve">. We selected frames where whales were lying mostly flat at the water surface, located near the center of the frame, and where the drone camera was positioned at nadir relative to the water surface. </w:t>
-      </w:r>
-    </w:p>
-    <w:p>
-      <w:r>
-        <w:t xml:space="preserve">For each whale, we measured total length (TL), rostrum-to-flipper length (RF), and head-to-dorsal fin length (HD) (Figure 1). </w:t>
-      </w:r>
-    </w:p>
-    <w:p>
-      <w:pPr>
-        <w:keepNext/>
-      </w:pPr>
-      <w:r>
-        <w:rPr>
-          <w:noProof/>
-        </w:rPr>
-        <mc:AlternateContent>
-          <mc:Choice Requires="wps">
-            <w:drawing>
-              <wp:anchor distT="0" distB="0" distL="114300" distR="114300" simplePos="0" relativeHeight="251672576" behindDoc="0" locked="0" layoutInCell="1" allowOverlap="1" wp14:anchorId="48EE2DC7" wp14:editId="745F10F8">
-                <wp:simplePos x="0" y="0"/>
-                <wp:positionH relativeFrom="column">
-                  <wp:posOffset>4335861</wp:posOffset>
-                </wp:positionH>
-                <wp:positionV relativeFrom="paragraph">
-                  <wp:posOffset>1034367</wp:posOffset>
-                </wp:positionV>
-                <wp:extent cx="45719" cy="45719"/>
-                <wp:effectExtent l="0" t="0" r="18415" b="18415"/>
-                <wp:wrapNone/>
-                <wp:docPr id="1616177463" name="Oval 3"/>
-                <wp:cNvGraphicFramePr/>
-                <a:graphic xmlns:a="http://schemas.openxmlformats.org/drawingml/2006/main">
-                  <a:graphicData uri="http://schemas.microsoft.com/office/word/2010/wordprocessingShape">
-                    <wps:wsp>
-                      <wps:cNvSpPr/>
-                      <wps:spPr>
-                        <a:xfrm flipH="1">
-                          <a:off x="0" y="0"/>
-                          <a:ext cx="45719" cy="45719"/>
-                        </a:xfrm>
-                        <a:prstGeom prst="ellipse">
-                          <a:avLst/>
-                        </a:prstGeom>
-                        <a:solidFill>
-                          <a:schemeClr val="bg1"/>
-                        </a:solidFill>
-                        <a:ln>
-                          <a:solidFill>
-                            <a:schemeClr val="accent2"/>
-                          </a:solidFill>
-                        </a:ln>
-                      </wps:spPr>
-                      <wps:style>
-                        <a:lnRef idx="2">
-                          <a:schemeClr val="accent1">
-                            <a:shade val="15000"/>
-                          </a:schemeClr>
-                        </a:lnRef>
-                        <a:fillRef idx="1">
-                          <a:schemeClr val="accent1"/>
-                        </a:fillRef>
-                        <a:effectRef idx="0">
-                          <a:schemeClr val="accent1"/>
-                        </a:effectRef>
-                        <a:fontRef idx="minor">
-                          <a:schemeClr val="lt1"/>
-                        </a:fontRef>
-                      </wps:style>
-                      <wps:bodyPr rot="0" spcFirstLastPara="0" vertOverflow="overflow" horzOverflow="overflow" vert="horz" wrap="square" lIns="91440" tIns="45720" rIns="91440" bIns="45720" numCol="1" spcCol="0" rtlCol="0" fromWordArt="0" anchor="ctr" anchorCtr="0" forceAA="0" compatLnSpc="1">
-                        <a:prstTxWarp prst="textNoShape">
-                          <a:avLst/>
-                        </a:prstTxWarp>
-                        <a:noAutofit/>
-                      </wps:bodyPr>
-                    </wps:wsp>
-                  </a:graphicData>
-                </a:graphic>
-                <wp14:sizeRelH relativeFrom="margin">
-                  <wp14:pctWidth>0</wp14:pctWidth>
-                </wp14:sizeRelH>
-                <wp14:sizeRelV relativeFrom="margin">
-                  <wp14:pctHeight>0</wp14:pctHeight>
-                </wp14:sizeRelV>
-              </wp:anchor>
-            </w:drawing>
-          </mc:Choice>
-          <mc:Fallback>
-            <w:pict>
-              <v:oval w14:anchorId="0330BA96" id="Oval 3" o:spid="_x0000_s1026" style="position:absolute;margin-left:341.4pt;margin-top:81.45pt;width:3.6pt;height:3.6pt;flip:x;z-index:251672576;visibility:visible;mso-wrap-style:square;mso-width-percent:0;mso-height-percent:0;mso-wrap-distance-left:9pt;mso-wrap-distance-top:0;mso-wrap-distance-right:9pt;mso-wrap-distance-bottom:0;mso-position-horizontal:absolute;mso-position-horizontal-relative:text;mso-position-vertical:absolute;mso-position-vertical-relative:text;mso-width-percent:0;mso-height-percent:0;mso-width-relative:margin;mso-height-relative:margin;v-text-anchor:middle" o:gfxdata="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" fillcolor="white [3212]" strokecolor="#e97132 [3205]" strokeweight="1pt">
-                <v:stroke joinstyle="miter"/>
-              </v:oval>
-            </w:pict>
-          </mc:Fallback>
-        </mc:AlternateContent>
-      </w:r>
-      <w:r>
-        <w:rPr>
-          <w:noProof/>
-        </w:rPr>
-        <mc:AlternateContent>
-          <mc:Choice Requires="wps">
-            <w:drawing>
-              <wp:anchor distT="0" distB="0" distL="114300" distR="114300" simplePos="0" relativeHeight="251671552" behindDoc="0" locked="0" layoutInCell="1" allowOverlap="1" wp14:anchorId="7E1AE696" wp14:editId="690D094B">
-                <wp:simplePos x="0" y="0"/>
-                <wp:positionH relativeFrom="column">
-                  <wp:posOffset>2897977</wp:posOffset>
-                </wp:positionH>
-                <wp:positionV relativeFrom="paragraph">
-                  <wp:posOffset>1265523</wp:posOffset>
-                </wp:positionV>
-                <wp:extent cx="45719" cy="45719"/>
-                <wp:effectExtent l="0" t="0" r="18415" b="18415"/>
-                <wp:wrapNone/>
-                <wp:docPr id="2120629806" name="Oval 3"/>
-                <wp:cNvGraphicFramePr/>
-                <a:graphic xmlns:a="http://schemas.openxmlformats.org/drawingml/2006/main">
-                  <a:graphicData uri="http://schemas.microsoft.com/office/word/2010/wordprocessingShape">
-                    <wps:wsp>
-                      <wps:cNvSpPr/>
-                      <wps:spPr>
-                        <a:xfrm flipH="1">
-                          <a:off x="0" y="0"/>
-                          <a:ext cx="45719" cy="45719"/>
-                        </a:xfrm>
-                        <a:prstGeom prst="ellipse">
-                          <a:avLst/>
-                        </a:prstGeom>
-                        <a:solidFill>
-                          <a:schemeClr val="bg1"/>
-                        </a:solidFill>
-                        <a:ln>
-                          <a:solidFill>
-                            <a:schemeClr val="accent2"/>
-                          </a:solidFill>
-                        </a:ln>
-                      </wps:spPr>
-                      <wps:style>
-                        <a:lnRef idx="2">
-                          <a:schemeClr val="accent1">
-                            <a:shade val="15000"/>
-                          </a:schemeClr>
-                        </a:lnRef>
-                        <a:fillRef idx="1">
-                          <a:schemeClr val="accent1"/>
-                        </a:fillRef>
-                        <a:effectRef idx="0">
-                          <a:schemeClr val="accent1"/>
-                        </a:effectRef>
-                        <a:fontRef idx="minor">
-                          <a:schemeClr val="lt1"/>
-                        </a:fontRef>
-                      </wps:style>
-                      <wps:bodyPr rot="0" spcFirstLastPara="0" vertOverflow="overflow" horzOverflow="overflow" vert="horz" wrap="square" lIns="91440" tIns="45720" rIns="91440" bIns="45720" numCol="1" spcCol="0" rtlCol="0" fromWordArt="0" anchor="ctr" anchorCtr="0" forceAA="0" compatLnSpc="1">
-                        <a:prstTxWarp prst="textNoShape">
-                          <a:avLst/>
-                        </a:prstTxWarp>
-                        <a:noAutofit/>
-                      </wps:bodyPr>
-                    </wps:wsp>
-                  </a:graphicData>
-                </a:graphic>
-                <wp14:sizeRelH relativeFrom="margin">
-                  <wp14:pctWidth>0</wp14:pctWidth>
-                </wp14:sizeRelH>
-                <wp14:sizeRelV relativeFrom="margin">
-                  <wp14:pctHeight>0</wp14:pctHeight>
-                </wp14:sizeRelV>
-              </wp:anchor>
-            </w:drawing>
-          </mc:Choice>
-          <mc:Fallback>
-            <w:pict>
-              <v:oval w14:anchorId="0C1C153F" id="Oval 3" o:spid="_x0000_s1026" style="position:absolute;margin-left:228.2pt;margin-top:99.65pt;width:3.6pt;height:3.6pt;flip:x;z-index:251671552;visibility:visible;mso-wrap-style:square;mso-width-percent:0;mso-height-percent:0;mso-wrap-distance-left:9pt;mso-wrap-distance-top:0;mso-wrap-distance-right:9pt;mso-wrap-distance-bottom:0;mso-position-horizontal:absolute;mso-position-horizontal-relative:text;mso-position-vertical:absolute;mso-position-vertical-relative:text;mso-width-percent:0;mso-height-percent:0;mso-width-relative:margin;mso-height-relative:margin;v-text-anchor:middle" o:gfxdata="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" fillcolor="white [3212]" strokecolor="#e97132 [3205]" strokeweight="1pt">
-                <v:stroke joinstyle="miter"/>
-              </v:oval>
-            </w:pict>
-          </mc:Fallback>
-        </mc:AlternateContent>
-      </w:r>
-      <w:r>
-        <w:rPr>
-          <w:noProof/>
-        </w:rPr>
-        <mc:AlternateContent>
-          <mc:Choice Requires="wps">
-            <w:drawing>
-              <wp:anchor distT="0" distB="0" distL="114300" distR="114300" simplePos="0" relativeHeight="251670528" behindDoc="0" locked="0" layoutInCell="1" allowOverlap="1" wp14:anchorId="342A6561" wp14:editId="597FF9A0">
-                <wp:simplePos x="0" y="0"/>
-                <wp:positionH relativeFrom="column">
-                  <wp:posOffset>1990725</wp:posOffset>
-                </wp:positionH>
-                <wp:positionV relativeFrom="paragraph">
-                  <wp:posOffset>1414210</wp:posOffset>
-                </wp:positionV>
-                <wp:extent cx="45719" cy="45719"/>
-                <wp:effectExtent l="0" t="0" r="18415" b="18415"/>
-                <wp:wrapNone/>
-                <wp:docPr id="307051380" name="Oval 3"/>
-                <wp:cNvGraphicFramePr/>
-                <a:graphic xmlns:a="http://schemas.openxmlformats.org/drawingml/2006/main">
-                  <a:graphicData uri="http://schemas.microsoft.com/office/word/2010/wordprocessingShape">
-                    <wps:wsp>
-                      <wps:cNvSpPr/>
-                      <wps:spPr>
-                        <a:xfrm flipH="1">
-                          <a:off x="0" y="0"/>
-                          <a:ext cx="45719" cy="45719"/>
-                        </a:xfrm>
-                        <a:prstGeom prst="ellipse">
-                          <a:avLst/>
-                        </a:prstGeom>
-                        <a:solidFill>
-                          <a:schemeClr val="bg1"/>
-                        </a:solidFill>
-                        <a:ln>
-                          <a:solidFill>
-                            <a:schemeClr val="accent2"/>
-                          </a:solidFill>
-                        </a:ln>
-                      </wps:spPr>
-                      <wps:style>
-                        <a:lnRef idx="2">
-                          <a:schemeClr val="accent1">
-                            <a:shade val="15000"/>
-                          </a:schemeClr>
-                        </a:lnRef>
-                        <a:fillRef idx="1">
-                          <a:schemeClr val="accent1"/>
-                        </a:fillRef>
-                        <a:effectRef idx="0">
-                          <a:schemeClr val="accent1"/>
-                        </a:effectRef>
-                        <a:fontRef idx="minor">
-                          <a:schemeClr val="lt1"/>
-                        </a:fontRef>
-                      </wps:style>
-                      <wps:bodyPr rot="0" spcFirstLastPara="0" vertOverflow="overflow" horzOverflow="overflow" vert="horz" wrap="square" lIns="91440" tIns="45720" rIns="91440" bIns="45720" numCol="1" spcCol="0" rtlCol="0" fromWordArt="0" anchor="ctr" anchorCtr="0" forceAA="0" compatLnSpc="1">
-                        <a:prstTxWarp prst="textNoShape">
-                          <a:avLst/>
-                        </a:prstTxWarp>
-                        <a:noAutofit/>
-                      </wps:bodyPr>
-                    </wps:wsp>
-                  </a:graphicData>
-                </a:graphic>
-                <wp14:sizeRelH relativeFrom="margin">
-                  <wp14:pctWidth>0</wp14:pctWidth>
-                </wp14:sizeRelH>
-                <wp14:sizeRelV relativeFrom="margin">
-                  <wp14:pctHeight>0</wp14:pctHeight>
-                </wp14:sizeRelV>
-              </wp:anchor>
-            </w:drawing>
-          </mc:Choice>
-          <mc:Fallback>
-            <w:pict>
-              <v:oval w14:anchorId="49D34C1C" id="Oval 3" o:spid="_x0000_s1026" style="position:absolute;margin-left:156.75pt;margin-top:111.35pt;width:3.6pt;height:3.6pt;flip:x;z-index:251670528;visibility:visible;mso-wrap-style:square;mso-width-percent:0;mso-height-percent:0;mso-wrap-distance-left:9pt;mso-wrap-distance-top:0;mso-wrap-distance-right:9pt;mso-wrap-distance-bottom:0;mso-position-horizontal:absolute;mso-position-horizontal-relative:text;mso-position-vertical:absolute;mso-position-vertical-relative:text;mso-width-percent:0;mso-height-percent:0;mso-width-relative:margin;mso-height-relative:margin;v-text-anchor:middle" o:gfxdata="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" fillcolor="white [3212]" strokecolor="#e97132 [3205]" strokeweight="1pt">
-                <v:stroke joinstyle="miter"/>
-              </v:oval>
-            </w:pict>
-          </mc:Fallback>
-        </mc:AlternateContent>
-      </w:r>
-      <w:r>
-        <w:rPr>
-          <w:noProof/>
-        </w:rPr>
-        <mc:AlternateContent>
-          <mc:Choice Requires="wps">
-            <w:drawing>
-              <wp:anchor distT="0" distB="0" distL="114300" distR="114300" simplePos="0" relativeHeight="251669504" behindDoc="0" locked="0" layoutInCell="1" allowOverlap="1" wp14:anchorId="1D986298" wp14:editId="7A0B112B">
-                <wp:simplePos x="0" y="0"/>
-                <wp:positionH relativeFrom="column">
-                  <wp:posOffset>1037590</wp:posOffset>
-                </wp:positionH>
-                <wp:positionV relativeFrom="paragraph">
-                  <wp:posOffset>1510095</wp:posOffset>
-                </wp:positionV>
-                <wp:extent cx="45719" cy="45719"/>
-                <wp:effectExtent l="0" t="0" r="18415" b="18415"/>
-                <wp:wrapNone/>
-                <wp:docPr id="1760730950" name="Oval 3"/>
-                <wp:cNvGraphicFramePr/>
-                <a:graphic xmlns:a="http://schemas.openxmlformats.org/drawingml/2006/main">
-                  <a:graphicData uri="http://schemas.microsoft.com/office/word/2010/wordprocessingShape">
-                    <wps:wsp>
-                      <wps:cNvSpPr/>
-                      <wps:spPr>
-                        <a:xfrm flipH="1">
-                          <a:off x="0" y="0"/>
-                          <a:ext cx="45719" cy="45719"/>
-                        </a:xfrm>
-                        <a:prstGeom prst="ellipse">
-                          <a:avLst/>
-                        </a:prstGeom>
-                        <a:solidFill>
-                          <a:schemeClr val="bg1"/>
-                        </a:solidFill>
-                        <a:ln>
-                          <a:solidFill>
-                            <a:schemeClr val="accent2"/>
-                          </a:solidFill>
-                        </a:ln>
-                      </wps:spPr>
-                      <wps:style>
-                        <a:lnRef idx="2">
-                          <a:schemeClr val="accent1">
-                            <a:shade val="15000"/>
-                          </a:schemeClr>
-                        </a:lnRef>
-                        <a:fillRef idx="1">
-                          <a:schemeClr val="accent1"/>
-                        </a:fillRef>
-                        <a:effectRef idx="0">
-                          <a:schemeClr val="accent1"/>
-                        </a:effectRef>
-                        <a:fontRef idx="minor">
-                          <a:schemeClr val="lt1"/>
-                        </a:fontRef>
-                      </wps:style>
-                      <wps:bodyPr rot="0" spcFirstLastPara="0" vertOverflow="overflow" horzOverflow="overflow" vert="horz" wrap="square" lIns="91440" tIns="45720" rIns="91440" bIns="45720" numCol="1" spcCol="0" rtlCol="0" fromWordArt="0" anchor="ctr" anchorCtr="0" forceAA="0" compatLnSpc="1">
-                        <a:prstTxWarp prst="textNoShape">
-                          <a:avLst/>
-                        </a:prstTxWarp>
-                        <a:noAutofit/>
-                      </wps:bodyPr>
-                    </wps:wsp>
-                  </a:graphicData>
-                </a:graphic>
-                <wp14:sizeRelH relativeFrom="margin">
-                  <wp14:pctWidth>0</wp14:pctWidth>
-                </wp14:sizeRelH>
-                <wp14:sizeRelV relativeFrom="margin">
-                  <wp14:pctHeight>0</wp14:pctHeight>
-                </wp14:sizeRelV>
-              </wp:anchor>
-            </w:drawing>
-          </mc:Choice>
-          <mc:Fallback>
-            <w:pict>
-              <v:oval w14:anchorId="296CC154" id="Oval 3" o:spid="_x0000_s1026" style="position:absolute;margin-left:81.7pt;margin-top:118.9pt;width:3.6pt;height:3.6pt;flip:x;z-index:251669504;visibility:visible;mso-wrap-style:square;mso-width-percent:0;mso-height-percent:0;mso-wrap-distance-left:9pt;mso-wrap-distance-top:0;mso-wrap-distance-right:9pt;mso-wrap-distance-bottom:0;mso-position-horizontal:absolute;mso-position-horizontal-relative:text;mso-position-vertical:absolute;mso-position-vertical-relative:text;mso-width-percent:0;mso-height-percent:0;mso-width-relative:margin;mso-height-relative:margin;v-text-anchor:middle" o:gfxdata="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" fillcolor="white [3212]" strokecolor="#e97132 [3205]" strokeweight="1pt">
-                <v:stroke joinstyle="miter"/>
-              </v:oval>
-            </w:pict>
-          </mc:Fallback>
-        </mc:AlternateContent>
-      </w:r>
-      <w:r>
-        <w:rPr>
-          <w:noProof/>
-        </w:rPr>
-        <mc:AlternateContent>
-          <mc:Choice Requires="wps">
-            <w:drawing>
-              <wp:anchor distT="0" distB="0" distL="114300" distR="114300" simplePos="0" relativeHeight="251668480" behindDoc="0" locked="0" layoutInCell="1" allowOverlap="1" wp14:anchorId="159EA86B" wp14:editId="02AFC5D9">
-                <wp:simplePos x="0" y="0"/>
-                <wp:positionH relativeFrom="column">
-                  <wp:posOffset>668622</wp:posOffset>
-                </wp:positionH>
-                <wp:positionV relativeFrom="paragraph">
-                  <wp:posOffset>1548097</wp:posOffset>
-                </wp:positionV>
-                <wp:extent cx="45719" cy="45719"/>
-                <wp:effectExtent l="0" t="0" r="18415" b="18415"/>
-                <wp:wrapNone/>
-                <wp:docPr id="1347290254" name="Oval 3"/>
-                <wp:cNvGraphicFramePr/>
-                <a:graphic xmlns:a="http://schemas.openxmlformats.org/drawingml/2006/main">
-                  <a:graphicData uri="http://schemas.microsoft.com/office/word/2010/wordprocessingShape">
-                    <wps:wsp>
-                      <wps:cNvSpPr/>
-                      <wps:spPr>
-                        <a:xfrm flipH="1">
-                          <a:off x="0" y="0"/>
-                          <a:ext cx="45719" cy="45719"/>
-                        </a:xfrm>
-                        <a:prstGeom prst="ellipse">
-                          <a:avLst/>
-                        </a:prstGeom>
-                        <a:solidFill>
-                          <a:schemeClr val="bg1"/>
-                        </a:solidFill>
-                        <a:ln>
-                          <a:solidFill>
-                            <a:schemeClr val="accent2"/>
-                          </a:solidFill>
-                        </a:ln>
-                      </wps:spPr>
-                      <wps:style>
-                        <a:lnRef idx="2">
-                          <a:schemeClr val="accent1">
-                            <a:shade val="15000"/>
-                          </a:schemeClr>
-                        </a:lnRef>
-                        <a:fillRef idx="1">
-                          <a:schemeClr val="accent1"/>
-                        </a:fillRef>
-                        <a:effectRef idx="0">
-                          <a:schemeClr val="accent1"/>
-                        </a:effectRef>
-                        <a:fontRef idx="minor">
-                          <a:schemeClr val="lt1"/>
-                        </a:fontRef>
-                      </wps:style>
-                      <wps:bodyPr rot="0" spcFirstLastPara="0" vertOverflow="overflow" horzOverflow="overflow" vert="horz" wrap="square" lIns="91440" tIns="45720" rIns="91440" bIns="45720" numCol="1" spcCol="0" rtlCol="0" fromWordArt="0" anchor="ctr" anchorCtr="0" forceAA="0" compatLnSpc="1">
-                        <a:prstTxWarp prst="textNoShape">
-                          <a:avLst/>
-                        </a:prstTxWarp>
-                        <a:noAutofit/>
-                      </wps:bodyPr>
-                    </wps:wsp>
-                  </a:graphicData>
-                </a:graphic>
-                <wp14:sizeRelH relativeFrom="margin">
-                  <wp14:pctWidth>0</wp14:pctWidth>
-                </wp14:sizeRelH>
-                <wp14:sizeRelV relativeFrom="margin">
-                  <wp14:pctHeight>0</wp14:pctHeight>
-                </wp14:sizeRelV>
-              </wp:anchor>
-            </w:drawing>
-          </mc:Choice>
-          <mc:Fallback>
-            <w:pict>
-              <v:oval w14:anchorId="49679582" id="Oval 3" o:spid="_x0000_s1026" style="position:absolute;margin-left:52.65pt;margin-top:121.9pt;width:3.6pt;height:3.6pt;flip:x;z-index:251668480;visibility:visible;mso-wrap-style:square;mso-width-percent:0;mso-height-percent:0;mso-wrap-distance-left:9pt;mso-wrap-distance-top:0;mso-wrap-distance-right:9pt;mso-wrap-distance-bottom:0;mso-position-horizontal:absolute;mso-position-horizontal-relative:text;mso-position-vertical:absolute;mso-position-vertical-relative:text;mso-width-percent:0;mso-height-percent:0;mso-width-relative:margin;mso-height-relative:margin;v-text-anchor:middle" o:gfxdata="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" fillcolor="white [3212]" strokecolor="#e97132 [3205]" strokeweight="1pt">
-                <v:stroke joinstyle="miter"/>
-              </v:oval>
-            </w:pict>
-          </mc:Fallback>
-        </mc:AlternateContent>
-      </w:r>
-      <w:r>
-        <w:rPr>
-          <w:noProof/>
-        </w:rPr>
-        <mc:AlternateContent>
-          <mc:Choice Requires="wps">
-            <w:drawing>
-              <wp:anchor distT="0" distB="0" distL="114300" distR="114300" simplePos="0" relativeHeight="251659264" behindDoc="0" locked="0" layoutInCell="1" allowOverlap="1" wp14:anchorId="2C45D96B" wp14:editId="0EB2B192">
-                <wp:simplePos x="0" y="0"/>
-                <wp:positionH relativeFrom="column">
-                  <wp:posOffset>2000885</wp:posOffset>
-                </wp:positionH>
-                <wp:positionV relativeFrom="paragraph">
-                  <wp:posOffset>1050925</wp:posOffset>
-                </wp:positionV>
-                <wp:extent cx="2359660" cy="391160"/>
-                <wp:effectExtent l="0" t="0" r="21590" b="27940"/>
-                <wp:wrapNone/>
-                <wp:docPr id="2006140728" name="Straight Connector 2"/>
-                <wp:cNvGraphicFramePr/>
-                <a:graphic xmlns:a="http://schemas.openxmlformats.org/drawingml/2006/main">
-                  <a:graphicData uri="http://schemas.microsoft.com/office/word/2010/wordprocessingShape">
-                    <wps:wsp>
-                      <wps:cNvCnPr/>
-                      <wps:spPr>
-                        <a:xfrm flipH="1">
-                          <a:off x="0" y="0"/>
-                          <a:ext cx="2359660" cy="391160"/>
-                        </a:xfrm>
-                        <a:prstGeom prst="line">
-                          <a:avLst/>
-                        </a:prstGeom>
-                        <a:ln w="19050"/>
-                      </wps:spPr>
-                      <wps:style>
-                        <a:lnRef idx="1">
-                          <a:schemeClr val="accent2"/>
-                        </a:lnRef>
-                        <a:fillRef idx="0">
-                          <a:schemeClr val="accent2"/>
-                        </a:fillRef>
-                        <a:effectRef idx="0">
-                          <a:schemeClr val="accent2"/>
-                        </a:effectRef>
-                        <a:fontRef idx="minor">
-                          <a:schemeClr val="tx1"/>
-                        </a:fontRef>
-                      </wps:style>
-                      <wps:bodyPr/>
-                    </wps:wsp>
-                  </a:graphicData>
-                </a:graphic>
-                <wp14:sizeRelH relativeFrom="margin">
-                  <wp14:pctWidth>0</wp14:pctWidth>
-                </wp14:sizeRelH>
-                <wp14:sizeRelV relativeFrom="margin">
-                  <wp14:pctHeight>0</wp14:pctHeight>
-                </wp14:sizeRelV>
-              </wp:anchor>
-            </w:drawing>
-          </mc:Choice>
-          <mc:Fallback>
-            <w:pict>
-              <v:line w14:anchorId="2C1AEFB9" id="Straight Connector 2" o:spid="_x0000_s1026" style="position:absolute;flip:x;z-index:251659264;visibility:visible;mso-wrap-style:square;mso-width-percent:0;mso-height-percent:0;mso-wrap-distance-left:9pt;mso-wrap-distance-top:0;mso-wrap-distance-right:9pt;mso-wrap-distance-bottom:0;mso-position-horizontal:absolute;mso-position-horizontal-relative:text;mso-position-vertical:absolute;mso-position-vertical-relative:text;mso-width-percent:0;mso-height-percent:0;mso-width-relative:margin;mso-height-relative:margin" from="157.55pt,82.75pt" to="343.35pt,113.55pt" o:gfxdata="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" strokecolor="#e97132 [3205]" strokeweight="1.5pt">
-                <v:stroke joinstyle="miter"/>
-              </v:line>
-            </w:pict>
-          </mc:Fallback>
-        </mc:AlternateContent>
-      </w:r>
-      <w:r>
-        <w:rPr>
-          <w:noProof/>
-        </w:rPr>
-        <mc:AlternateContent>
-          <mc:Choice Requires="wps">
-            <w:drawing>
-              <wp:anchor distT="0" distB="0" distL="114300" distR="114300" simplePos="0" relativeHeight="251660288" behindDoc="0" locked="0" layoutInCell="1" allowOverlap="1" wp14:anchorId="7852F465" wp14:editId="2176B609">
-                <wp:simplePos x="0" y="0"/>
-                <wp:positionH relativeFrom="column">
-                  <wp:posOffset>1049655</wp:posOffset>
-                </wp:positionH>
-                <wp:positionV relativeFrom="paragraph">
-                  <wp:posOffset>1440815</wp:posOffset>
-                </wp:positionV>
-                <wp:extent cx="940435" cy="100965"/>
-                <wp:effectExtent l="0" t="0" r="12065" b="32385"/>
-                <wp:wrapNone/>
-                <wp:docPr id="2088039561" name="Straight Connector 2"/>
-                <wp:cNvGraphicFramePr/>
-                <a:graphic xmlns:a="http://schemas.openxmlformats.org/drawingml/2006/main">
-                  <a:graphicData uri="http://schemas.microsoft.com/office/word/2010/wordprocessingShape">
-                    <wps:wsp>
-                      <wps:cNvCnPr/>
-                      <wps:spPr>
-                        <a:xfrm flipH="1">
-                          <a:off x="0" y="0"/>
-                          <a:ext cx="940435" cy="100965"/>
-                        </a:xfrm>
-                        <a:prstGeom prst="line">
-                          <a:avLst/>
-                        </a:prstGeom>
-                        <a:ln w="19050"/>
-                      </wps:spPr>
-                      <wps:style>
-                        <a:lnRef idx="1">
-                          <a:schemeClr val="accent2"/>
-                        </a:lnRef>
-                        <a:fillRef idx="0">
-                          <a:schemeClr val="accent2"/>
-                        </a:fillRef>
-                        <a:effectRef idx="0">
-                          <a:schemeClr val="accent2"/>
-                        </a:effectRef>
-                        <a:fontRef idx="minor">
-                          <a:schemeClr val="tx1"/>
-                        </a:fontRef>
-                      </wps:style>
-                      <wps:bodyPr/>
-                    </wps:wsp>
-                  </a:graphicData>
-                </a:graphic>
-                <wp14:sizeRelH relativeFrom="margin">
-                  <wp14:pctWidth>0</wp14:pctWidth>
-                </wp14:sizeRelH>
-                <wp14:sizeRelV relativeFrom="margin">
-                  <wp14:pctHeight>0</wp14:pctHeight>
-                </wp14:sizeRelV>
-              </wp:anchor>
-            </w:drawing>
-          </mc:Choice>
-          <mc:Fallback>
-            <w:pict>
-              <v:line w14:anchorId="5F4D0D19" id="Straight Connector 2" o:spid="_x0000_s1026" style="position:absolute;flip:x;z-index:251660288;visibility:visible;mso-wrap-style:square;mso-width-percent:0;mso-height-percent:0;mso-wrap-distance-left:9pt;mso-wrap-distance-top:0;mso-wrap-distance-right:9pt;mso-wrap-distance-bottom:0;mso-position-horizontal:absolute;mso-position-horizontal-relative:text;mso-position-vertical:absolute;mso-position-vertical-relative:text;mso-width-percent:0;mso-height-percent:0;mso-width-relative:margin;mso-height-relative:margin" from="82.65pt,113.45pt" to="156.7pt,121.4pt" o:gfxdata="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" strokecolor="#e97132 [3205]" strokeweight="1.5pt">
-                <v:stroke joinstyle="miter"/>
-              </v:line>
-            </w:pict>
-          </mc:Fallback>
-        </mc:AlternateContent>
-      </w:r>
-      <w:r>
-        <w:rPr>
-          <w:noProof/>
-        </w:rPr>
-        <mc:AlternateContent>
-          <mc:Choice Requires="wps">
-            <w:drawing>
-              <wp:anchor distT="0" distB="0" distL="114300" distR="114300" simplePos="0" relativeHeight="251661312" behindDoc="0" locked="0" layoutInCell="1" allowOverlap="1" wp14:anchorId="62324E1C" wp14:editId="3EEB7604">
-                <wp:simplePos x="0" y="0"/>
-                <wp:positionH relativeFrom="column">
-                  <wp:posOffset>683895</wp:posOffset>
-                </wp:positionH>
-                <wp:positionV relativeFrom="paragraph">
-                  <wp:posOffset>1536700</wp:posOffset>
-                </wp:positionV>
-                <wp:extent cx="365760" cy="35560"/>
-                <wp:effectExtent l="0" t="0" r="15240" b="21590"/>
-                <wp:wrapNone/>
-                <wp:docPr id="855987716" name="Straight Connector 2"/>
-                <wp:cNvGraphicFramePr/>
-                <a:graphic xmlns:a="http://schemas.openxmlformats.org/drawingml/2006/main">
-                  <a:graphicData uri="http://schemas.microsoft.com/office/word/2010/wordprocessingShape">
-                    <wps:wsp>
-                      <wps:cNvCnPr/>
-                      <wps:spPr>
-                        <a:xfrm flipH="1">
-                          <a:off x="0" y="0"/>
-                          <a:ext cx="365760" cy="35560"/>
-                        </a:xfrm>
-                        <a:prstGeom prst="line">
-                          <a:avLst/>
-                        </a:prstGeom>
-                        <a:ln w="19050"/>
-                      </wps:spPr>
-                      <wps:style>
-                        <a:lnRef idx="1">
-                          <a:schemeClr val="accent2"/>
-                        </a:lnRef>
-                        <a:fillRef idx="0">
-                          <a:schemeClr val="accent2"/>
-                        </a:fillRef>
-                        <a:effectRef idx="0">
-                          <a:schemeClr val="accent2"/>
-                        </a:effectRef>
-                        <a:fontRef idx="minor">
-                          <a:schemeClr val="tx1"/>
-                        </a:fontRef>
-                      </wps:style>
-                      <wps:bodyPr/>
-                    </wps:wsp>
-                  </a:graphicData>
-                </a:graphic>
-                <wp14:sizeRelH relativeFrom="margin">
-                  <wp14:pctWidth>0</wp14:pctWidth>
-                </wp14:sizeRelH>
-                <wp14:sizeRelV relativeFrom="margin">
-                  <wp14:pctHeight>0</wp14:pctHeight>
-                </wp14:sizeRelV>
-              </wp:anchor>
-            </w:drawing>
-          </mc:Choice>
-          <mc:Fallback>
-            <w:pict>
-              <v:line w14:anchorId="2B8CDE80" id="Straight Connector 2" o:spid="_x0000_s1026" style="position:absolute;flip:x;z-index:251661312;visibility:visible;mso-wrap-style:square;mso-width-percent:0;mso-height-percent:0;mso-wrap-distance-left:9pt;mso-wrap-distance-top:0;mso-wrap-distance-right:9pt;mso-wrap-distance-bottom:0;mso-position-horizontal:absolute;mso-position-horizontal-relative:text;mso-position-vertical:absolute;mso-position-vertical-relative:text;mso-width-percent:0;mso-height-percent:0;mso-width-relative:margin;mso-height-relative:margin" from="53.85pt,121pt" to="82.65pt,123.8pt" o:gfxdata="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" strokecolor="#e97132 [3205]" strokeweight="1.5pt">
-                <v:stroke joinstyle="miter"/>
-              </v:line>
-            </w:pict>
-          </mc:Fallback>
-        </mc:AlternateContent>
-      </w:r>
-      <w:r>
-        <w:rPr>
-          <w:noProof/>
-        </w:rPr>
-        <mc:AlternateContent>
-          <mc:Choice Requires="wps">
-            <w:drawing>
-              <wp:anchor distT="0" distB="0" distL="114300" distR="114300" simplePos="0" relativeHeight="251662336" behindDoc="0" locked="0" layoutInCell="1" allowOverlap="1" wp14:anchorId="6A1B5C3B" wp14:editId="36AE290A">
-                <wp:simplePos x="0" y="0"/>
-                <wp:positionH relativeFrom="column">
-                  <wp:posOffset>2865120</wp:posOffset>
-                </wp:positionH>
-                <wp:positionV relativeFrom="paragraph">
-                  <wp:posOffset>1016000</wp:posOffset>
-                </wp:positionV>
-                <wp:extent cx="123825" cy="661670"/>
-                <wp:effectExtent l="0" t="0" r="28575" b="24130"/>
-                <wp:wrapNone/>
-                <wp:docPr id="1466296065" name="Straight Connector 4"/>
-                <wp:cNvGraphicFramePr/>
-                <a:graphic xmlns:a="http://schemas.openxmlformats.org/drawingml/2006/main">
-                  <a:graphicData uri="http://schemas.microsoft.com/office/word/2010/wordprocessingShape">
-                    <wps:wsp>
-                      <wps:cNvCnPr/>
-                      <wps:spPr>
-                        <a:xfrm>
-                          <a:off x="0" y="0"/>
-                          <a:ext cx="123825" cy="661670"/>
-                        </a:xfrm>
-                        <a:prstGeom prst="line">
-                          <a:avLst/>
-                        </a:prstGeom>
-                        <a:ln w="19050">
-                          <a:prstDash val="dash"/>
-                        </a:ln>
-                      </wps:spPr>
-                      <wps:style>
-                        <a:lnRef idx="1">
-                          <a:schemeClr val="accent2"/>
-                        </a:lnRef>
-                        <a:fillRef idx="0">
-                          <a:schemeClr val="accent2"/>
-                        </a:fillRef>
-                        <a:effectRef idx="0">
-                          <a:schemeClr val="accent2"/>
-                        </a:effectRef>
-                        <a:fontRef idx="minor">
-                          <a:schemeClr val="tx1"/>
-                        </a:fontRef>
-                      </wps:style>
-                      <wps:bodyPr/>
-                    </wps:wsp>
-                  </a:graphicData>
-                </a:graphic>
-                <wp14:sizeRelH relativeFrom="margin">
-                  <wp14:pctWidth>0</wp14:pctWidth>
-                </wp14:sizeRelH>
-                <wp14:sizeRelV relativeFrom="margin">
-                  <wp14:pctHeight>0</wp14:pctHeight>
-                </wp14:sizeRelV>
-              </wp:anchor>
-            </w:drawing>
-          </mc:Choice>
-          <mc:Fallback>
-            <w:pict>
-              <v:line w14:anchorId="57FC1893" id="Straight Connector 4" o:spid="_x0000_s1026" style="position:absolute;z-index:251662336;visibility:visible;mso-wrap-style:square;mso-width-percent:0;mso-height-percent:0;mso-wrap-distance-left:9pt;mso-wrap-distance-top:0;mso-wrap-distance-right:9pt;mso-wrap-distance-bottom:0;mso-position-horizontal:absolute;mso-position-horizontal-relative:text;mso-position-vertical:absolute;mso-position-vertical-relative:text;mso-width-percent:0;mso-height-percent:0;mso-width-relative:margin;mso-height-relative:margin" from="225.6pt,80pt" to="235.35pt,132.1pt" o:gfxdata="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" strokecolor="#e97132 [3205]" strokeweight="1.5pt">
-                <v:stroke dashstyle="dash" joinstyle="miter"/>
-              </v:line>
-            </w:pict>
-          </mc:Fallback>
-        </mc:AlternateContent>
-      </w:r>
-      <w:r>
-        <w:rPr>
-          <w:noProof/>
-        </w:rPr>
-        <mc:AlternateContent>
-          <mc:Choice Requires="wps">
-            <w:drawing>
-              <wp:anchor distT="0" distB="0" distL="114300" distR="114300" simplePos="0" relativeHeight="251663360" behindDoc="0" locked="0" layoutInCell="1" allowOverlap="1" wp14:anchorId="526923CC" wp14:editId="268F27AC">
-                <wp:simplePos x="0" y="0"/>
-                <wp:positionH relativeFrom="column">
-                  <wp:posOffset>4326890</wp:posOffset>
-                </wp:positionH>
-                <wp:positionV relativeFrom="paragraph">
-                  <wp:posOffset>885190</wp:posOffset>
-                </wp:positionV>
-                <wp:extent cx="241935" cy="283845"/>
-                <wp:effectExtent l="0" t="0" r="0" b="1905"/>
-                <wp:wrapNone/>
-                <wp:docPr id="1168094462" name="Text Box 7"/>
-                <wp:cNvGraphicFramePr/>
-                <a:graphic xmlns:a="http://schemas.openxmlformats.org/drawingml/2006/main">
-                  <a:graphicData uri="http://schemas.microsoft.com/office/word/2010/wordprocessingShape">
-                    <wps:wsp>
-                      <wps:cNvSpPr txBox="1"/>
-                      <wps:spPr>
-                        <a:xfrm>
-                          <a:off x="0" y="0"/>
-                          <a:ext cx="241935" cy="283845"/>
-                        </a:xfrm>
-                        <a:prstGeom prst="rect">
-                          <a:avLst/>
-                        </a:prstGeom>
-                        <a:noFill/>
-                        <a:ln w="6350">
-                          <a:noFill/>
-                        </a:ln>
-                      </wps:spPr>
-                      <wps:txbx>
-                        <w:txbxContent>
-                          <w:p>
-                            <w:r>
-                              <w:t>s</w:t>
-                            </w:r>
-                          </w:p>
-                        </w:txbxContent>
-                      </wps:txbx>
-                      <wps:bodyPr rot="0" spcFirstLastPara="0" vertOverflow="overflow" horzOverflow="overflow" vert="horz" wrap="square" lIns="91440" tIns="45720" rIns="91440" bIns="45720" numCol="1" spcCol="0" rtlCol="0" fromWordArt="0" anchor="t" anchorCtr="0" forceAA="0" compatLnSpc="1">
-                        <a:prstTxWarp prst="textNoShape">
-                          <a:avLst/>
-                        </a:prstTxWarp>
-                        <a:noAutofit/>
-                      </wps:bodyPr>
-                    </wps:wsp>
-                  </a:graphicData>
-                </a:graphic>
-                <wp14:sizeRelH relativeFrom="margin">
-                  <wp14:pctWidth>0</wp14:pctWidth>
-                </wp14:sizeRelH>
-                <wp14:sizeRelV relativeFrom="margin">
-                  <wp14:pctHeight>0</wp14:pctHeight>
-                </wp14:sizeRelV>
-              </wp:anchor>
-            </w:drawing>
-          </mc:Choice>
-          <mc:Fallback>
-            <w:pict>
-              <v:shapetype w14:anchorId="526923CC" id="_x0000_t202" coordsize="21600,21600" o:spt="202" path="m,l,21600r21600,l21600,xe">
-                <v:stroke joinstyle="miter"/>
-                <v:path gradientshapeok="t" o:connecttype="rect"/>
-              </v:shapetype>
-              <v:shape id="Text Box 7" o:spid="_x0000_s1026" type="#_x0000_t202" style="position:absolute;margin-left:340.7pt;margin-top:69.7pt;width:19.05pt;height:22.35pt;z-index:251663360;visibility:visible;mso-wrap-style:square;mso-width-percent:0;mso-height-percent:0;mso-wrap-distance-left:9pt;mso-wrap-distance-top:0;mso-wrap-distance-right:9pt;mso-wrap-distance-bottom:0;mso-position-horizontal:absolute;mso-position-horizontal-relative:text;mso-position-vertical:absolute;mso-position-vertical-relative:text;mso-width-percent:0;mso-height-percent:0;mso-width-relative:margin;mso-height-relative:margin;v-text-anchor:top" o:gfxdata="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" filled="f" stroked="f" strokeweight=".5pt">
-                <v:textbox>
-                  <w:txbxContent>
-                    <w:p>
-                      <w:r>
-                        <w:t>s</w:t>
-                      </w:r>
-                    </w:p>
-                  </w:txbxContent>
-                </v:textbox>
-              </v:shape>
-            </w:pict>
-          </mc:Fallback>
-        </mc:AlternateContent>
-      </w:r>
-      <w:r>
-        <w:rPr>
-          <w:noProof/>
-        </w:rPr>
-        <mc:AlternateContent>
-          <mc:Choice Requires="wps">
-            <w:drawing>
-              <wp:anchor distT="0" distB="0" distL="114300" distR="114300" simplePos="0" relativeHeight="251664384" behindDoc="0" locked="0" layoutInCell="1" allowOverlap="1" wp14:anchorId="5CF1ADCD" wp14:editId="3EA573C7">
-                <wp:simplePos x="0" y="0"/>
-                <wp:positionH relativeFrom="column">
-                  <wp:posOffset>1841500</wp:posOffset>
-                </wp:positionH>
-                <wp:positionV relativeFrom="paragraph">
-                  <wp:posOffset>1203960</wp:posOffset>
-                </wp:positionV>
-                <wp:extent cx="241935" cy="283845"/>
-                <wp:effectExtent l="0" t="0" r="0" b="1905"/>
-                <wp:wrapNone/>
-                <wp:docPr id="221431964" name="Text Box 7"/>
-                <wp:cNvGraphicFramePr/>
-                <a:graphic xmlns:a="http://schemas.openxmlformats.org/drawingml/2006/main">
-                  <a:graphicData uri="http://schemas.microsoft.com/office/word/2010/wordprocessingShape">
-                    <wps:wsp>
-                      <wps:cNvSpPr txBox="1"/>
-                      <wps:spPr>
-                        <a:xfrm>
-                          <a:off x="0" y="0"/>
-                          <a:ext cx="241935" cy="283845"/>
-                        </a:xfrm>
-                        <a:prstGeom prst="rect">
-                          <a:avLst/>
-                        </a:prstGeom>
-                        <a:noFill/>
-                        <a:ln w="6350">
-                          <a:noFill/>
-                        </a:ln>
-                      </wps:spPr>
-                      <wps:txbx>
-                        <w:txbxContent>
-                          <w:p>
-                            <w:r>
-                              <w:t>d</w:t>
-                            </w:r>
-                          </w:p>
-                        </w:txbxContent>
-                      </wps:txbx>
-                      <wps:bodyPr rot="0" spcFirstLastPara="0" vertOverflow="overflow" horzOverflow="overflow" vert="horz" wrap="square" lIns="91440" tIns="45720" rIns="91440" bIns="45720" numCol="1" spcCol="0" rtlCol="0" fromWordArt="0" anchor="t" anchorCtr="0" forceAA="0" compatLnSpc="1">
-                        <a:prstTxWarp prst="textNoShape">
-                          <a:avLst/>
-                        </a:prstTxWarp>
-                        <a:noAutofit/>
-                      </wps:bodyPr>
-                    </wps:wsp>
-                  </a:graphicData>
-                </a:graphic>
-                <wp14:sizeRelH relativeFrom="margin">
-                  <wp14:pctWidth>0</wp14:pctWidth>
-                </wp14:sizeRelH>
-                <wp14:sizeRelV relativeFrom="margin">
-                  <wp14:pctHeight>0</wp14:pctHeight>
-                </wp14:sizeRelV>
-              </wp:anchor>
-            </w:drawing>
-          </mc:Choice>
-          <mc:Fallback>
-            <w:pict>
-              <v:shape w14:anchorId="5CF1ADCD" id="_x0000_s1027" type="#_x0000_t202" style="position:absolute;margin-left:145pt;margin-top:94.8pt;width:19.05pt;height:22.35pt;z-index:251664384;visibility:visible;mso-wrap-style:square;mso-width-percent:0;mso-height-percent:0;mso-wrap-distance-left:9pt;mso-wrap-distance-top:0;mso-wrap-distance-right:9pt;mso-wrap-distance-bottom:0;mso-position-horizontal:absolute;mso-position-horizontal-relative:text;mso-position-vertical:absolute;mso-position-vertical-relative:text;mso-width-percent:0;mso-height-percent:0;mso-width-relative:margin;mso-height-relative:margin;v-text-anchor:top" o:gfxdata="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" filled="f" stroked="f" strokeweight=".5pt">
-                <v:textbox>
-                  <w:txbxContent>
-                    <w:p>
-                      <w:r>
-                        <w:t>d</w:t>
-                      </w:r>
-                    </w:p>
-                  </w:txbxContent>
-                </v:textbox>
-              </v:shape>
-            </w:pict>
-          </mc:Fallback>
-        </mc:AlternateContent>
-      </w:r>
-      <w:r>
-        <w:rPr>
-          <w:noProof/>
-        </w:rPr>
-        <mc:AlternateContent>
-          <mc:Choice Requires="wps">
-            <w:drawing>
-              <wp:anchor distT="0" distB="0" distL="114300" distR="114300" simplePos="0" relativeHeight="251665408" behindDoc="0" locked="0" layoutInCell="1" allowOverlap="1" wp14:anchorId="6C577F1E" wp14:editId="73B49C54">
-                <wp:simplePos x="0" y="0"/>
-                <wp:positionH relativeFrom="column">
-                  <wp:posOffset>945515</wp:posOffset>
-                </wp:positionH>
-                <wp:positionV relativeFrom="paragraph">
-                  <wp:posOffset>1310640</wp:posOffset>
-                </wp:positionV>
-                <wp:extent cx="241935" cy="283845"/>
-                <wp:effectExtent l="0" t="0" r="0" b="1905"/>
-                <wp:wrapNone/>
-                <wp:docPr id="261217200" name="Text Box 7"/>
-                <wp:cNvGraphicFramePr/>
-                <a:graphic xmlns:a="http://schemas.openxmlformats.org/drawingml/2006/main">
-                  <a:graphicData uri="http://schemas.microsoft.com/office/word/2010/wordprocessingShape">
-                    <wps:wsp>
-                      <wps:cNvSpPr txBox="1"/>
-                      <wps:spPr>
-                        <a:xfrm>
-                          <a:off x="0" y="0"/>
-                          <a:ext cx="241935" cy="283845"/>
-                        </a:xfrm>
-                        <a:prstGeom prst="rect">
-                          <a:avLst/>
-                        </a:prstGeom>
-                        <a:noFill/>
-                        <a:ln w="6350">
-                          <a:noFill/>
-                        </a:ln>
-                      </wps:spPr>
-                      <wps:txbx>
-                        <w:txbxContent>
-                          <w:p>
-                            <w:r>
-                              <w:t>t</w:t>
-                            </w:r>
-                          </w:p>
-                        </w:txbxContent>
-                      </wps:txbx>
-                      <wps:bodyPr rot="0" spcFirstLastPara="0" vertOverflow="overflow" horzOverflow="overflow" vert="horz" wrap="square" lIns="91440" tIns="45720" rIns="91440" bIns="45720" numCol="1" spcCol="0" rtlCol="0" fromWordArt="0" anchor="t" anchorCtr="0" forceAA="0" compatLnSpc="1">
-                        <a:prstTxWarp prst="textNoShape">
-                          <a:avLst/>
-                        </a:prstTxWarp>
-                        <a:noAutofit/>
-                      </wps:bodyPr>
-                    </wps:wsp>
-                  </a:graphicData>
-                </a:graphic>
-                <wp14:sizeRelH relativeFrom="margin">
-                  <wp14:pctWidth>0</wp14:pctWidth>
-                </wp14:sizeRelH>
-                <wp14:sizeRelV relativeFrom="margin">
-                  <wp14:pctHeight>0</wp14:pctHeight>
-                </wp14:sizeRelV>
-              </wp:anchor>
-            </w:drawing>
-          </mc:Choice>
-          <mc:Fallback>
-            <w:pict>
-              <v:shape w14:anchorId="6C577F1E" id="_x0000_s1028" type="#_x0000_t202" style="position:absolute;margin-left:74.45pt;margin-top:103.2pt;width:19.05pt;height:22.35pt;z-index:251665408;visibility:visible;mso-wrap-style:square;mso-width-percent:0;mso-height-percent:0;mso-wrap-distance-left:9pt;mso-wrap-distance-top:0;mso-wrap-distance-right:9pt;mso-wrap-distance-bottom:0;mso-position-horizontal:absolute;mso-position-horizontal-relative:text;mso-position-vertical:absolute;mso-position-vertical-relative:text;mso-width-percent:0;mso-height-percent:0;mso-width-relative:margin;mso-height-relative:margin;v-text-anchor:top" o:gfxdata="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" filled="f" stroked="f" strokeweight=".5pt">
-                <v:textbox>
-                  <w:txbxContent>
-                    <w:p>
-                      <w:r>
-                        <w:t>t</w:t>
-                      </w:r>
-                    </w:p>
-                  </w:txbxContent>
-                </v:textbox>
-              </v:shape>
-            </w:pict>
-          </mc:Fallback>
-        </mc:AlternateContent>
-      </w:r>
-      <w:r>
-        <w:rPr>
-          <w:noProof/>
-        </w:rPr>
-        <mc:AlternateContent>
-          <mc:Choice Requires="wps">
-            <w:drawing>
-              <wp:anchor distT="0" distB="0" distL="114300" distR="114300" simplePos="0" relativeHeight="251666432" behindDoc="0" locked="0" layoutInCell="1" allowOverlap="1" wp14:anchorId="72DE3B39" wp14:editId="5292EB86">
-                <wp:simplePos x="0" y="0"/>
-                <wp:positionH relativeFrom="column">
-                  <wp:posOffset>548640</wp:posOffset>
-                </wp:positionH>
-                <wp:positionV relativeFrom="paragraph">
-                  <wp:posOffset>1325880</wp:posOffset>
-                </wp:positionV>
-                <wp:extent cx="241935" cy="283845"/>
-                <wp:effectExtent l="0" t="0" r="0" b="1905"/>
-                <wp:wrapNone/>
-                <wp:docPr id="77365197" name="Text Box 7"/>
-                <wp:cNvGraphicFramePr/>
-                <a:graphic xmlns:a="http://schemas.openxmlformats.org/drawingml/2006/main">
-                  <a:graphicData uri="http://schemas.microsoft.com/office/word/2010/wordprocessingShape">
-                    <wps:wsp>
-                      <wps:cNvSpPr txBox="1"/>
-                      <wps:spPr>
-                        <a:xfrm>
-                          <a:off x="0" y="0"/>
-                          <a:ext cx="241935" cy="283845"/>
-                        </a:xfrm>
-                        <a:prstGeom prst="rect">
-                          <a:avLst/>
-                        </a:prstGeom>
-                        <a:noFill/>
-                        <a:ln w="6350">
-                          <a:noFill/>
-                        </a:ln>
-                      </wps:spPr>
-                      <wps:txbx>
-                        <w:txbxContent>
-                          <w:p>
-                            <w:r>
-                              <w:t>n</w:t>
-                            </w:r>
-                          </w:p>
-                        </w:txbxContent>
-                      </wps:txbx>
-                      <wps:bodyPr rot="0" spcFirstLastPara="0" vertOverflow="overflow" horzOverflow="overflow" vert="horz" wrap="square" lIns="91440" tIns="45720" rIns="91440" bIns="45720" numCol="1" spcCol="0" rtlCol="0" fromWordArt="0" anchor="t" anchorCtr="0" forceAA="0" compatLnSpc="1">
-                        <a:prstTxWarp prst="textNoShape">
-                          <a:avLst/>
-                        </a:prstTxWarp>
-                        <a:noAutofit/>
-                      </wps:bodyPr>
-                    </wps:wsp>
-                  </a:graphicData>
-                </a:graphic>
-                <wp14:sizeRelH relativeFrom="margin">
-                  <wp14:pctWidth>0</wp14:pctWidth>
-                </wp14:sizeRelH>
-                <wp14:sizeRelV relativeFrom="margin">
-                  <wp14:pctHeight>0</wp14:pctHeight>
-                </wp14:sizeRelV>
-              </wp:anchor>
-            </w:drawing>
-          </mc:Choice>
-          <mc:Fallback>
-            <w:pict>
-              <v:shape w14:anchorId="72DE3B39" id="_x0000_s1029" type="#_x0000_t202" style="position:absolute;margin-left:43.2pt;margin-top:104.4pt;width:19.05pt;height:22.35pt;z-index:251666432;visibility:visible;mso-wrap-style:square;mso-width-percent:0;mso-height-percent:0;mso-wrap-distance-left:9pt;mso-wrap-distance-top:0;mso-wrap-distance-right:9pt;mso-wrap-distance-bottom:0;mso-position-horizontal:absolute;mso-position-horizontal-relative:text;mso-position-vertical:absolute;mso-position-vertical-relative:text;mso-width-percent:0;mso-height-percent:0;mso-width-relative:margin;mso-height-relative:margin;v-text-anchor:top" o:gfxdata="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" filled="f" stroked="f" strokeweight=".5pt">
-                <v:textbox>
-                  <w:txbxContent>
-                    <w:p>
-                      <w:r>
-                        <w:t>n</w:t>
-                      </w:r>
-                    </w:p>
-                  </w:txbxContent>
-                </v:textbox>
-              </v:shape>
-            </w:pict>
-          </mc:Fallback>
-        </mc:AlternateContent>
-      </w:r>
-      <w:r>
-        <w:rPr>
-          <w:noProof/>
-        </w:rPr>
-        <mc:AlternateContent>
-          <mc:Choice Requires="wps">
-            <w:drawing>
-              <wp:anchor distT="0" distB="0" distL="114300" distR="114300" simplePos="0" relativeHeight="251667456" behindDoc="0" locked="0" layoutInCell="1" allowOverlap="1" wp14:anchorId="69624A38" wp14:editId="7AC63EAD">
-                <wp:simplePos x="0" y="0"/>
-                <wp:positionH relativeFrom="column">
-                  <wp:posOffset>2835275</wp:posOffset>
-                </wp:positionH>
-                <wp:positionV relativeFrom="paragraph">
-                  <wp:posOffset>1056445</wp:posOffset>
-                </wp:positionV>
-                <wp:extent cx="242225" cy="284379"/>
-                <wp:effectExtent l="0" t="0" r="0" b="1905"/>
-                <wp:wrapNone/>
-                <wp:docPr id="905291153" name="Text Box 7"/>
-                <wp:cNvGraphicFramePr/>
-                <a:graphic xmlns:a="http://schemas.openxmlformats.org/drawingml/2006/main">
-                  <a:graphicData uri="http://schemas.microsoft.com/office/word/2010/wordprocessingShape">
-                    <wps:wsp>
-                      <wps:cNvSpPr txBox="1"/>
-                      <wps:spPr>
-                        <a:xfrm>
-                          <a:off x="0" y="0"/>
-                          <a:ext cx="242225" cy="284379"/>
-                        </a:xfrm>
-                        <a:prstGeom prst="rect">
-                          <a:avLst/>
-                        </a:prstGeom>
-                        <a:noFill/>
-                        <a:ln w="6350">
-                          <a:noFill/>
-                        </a:ln>
-                      </wps:spPr>
-                      <wps:txbx>
-                        <w:txbxContent>
-                          <w:p>
-                            <w:r>
-                              <w:t>f</w:t>
-                            </w:r>
-                          </w:p>
-                        </w:txbxContent>
-                      </wps:txbx>
-                      <wps:bodyPr rot="0" spcFirstLastPara="0" vertOverflow="overflow" horzOverflow="overflow" vert="horz" wrap="square" lIns="91440" tIns="45720" rIns="91440" bIns="45720" numCol="1" spcCol="0" rtlCol="0" fromWordArt="0" anchor="t" anchorCtr="0" forceAA="0" compatLnSpc="1">
-                        <a:prstTxWarp prst="textNoShape">
-                          <a:avLst/>
-                        </a:prstTxWarp>
-                        <a:noAutofit/>
-                      </wps:bodyPr>
-                    </wps:wsp>
-                  </a:graphicData>
-                </a:graphic>
-                <wp14:sizeRelH relativeFrom="margin">
-                  <wp14:pctWidth>0</wp14:pctWidth>
-                </wp14:sizeRelH>
-                <wp14:sizeRelV relativeFrom="margin">
-                  <wp14:pctHeight>0</wp14:pctHeight>
-                </wp14:sizeRelV>
-              </wp:anchor>
-            </w:drawing>
-          </mc:Choice>
-          <mc:Fallback>
-            <w:pict>
-              <v:shape w14:anchorId="69624A38" id="_x0000_s1030" type="#_x0000_t202" style="position:absolute;margin-left:223.25pt;margin-top:83.2pt;width:19.05pt;height:22.4pt;z-index:251667456;visibility:visible;mso-wrap-style:square;mso-width-percent:0;mso-height-percent:0;mso-wrap-distance-left:9pt;mso-wrap-distance-top:0;mso-wrap-distance-right:9pt;mso-wrap-distance-bottom:0;mso-position-horizontal:absolute;mso-position-horizontal-relative:text;mso-position-vertical:absolute;mso-position-vertical-relative:text;mso-width-percent:0;mso-height-percent:0;mso-width-relative:margin;mso-height-relative:margin;v-text-anchor:top" o:gfxdata="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" filled="f" stroked="f" strokeweight=".5pt">
-                <v:textbox>
-                  <w:txbxContent>
-                    <w:p>
-                      <w:r>
-                        <w:t>f</w:t>
-                      </w:r>
-                    </w:p>
-                  </w:txbxContent>
-                </v:textbox>
-              </v:shape>
-            </w:pict>
-          </mc:Fallback>
-        </mc:AlternateContent>
-      </w:r>
-      <w:r>
-        <w:rPr>
-          <w:noProof/>
-        </w:rPr>
-        <w:drawing>
-          <wp:inline distT="0" distB="0" distL="0" distR="0" wp14:anchorId="225F681D" wp14:editId="4129DE5A">
-            <wp:extent cx="2788317" cy="4768494"/>
-            <wp:effectExtent l="635" t="0" r="0" b="0"/>
-            <wp:docPr id="2144416172" name="Picture 1" descr="A whale swimming in the water&#10;&#10;Description automatically generated"/>
-            <wp:cNvGraphicFramePr>
-              <a:graphicFrameLocks xmlns:a="http://schemas.openxmlformats.org/drawingml/2006/main" noChangeAspect="1"/>
-            </wp:cNvGraphicFramePr>
-            <a:graphic xmlns:a="http://schemas.openxmlformats.org/drawingml/2006/main">
-              <a:graphicData uri="http://schemas.openxmlformats.org/drawingml/2006/picture">
-                <pic:pic xmlns:pic="http://schemas.openxmlformats.org/drawingml/2006/picture">
-                  <pic:nvPicPr>
-                    <pic:cNvPr id="248722345" name="Picture 1" descr="A whale swimming in the water&#10;&#10;Description automatically generated"/>
-                    <pic:cNvPicPr/>
-                  </pic:nvPicPr>
-                  <pic:blipFill rotWithShape="1">
-                    <a:blip r:embed="rId6">
-                      <a:extLst>
-                        <a:ext uri="{28A0092B-C50C-407E-A947-70E740481C1C}">
-                          <a14:useLocalDpi xmlns:a14="http://schemas.microsoft.com/office/drawing/2010/main" val="0"/>
-                        </a:ext>
-                      </a:extLst>
-                    </a:blip>
-                    <a:srcRect l="43947" r="31911" b="26600"/>
-                    <a:stretch/>
-                  </pic:blipFill>
-                  <pic:spPr bwMode="auto">
-                    <a:xfrm rot="5400000">
-                      <a:off x="0" y="0"/>
-                      <a:ext cx="2797839" cy="4784779"/>
-                    </a:xfrm>
-                    <a:prstGeom prst="rect">
-                      <a:avLst/>
-                    </a:prstGeom>
-                    <a:ln>
-                      <a:noFill/>
-                    </a:ln>
-                    <a:extLst>
-                      <a:ext uri="{53640926-AAD7-44D8-BBD7-CCE9431645EC}">
-                        <a14:shadowObscured xmlns:a14="http://schemas.microsoft.com/office/drawing/2010/main"/>
-                      </a:ext>
-                    </a:extLst>
-                  </pic:spPr>
-                </pic:pic>
-              </a:graphicData>
-            </a:graphic>
-          </wp:inline>
-        </w:drawing>
-      </w:r>
-    </w:p>
-    <w:p>
-      <w:pPr>
-        <w:pStyle w:val="Caption"/>
-        <w:rPr>
-          <w:i w:val="0"/>
-          <w:iCs w:val="0"/>
-        </w:rPr>
-      </w:pPr>
-      <w:r>
-        <w:t xml:space="preserve">Figure </w:t>
-      </w:r>
-      <w:r>
-        <w:fldChar w:fldCharType="begin"/>
-      </w:r>
-      <w:r>
-        <w:instrText xml:space="preserve"> SEQ Figure \* ARABIC </w:instrText>
-      </w:r>
-      <w:r>
-        <w:fldChar w:fldCharType="separate"/>
-      </w:r>
-      <w:r>
-        <w:rPr>
-          <w:noProof/>
-        </w:rPr>
-        <w:t>1</w:t>
-      </w:r>
-      <w:r>
-        <w:rPr>
-          <w:noProof/>
-        </w:rPr>
-        <w:fldChar w:fldCharType="end"/>
-      </w:r>
-      <w:r>
-        <w:t xml:space="preserve">. </w:t>
-      </w:r>
-      <w:r>
-        <w:rPr>
-          <w:i w:val="0"/>
-          <w:iCs w:val="0"/>
-        </w:rPr>
-        <w:t xml:space="preserve">Landmarks used to measure sperm whale morphometry. s = snout; f = flipper; d = dorsal fin; t = tail-stalk; n = fluke notch. Total length (TL) measures the piece-wise distance from s to d, to t, to n. Head to flipper (HF) measures the length from s to f. Head to dorsal fin (HD) measures the length from s to d. </w:t>
-      </w:r>
-    </w:p>
-    <w:p>
       <w:r>
         <w:t xml:space="preserve">We converted </w:t>
       </w:r>
@@ -3061,7 +1758,7 @@
         </m:sSub>
       </m:oMath>
       <w:r>
-        <w:t xml:space="preserve"> measures to true lengths (</w:t>
+        <w:t xml:space="preserve"> measures to length (</w:t>
       </w:r>
       <w:r>
         <w:rPr>
@@ -3098,7 +1795,13 @@
                 <w:rPr>
                   <w:rFonts w:ascii="Cambria Math" w:hAnsi="Cambria Math"/>
                 </w:rPr>
-                <m:t xml:space="preserve">L = α ×H × </m:t>
+                <m:t>L</m:t>
+              </m:r>
+              <m:r>
+                <w:rPr>
+                  <w:rFonts w:ascii="Cambria Math" w:hAnsi="Cambria Math"/>
+                </w:rPr>
+                <m:t xml:space="preserve"> = α ×H × </m:t>
               </m:r>
               <m:sSub>
                 <m:sSubPr>
@@ -3114,7 +1817,7 @@
                     <w:rPr>
                       <w:rFonts w:ascii="Cambria Math" w:hAnsi="Cambria Math"/>
                     </w:rPr>
-                    <m:t>L</m:t>
+                    <m:t>TL</m:t>
                   </m:r>
                 </m:e>
                 <m:sub>
@@ -3161,7 +1864,26 @@
         <w:rPr>
           <w:rFonts w:eastAsiaTheme="minorEastAsia"/>
         </w:rPr>
-        <w:t xml:space="preserve"> is the drone altitude above sea level, and α is a scaling corresponding to the DJI Mini 2 drone camera. While this value can be computed based on known camera parameters (i.e., focal length and pixel dimensions), these values were unavailable for our drone model from the manufacturer. We therefore empirically estimated α by obtaining </w:t>
+        <w:t xml:space="preserve"> is the </w:t>
+      </w:r>
+      <w:r>
+        <w:rPr>
+          <w:rFonts w:eastAsiaTheme="minorEastAsia"/>
+        </w:rPr>
+        <w:t xml:space="preserve">corrected </w:t>
+      </w:r>
+      <w:r>
+        <w:rPr>
+          <w:rFonts w:eastAsiaTheme="minorEastAsia"/>
+        </w:rPr>
+        <w:t xml:space="preserve">drone altitude above sea level, and α is a scaling corresponding to the DJI Mini 2 drone camera. While this value can be computed based on known camera parameters (i.e., focal length </w:t>
+      </w:r>
+      <w:r>
+        <w:rPr>
+          <w:rFonts w:eastAsiaTheme="minorEastAsia"/>
+        </w:rPr>
+        <w:lastRenderedPageBreak/>
+        <w:t xml:space="preserve">and pixel dimensions), these values were unavailable for our drone model from the manufacturer. We therefore empirically estimated α by obtaining </w:t>
       </w:r>
       <m:oMath>
         <m:sSub>
@@ -3320,7 +2042,1342 @@
         </m:oMath>
       </m:oMathPara>
     </w:p>
+    <w:p>
+      <w:pPr>
+        <w:pStyle w:val="Heading4"/>
+      </w:pPr>
+      <w:r>
+        <w:t>2.2.2 | Measuring whales</w:t>
+      </w:r>
+    </w:p>
+    <w:p>
+      <w:pPr>
+        <w:rPr>
+          <w:b/>
+          <w:bCs/>
+        </w:rPr>
+      </w:pPr>
+      <w:r>
+        <w:t xml:space="preserve">Drone footage was quality-rated on a scale of 0 – 8, with 0 being high quality and 8 being low quality, based on the level of glare, sea-surface disruption, focus, and exposure. Only recordings with a quality rating ≤ 4 were included in the analysis. Within high-quality videos, extracted still images using the behavioural analysis software BORIS </w:t>
+      </w:r>
+      <w:r>
+        <w:fldChar w:fldCharType="begin"/>
+      </w:r>
+      <w:r>
+        <w:instrText xml:space="preserve"> ADDIN ZOTERO_ITEM CSL_CITATION {"citationID":"b28sJduE","properties":{"formattedCitation":"(Friard &amp; Gamba 2016)","plainCitation":"(Friard &amp; Gamba 2016)","noteIndex":0},"citationItems":[{"id":1375,"uris":["http://zotero.org/users/5395629/items/FD2VYEN7"],"itemData":{"id":1375,"type":"article-journal","container-title":"Methods in Ecology and Evolution","DOI":"10.1111/2041-210X.12584","ISSN":"2041-210X, 2041-210X","issue":"11","journalAbbreviation":"Methods Ecol Evol","language":"en","page":"1325-1330","source":"DOI.org (Crossref)","title":"&lt;span style=\"font-variant:small-caps;\"&gt;BORIS&lt;/span&gt; : a free, versatile open‐source event‐logging software for video/audio coding and live observations","title-short":"&lt;span style=\"font-variant","volume":"7","author":[{"family":"Friard","given":"Olivier"},{"family":"Gamba","given":"Marco"}],"editor":[{"family":"Fitzjohn","given":"Richard"}],"issued":{"date-parts":[["2016",11]]}}}],"schema":"https://github.com/citation-style-language/schema/raw/master/csl-citation.json"} </w:instrText>
+      </w:r>
+      <w:r>
+        <w:fldChar w:fldCharType="separate"/>
+      </w:r>
+      <w:r>
+        <w:t>(</w:t>
+      </w:r>
+      <w:proofErr w:type="spellStart"/>
+      <w:r>
+        <w:t>Friard</w:t>
+      </w:r>
+      <w:proofErr w:type="spellEnd"/>
+      <w:r>
+        <w:t xml:space="preserve"> &amp; </w:t>
+      </w:r>
+      <w:proofErr w:type="spellStart"/>
+      <w:r>
+        <w:t>Gamba</w:t>
+      </w:r>
+      <w:proofErr w:type="spellEnd"/>
+      <w:r>
+        <w:t xml:space="preserve"> 2016)</w:t>
+      </w:r>
+      <w:r>
+        <w:fldChar w:fldCharType="end"/>
+      </w:r>
+      <w:r>
+        <w:t xml:space="preserve">. We selected frames where whales were lying mostly flat at the water surface, located near the center of the frame, and where the drone camera was positioned at nadir relative to the water surface. </w:t>
+      </w:r>
+    </w:p>
+    <w:p>
+      <w:pPr>
+        <w:rPr>
+          <w:rFonts w:eastAsiaTheme="minorEastAsia"/>
+        </w:rPr>
+      </w:pPr>
+      <w:r>
+        <w:t xml:space="preserve">For each whale, we measured total length (TL), </w:t>
+      </w:r>
+      <w:r>
+        <w:t>snout</w:t>
+      </w:r>
+      <w:r>
+        <w:t>-to-flipper length (</w:t>
+      </w:r>
+      <w:proofErr w:type="spellStart"/>
+      <w:r>
+        <w:t>Sn</w:t>
+      </w:r>
+      <w:r>
+        <w:t>F</w:t>
+      </w:r>
+      <w:proofErr w:type="spellEnd"/>
+      <w:r>
+        <w:t xml:space="preserve">), and </w:t>
+      </w:r>
+      <w:r>
+        <w:t>snout</w:t>
+      </w:r>
+      <w:r>
+        <w:t>-to-dorsal fin length (</w:t>
+      </w:r>
+      <w:proofErr w:type="spellStart"/>
+      <w:r>
+        <w:t>Sn</w:t>
+      </w:r>
+      <w:r>
+        <w:t>D</w:t>
+      </w:r>
+      <w:proofErr w:type="spellEnd"/>
+      <w:r>
+        <w:t>)</w:t>
+      </w:r>
+      <w:r>
+        <w:t xml:space="preserve"> in pixels</w:t>
+      </w:r>
+      <w:r>
+        <w:t xml:space="preserve"> (Figure 1). </w:t>
+      </w:r>
+      <w:r>
+        <w:t xml:space="preserve">Nose to body ratio was estimated by dividing either </w:t>
+      </w:r>
+      <w:proofErr w:type="spellStart"/>
+      <w:r>
+        <w:t>SnF</w:t>
+      </w:r>
+      <w:proofErr w:type="spellEnd"/>
+      <w:r>
+        <w:t xml:space="preserve"> or </w:t>
+      </w:r>
+      <w:proofErr w:type="spellStart"/>
+      <w:r>
+        <w:t>SnD</w:t>
+      </w:r>
+      <w:proofErr w:type="spellEnd"/>
+      <w:r>
+        <w:t xml:space="preserve"> by TL. </w:t>
+      </w:r>
+    </w:p>
     <w:p/>
+    <w:p>
+      <w:pPr>
+        <w:keepNext/>
+      </w:pPr>
+      <w:r>
+        <w:rPr>
+          <w:noProof/>
+        </w:rPr>
+        <w:lastRenderedPageBreak/>
+        <mc:AlternateContent>
+          <mc:Choice Requires="wps">
+            <w:drawing>
+              <wp:anchor distT="0" distB="0" distL="114300" distR="114300" simplePos="0" relativeHeight="251672576" behindDoc="0" locked="0" layoutInCell="1" allowOverlap="1" wp14:anchorId="48EE2DC7" wp14:editId="745F10F8">
+                <wp:simplePos x="0" y="0"/>
+                <wp:positionH relativeFrom="column">
+                  <wp:posOffset>4335861</wp:posOffset>
+                </wp:positionH>
+                <wp:positionV relativeFrom="paragraph">
+                  <wp:posOffset>1034367</wp:posOffset>
+                </wp:positionV>
+                <wp:extent cx="45719" cy="45719"/>
+                <wp:effectExtent l="0" t="0" r="18415" b="18415"/>
+                <wp:wrapNone/>
+                <wp:docPr id="1616177463" name="Oval 3"/>
+                <wp:cNvGraphicFramePr/>
+                <a:graphic xmlns:a="http://schemas.openxmlformats.org/drawingml/2006/main">
+                  <a:graphicData uri="http://schemas.microsoft.com/office/word/2010/wordprocessingShape">
+                    <wps:wsp>
+                      <wps:cNvSpPr/>
+                      <wps:spPr>
+                        <a:xfrm flipH="1">
+                          <a:off x="0" y="0"/>
+                          <a:ext cx="45719" cy="45719"/>
+                        </a:xfrm>
+                        <a:prstGeom prst="ellipse">
+                          <a:avLst/>
+                        </a:prstGeom>
+                        <a:solidFill>
+                          <a:schemeClr val="bg1"/>
+                        </a:solidFill>
+                        <a:ln>
+                          <a:solidFill>
+                            <a:schemeClr val="accent2"/>
+                          </a:solidFill>
+                        </a:ln>
+                      </wps:spPr>
+                      <wps:style>
+                        <a:lnRef idx="2">
+                          <a:schemeClr val="accent1">
+                            <a:shade val="15000"/>
+                          </a:schemeClr>
+                        </a:lnRef>
+                        <a:fillRef idx="1">
+                          <a:schemeClr val="accent1"/>
+                        </a:fillRef>
+                        <a:effectRef idx="0">
+                          <a:schemeClr val="accent1"/>
+                        </a:effectRef>
+                        <a:fontRef idx="minor">
+                          <a:schemeClr val="lt1"/>
+                        </a:fontRef>
+                      </wps:style>
+                      <wps:bodyPr rot="0" spcFirstLastPara="0" vertOverflow="overflow" horzOverflow="overflow" vert="horz" wrap="square" lIns="91440" tIns="45720" rIns="91440" bIns="45720" numCol="1" spcCol="0" rtlCol="0" fromWordArt="0" anchor="ctr" anchorCtr="0" forceAA="0" compatLnSpc="1">
+                        <a:prstTxWarp prst="textNoShape">
+                          <a:avLst/>
+                        </a:prstTxWarp>
+                        <a:noAutofit/>
+                      </wps:bodyPr>
+                    </wps:wsp>
+                  </a:graphicData>
+                </a:graphic>
+                <wp14:sizeRelH relativeFrom="margin">
+                  <wp14:pctWidth>0</wp14:pctWidth>
+                </wp14:sizeRelH>
+                <wp14:sizeRelV relativeFrom="margin">
+                  <wp14:pctHeight>0</wp14:pctHeight>
+                </wp14:sizeRelV>
+              </wp:anchor>
+            </w:drawing>
+          </mc:Choice>
+          <mc:Fallback>
+            <w:pict>
+              <v:oval w14:anchorId="555D6367" id="Oval 3" o:spid="_x0000_s1026" style="position:absolute;margin-left:341.4pt;margin-top:81.45pt;width:3.6pt;height:3.6pt;flip:x;z-index:251672576;visibility:visible;mso-wrap-style:square;mso-width-percent:0;mso-height-percent:0;mso-wrap-distance-left:9pt;mso-wrap-distance-top:0;mso-wrap-distance-right:9pt;mso-wrap-distance-bottom:0;mso-position-horizontal:absolute;mso-position-horizontal-relative:text;mso-position-vertical:absolute;mso-position-vertical-relative:text;mso-width-percent:0;mso-height-percent:0;mso-width-relative:margin;mso-height-relative:margin;v-text-anchor:middle" o:gfxdata="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" fillcolor="white [3212]" strokecolor="#e97132 [3205]" strokeweight="1pt">
+                <v:stroke joinstyle="miter"/>
+              </v:oval>
+            </w:pict>
+          </mc:Fallback>
+        </mc:AlternateContent>
+      </w:r>
+      <w:r>
+        <w:rPr>
+          <w:noProof/>
+        </w:rPr>
+        <mc:AlternateContent>
+          <mc:Choice Requires="wps">
+            <w:drawing>
+              <wp:anchor distT="0" distB="0" distL="114300" distR="114300" simplePos="0" relativeHeight="251671552" behindDoc="0" locked="0" layoutInCell="1" allowOverlap="1" wp14:anchorId="7E1AE696" wp14:editId="690D094B">
+                <wp:simplePos x="0" y="0"/>
+                <wp:positionH relativeFrom="column">
+                  <wp:posOffset>2897977</wp:posOffset>
+                </wp:positionH>
+                <wp:positionV relativeFrom="paragraph">
+                  <wp:posOffset>1265523</wp:posOffset>
+                </wp:positionV>
+                <wp:extent cx="45719" cy="45719"/>
+                <wp:effectExtent l="0" t="0" r="18415" b="18415"/>
+                <wp:wrapNone/>
+                <wp:docPr id="2120629806" name="Oval 3"/>
+                <wp:cNvGraphicFramePr/>
+                <a:graphic xmlns:a="http://schemas.openxmlformats.org/drawingml/2006/main">
+                  <a:graphicData uri="http://schemas.microsoft.com/office/word/2010/wordprocessingShape">
+                    <wps:wsp>
+                      <wps:cNvSpPr/>
+                      <wps:spPr>
+                        <a:xfrm flipH="1">
+                          <a:off x="0" y="0"/>
+                          <a:ext cx="45719" cy="45719"/>
+                        </a:xfrm>
+                        <a:prstGeom prst="ellipse">
+                          <a:avLst/>
+                        </a:prstGeom>
+                        <a:solidFill>
+                          <a:schemeClr val="bg1"/>
+                        </a:solidFill>
+                        <a:ln>
+                          <a:solidFill>
+                            <a:schemeClr val="accent2"/>
+                          </a:solidFill>
+                        </a:ln>
+                      </wps:spPr>
+                      <wps:style>
+                        <a:lnRef idx="2">
+                          <a:schemeClr val="accent1">
+                            <a:shade val="15000"/>
+                          </a:schemeClr>
+                        </a:lnRef>
+                        <a:fillRef idx="1">
+                          <a:schemeClr val="accent1"/>
+                        </a:fillRef>
+                        <a:effectRef idx="0">
+                          <a:schemeClr val="accent1"/>
+                        </a:effectRef>
+                        <a:fontRef idx="minor">
+                          <a:schemeClr val="lt1"/>
+                        </a:fontRef>
+                      </wps:style>
+                      <wps:bodyPr rot="0" spcFirstLastPara="0" vertOverflow="overflow" horzOverflow="overflow" vert="horz" wrap="square" lIns="91440" tIns="45720" rIns="91440" bIns="45720" numCol="1" spcCol="0" rtlCol="0" fromWordArt="0" anchor="ctr" anchorCtr="0" forceAA="0" compatLnSpc="1">
+                        <a:prstTxWarp prst="textNoShape">
+                          <a:avLst/>
+                        </a:prstTxWarp>
+                        <a:noAutofit/>
+                      </wps:bodyPr>
+                    </wps:wsp>
+                  </a:graphicData>
+                </a:graphic>
+                <wp14:sizeRelH relativeFrom="margin">
+                  <wp14:pctWidth>0</wp14:pctWidth>
+                </wp14:sizeRelH>
+                <wp14:sizeRelV relativeFrom="margin">
+                  <wp14:pctHeight>0</wp14:pctHeight>
+                </wp14:sizeRelV>
+              </wp:anchor>
+            </w:drawing>
+          </mc:Choice>
+          <mc:Fallback>
+            <w:pict>
+              <v:oval w14:anchorId="36473562" id="Oval 3" o:spid="_x0000_s1026" style="position:absolute;margin-left:228.2pt;margin-top:99.65pt;width:3.6pt;height:3.6pt;flip:x;z-index:251671552;visibility:visible;mso-wrap-style:square;mso-width-percent:0;mso-height-percent:0;mso-wrap-distance-left:9pt;mso-wrap-distance-top:0;mso-wrap-distance-right:9pt;mso-wrap-distance-bottom:0;mso-position-horizontal:absolute;mso-position-horizontal-relative:text;mso-position-vertical:absolute;mso-position-vertical-relative:text;mso-width-percent:0;mso-height-percent:0;mso-width-relative:margin;mso-height-relative:margin;v-text-anchor:middle" o:gfxdata="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" fillcolor="white [3212]" strokecolor="#e97132 [3205]" strokeweight="1pt">
+                <v:stroke joinstyle="miter"/>
+              </v:oval>
+            </w:pict>
+          </mc:Fallback>
+        </mc:AlternateContent>
+      </w:r>
+      <w:r>
+        <w:rPr>
+          <w:noProof/>
+        </w:rPr>
+        <mc:AlternateContent>
+          <mc:Choice Requires="wps">
+            <w:drawing>
+              <wp:anchor distT="0" distB="0" distL="114300" distR="114300" simplePos="0" relativeHeight="251670528" behindDoc="0" locked="0" layoutInCell="1" allowOverlap="1" wp14:anchorId="342A6561" wp14:editId="597FF9A0">
+                <wp:simplePos x="0" y="0"/>
+                <wp:positionH relativeFrom="column">
+                  <wp:posOffset>1990725</wp:posOffset>
+                </wp:positionH>
+                <wp:positionV relativeFrom="paragraph">
+                  <wp:posOffset>1414210</wp:posOffset>
+                </wp:positionV>
+                <wp:extent cx="45719" cy="45719"/>
+                <wp:effectExtent l="0" t="0" r="18415" b="18415"/>
+                <wp:wrapNone/>
+                <wp:docPr id="307051380" name="Oval 3"/>
+                <wp:cNvGraphicFramePr/>
+                <a:graphic xmlns:a="http://schemas.openxmlformats.org/drawingml/2006/main">
+                  <a:graphicData uri="http://schemas.microsoft.com/office/word/2010/wordprocessingShape">
+                    <wps:wsp>
+                      <wps:cNvSpPr/>
+                      <wps:spPr>
+                        <a:xfrm flipH="1">
+                          <a:off x="0" y="0"/>
+                          <a:ext cx="45719" cy="45719"/>
+                        </a:xfrm>
+                        <a:prstGeom prst="ellipse">
+                          <a:avLst/>
+                        </a:prstGeom>
+                        <a:solidFill>
+                          <a:schemeClr val="bg1"/>
+                        </a:solidFill>
+                        <a:ln>
+                          <a:solidFill>
+                            <a:schemeClr val="accent2"/>
+                          </a:solidFill>
+                        </a:ln>
+                      </wps:spPr>
+                      <wps:style>
+                        <a:lnRef idx="2">
+                          <a:schemeClr val="accent1">
+                            <a:shade val="15000"/>
+                          </a:schemeClr>
+                        </a:lnRef>
+                        <a:fillRef idx="1">
+                          <a:schemeClr val="accent1"/>
+                        </a:fillRef>
+                        <a:effectRef idx="0">
+                          <a:schemeClr val="accent1"/>
+                        </a:effectRef>
+                        <a:fontRef idx="minor">
+                          <a:schemeClr val="lt1"/>
+                        </a:fontRef>
+                      </wps:style>
+                      <wps:bodyPr rot="0" spcFirstLastPara="0" vertOverflow="overflow" horzOverflow="overflow" vert="horz" wrap="square" lIns="91440" tIns="45720" rIns="91440" bIns="45720" numCol="1" spcCol="0" rtlCol="0" fromWordArt="0" anchor="ctr" anchorCtr="0" forceAA="0" compatLnSpc="1">
+                        <a:prstTxWarp prst="textNoShape">
+                          <a:avLst/>
+                        </a:prstTxWarp>
+                        <a:noAutofit/>
+                      </wps:bodyPr>
+                    </wps:wsp>
+                  </a:graphicData>
+                </a:graphic>
+                <wp14:sizeRelH relativeFrom="margin">
+                  <wp14:pctWidth>0</wp14:pctWidth>
+                </wp14:sizeRelH>
+                <wp14:sizeRelV relativeFrom="margin">
+                  <wp14:pctHeight>0</wp14:pctHeight>
+                </wp14:sizeRelV>
+              </wp:anchor>
+            </w:drawing>
+          </mc:Choice>
+          <mc:Fallback>
+            <w:pict>
+              <v:oval w14:anchorId="691A4345" id="Oval 3" o:spid="_x0000_s1026" style="position:absolute;margin-left:156.75pt;margin-top:111.35pt;width:3.6pt;height:3.6pt;flip:x;z-index:251670528;visibility:visible;mso-wrap-style:square;mso-width-percent:0;mso-height-percent:0;mso-wrap-distance-left:9pt;mso-wrap-distance-top:0;mso-wrap-distance-right:9pt;mso-wrap-distance-bottom:0;mso-position-horizontal:absolute;mso-position-horizontal-relative:text;mso-position-vertical:absolute;mso-position-vertical-relative:text;mso-width-percent:0;mso-height-percent:0;mso-width-relative:margin;mso-height-relative:margin;v-text-anchor:middle" o:gfxdata="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" fillcolor="white [3212]" strokecolor="#e97132 [3205]" strokeweight="1pt">
+                <v:stroke joinstyle="miter"/>
+              </v:oval>
+            </w:pict>
+          </mc:Fallback>
+        </mc:AlternateContent>
+      </w:r>
+      <w:r>
+        <w:rPr>
+          <w:noProof/>
+        </w:rPr>
+        <mc:AlternateContent>
+          <mc:Choice Requires="wps">
+            <w:drawing>
+              <wp:anchor distT="0" distB="0" distL="114300" distR="114300" simplePos="0" relativeHeight="251669504" behindDoc="0" locked="0" layoutInCell="1" allowOverlap="1" wp14:anchorId="1D986298" wp14:editId="7A0B112B">
+                <wp:simplePos x="0" y="0"/>
+                <wp:positionH relativeFrom="column">
+                  <wp:posOffset>1037590</wp:posOffset>
+                </wp:positionH>
+                <wp:positionV relativeFrom="paragraph">
+                  <wp:posOffset>1510095</wp:posOffset>
+                </wp:positionV>
+                <wp:extent cx="45719" cy="45719"/>
+                <wp:effectExtent l="0" t="0" r="18415" b="18415"/>
+                <wp:wrapNone/>
+                <wp:docPr id="1760730950" name="Oval 3"/>
+                <wp:cNvGraphicFramePr/>
+                <a:graphic xmlns:a="http://schemas.openxmlformats.org/drawingml/2006/main">
+                  <a:graphicData uri="http://schemas.microsoft.com/office/word/2010/wordprocessingShape">
+                    <wps:wsp>
+                      <wps:cNvSpPr/>
+                      <wps:spPr>
+                        <a:xfrm flipH="1">
+                          <a:off x="0" y="0"/>
+                          <a:ext cx="45719" cy="45719"/>
+                        </a:xfrm>
+                        <a:prstGeom prst="ellipse">
+                          <a:avLst/>
+                        </a:prstGeom>
+                        <a:solidFill>
+                          <a:schemeClr val="bg1"/>
+                        </a:solidFill>
+                        <a:ln>
+                          <a:solidFill>
+                            <a:schemeClr val="accent2"/>
+                          </a:solidFill>
+                        </a:ln>
+                      </wps:spPr>
+                      <wps:style>
+                        <a:lnRef idx="2">
+                          <a:schemeClr val="accent1">
+                            <a:shade val="15000"/>
+                          </a:schemeClr>
+                        </a:lnRef>
+                        <a:fillRef idx="1">
+                          <a:schemeClr val="accent1"/>
+                        </a:fillRef>
+                        <a:effectRef idx="0">
+                          <a:schemeClr val="accent1"/>
+                        </a:effectRef>
+                        <a:fontRef idx="minor">
+                          <a:schemeClr val="lt1"/>
+                        </a:fontRef>
+                      </wps:style>
+                      <wps:bodyPr rot="0" spcFirstLastPara="0" vertOverflow="overflow" horzOverflow="overflow" vert="horz" wrap="square" lIns="91440" tIns="45720" rIns="91440" bIns="45720" numCol="1" spcCol="0" rtlCol="0" fromWordArt="0" anchor="ctr" anchorCtr="0" forceAA="0" compatLnSpc="1">
+                        <a:prstTxWarp prst="textNoShape">
+                          <a:avLst/>
+                        </a:prstTxWarp>
+                        <a:noAutofit/>
+                      </wps:bodyPr>
+                    </wps:wsp>
+                  </a:graphicData>
+                </a:graphic>
+                <wp14:sizeRelH relativeFrom="margin">
+                  <wp14:pctWidth>0</wp14:pctWidth>
+                </wp14:sizeRelH>
+                <wp14:sizeRelV relativeFrom="margin">
+                  <wp14:pctHeight>0</wp14:pctHeight>
+                </wp14:sizeRelV>
+              </wp:anchor>
+            </w:drawing>
+          </mc:Choice>
+          <mc:Fallback>
+            <w:pict>
+              <v:oval w14:anchorId="0DE7368E" id="Oval 3" o:spid="_x0000_s1026" style="position:absolute;margin-left:81.7pt;margin-top:118.9pt;width:3.6pt;height:3.6pt;flip:x;z-index:251669504;visibility:visible;mso-wrap-style:square;mso-width-percent:0;mso-height-percent:0;mso-wrap-distance-left:9pt;mso-wrap-distance-top:0;mso-wrap-distance-right:9pt;mso-wrap-distance-bottom:0;mso-position-horizontal:absolute;mso-position-horizontal-relative:text;mso-position-vertical:absolute;mso-position-vertical-relative:text;mso-width-percent:0;mso-height-percent:0;mso-width-relative:margin;mso-height-relative:margin;v-text-anchor:middle" o:gfxdata="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" fillcolor="white [3212]" strokecolor="#e97132 [3205]" strokeweight="1pt">
+                <v:stroke joinstyle="miter"/>
+              </v:oval>
+            </w:pict>
+          </mc:Fallback>
+        </mc:AlternateContent>
+      </w:r>
+      <w:r>
+        <w:rPr>
+          <w:noProof/>
+        </w:rPr>
+        <mc:AlternateContent>
+          <mc:Choice Requires="wps">
+            <w:drawing>
+              <wp:anchor distT="0" distB="0" distL="114300" distR="114300" simplePos="0" relativeHeight="251668480" behindDoc="0" locked="0" layoutInCell="1" allowOverlap="1" wp14:anchorId="159EA86B" wp14:editId="02AFC5D9">
+                <wp:simplePos x="0" y="0"/>
+                <wp:positionH relativeFrom="column">
+                  <wp:posOffset>668622</wp:posOffset>
+                </wp:positionH>
+                <wp:positionV relativeFrom="paragraph">
+                  <wp:posOffset>1548097</wp:posOffset>
+                </wp:positionV>
+                <wp:extent cx="45719" cy="45719"/>
+                <wp:effectExtent l="0" t="0" r="18415" b="18415"/>
+                <wp:wrapNone/>
+                <wp:docPr id="1347290254" name="Oval 3"/>
+                <wp:cNvGraphicFramePr/>
+                <a:graphic xmlns:a="http://schemas.openxmlformats.org/drawingml/2006/main">
+                  <a:graphicData uri="http://schemas.microsoft.com/office/word/2010/wordprocessingShape">
+                    <wps:wsp>
+                      <wps:cNvSpPr/>
+                      <wps:spPr>
+                        <a:xfrm flipH="1">
+                          <a:off x="0" y="0"/>
+                          <a:ext cx="45719" cy="45719"/>
+                        </a:xfrm>
+                        <a:prstGeom prst="ellipse">
+                          <a:avLst/>
+                        </a:prstGeom>
+                        <a:solidFill>
+                          <a:schemeClr val="bg1"/>
+                        </a:solidFill>
+                        <a:ln>
+                          <a:solidFill>
+                            <a:schemeClr val="accent2"/>
+                          </a:solidFill>
+                        </a:ln>
+                      </wps:spPr>
+                      <wps:style>
+                        <a:lnRef idx="2">
+                          <a:schemeClr val="accent1">
+                            <a:shade val="15000"/>
+                          </a:schemeClr>
+                        </a:lnRef>
+                        <a:fillRef idx="1">
+                          <a:schemeClr val="accent1"/>
+                        </a:fillRef>
+                        <a:effectRef idx="0">
+                          <a:schemeClr val="accent1"/>
+                        </a:effectRef>
+                        <a:fontRef idx="minor">
+                          <a:schemeClr val="lt1"/>
+                        </a:fontRef>
+                      </wps:style>
+                      <wps:bodyPr rot="0" spcFirstLastPara="0" vertOverflow="overflow" horzOverflow="overflow" vert="horz" wrap="square" lIns="91440" tIns="45720" rIns="91440" bIns="45720" numCol="1" spcCol="0" rtlCol="0" fromWordArt="0" anchor="ctr" anchorCtr="0" forceAA="0" compatLnSpc="1">
+                        <a:prstTxWarp prst="textNoShape">
+                          <a:avLst/>
+                        </a:prstTxWarp>
+                        <a:noAutofit/>
+                      </wps:bodyPr>
+                    </wps:wsp>
+                  </a:graphicData>
+                </a:graphic>
+                <wp14:sizeRelH relativeFrom="margin">
+                  <wp14:pctWidth>0</wp14:pctWidth>
+                </wp14:sizeRelH>
+                <wp14:sizeRelV relativeFrom="margin">
+                  <wp14:pctHeight>0</wp14:pctHeight>
+                </wp14:sizeRelV>
+              </wp:anchor>
+            </w:drawing>
+          </mc:Choice>
+          <mc:Fallback>
+            <w:pict>
+              <v:oval w14:anchorId="0E7AC1E0" id="Oval 3" o:spid="_x0000_s1026" style="position:absolute;margin-left:52.65pt;margin-top:121.9pt;width:3.6pt;height:3.6pt;flip:x;z-index:251668480;visibility:visible;mso-wrap-style:square;mso-width-percent:0;mso-height-percent:0;mso-wrap-distance-left:9pt;mso-wrap-distance-top:0;mso-wrap-distance-right:9pt;mso-wrap-distance-bottom:0;mso-position-horizontal:absolute;mso-position-horizontal-relative:text;mso-position-vertical:absolute;mso-position-vertical-relative:text;mso-width-percent:0;mso-height-percent:0;mso-width-relative:margin;mso-height-relative:margin;v-text-anchor:middle" o:gfxdata="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" fillcolor="white [3212]" strokecolor="#e97132 [3205]" strokeweight="1pt">
+                <v:stroke joinstyle="miter"/>
+              </v:oval>
+            </w:pict>
+          </mc:Fallback>
+        </mc:AlternateContent>
+      </w:r>
+      <w:r>
+        <w:rPr>
+          <w:noProof/>
+        </w:rPr>
+        <mc:AlternateContent>
+          <mc:Choice Requires="wps">
+            <w:drawing>
+              <wp:anchor distT="0" distB="0" distL="114300" distR="114300" simplePos="0" relativeHeight="251659264" behindDoc="0" locked="0" layoutInCell="1" allowOverlap="1" wp14:anchorId="2C45D96B" wp14:editId="0EB2B192">
+                <wp:simplePos x="0" y="0"/>
+                <wp:positionH relativeFrom="column">
+                  <wp:posOffset>2000885</wp:posOffset>
+                </wp:positionH>
+                <wp:positionV relativeFrom="paragraph">
+                  <wp:posOffset>1050925</wp:posOffset>
+                </wp:positionV>
+                <wp:extent cx="2359660" cy="391160"/>
+                <wp:effectExtent l="0" t="0" r="21590" b="27940"/>
+                <wp:wrapNone/>
+                <wp:docPr id="2006140728" name="Straight Connector 2"/>
+                <wp:cNvGraphicFramePr/>
+                <a:graphic xmlns:a="http://schemas.openxmlformats.org/drawingml/2006/main">
+                  <a:graphicData uri="http://schemas.microsoft.com/office/word/2010/wordprocessingShape">
+                    <wps:wsp>
+                      <wps:cNvCnPr/>
+                      <wps:spPr>
+                        <a:xfrm flipH="1">
+                          <a:off x="0" y="0"/>
+                          <a:ext cx="2359660" cy="391160"/>
+                        </a:xfrm>
+                        <a:prstGeom prst="line">
+                          <a:avLst/>
+                        </a:prstGeom>
+                        <a:ln w="19050"/>
+                      </wps:spPr>
+                      <wps:style>
+                        <a:lnRef idx="1">
+                          <a:schemeClr val="accent2"/>
+                        </a:lnRef>
+                        <a:fillRef idx="0">
+                          <a:schemeClr val="accent2"/>
+                        </a:fillRef>
+                        <a:effectRef idx="0">
+                          <a:schemeClr val="accent2"/>
+                        </a:effectRef>
+                        <a:fontRef idx="minor">
+                          <a:schemeClr val="tx1"/>
+                        </a:fontRef>
+                      </wps:style>
+                      <wps:bodyPr/>
+                    </wps:wsp>
+                  </a:graphicData>
+                </a:graphic>
+                <wp14:sizeRelH relativeFrom="margin">
+                  <wp14:pctWidth>0</wp14:pctWidth>
+                </wp14:sizeRelH>
+                <wp14:sizeRelV relativeFrom="margin">
+                  <wp14:pctHeight>0</wp14:pctHeight>
+                </wp14:sizeRelV>
+              </wp:anchor>
+            </w:drawing>
+          </mc:Choice>
+          <mc:Fallback>
+            <w:pict>
+              <v:line w14:anchorId="6224D61B" id="Straight Connector 2" o:spid="_x0000_s1026" style="position:absolute;flip:x;z-index:251659264;visibility:visible;mso-wrap-style:square;mso-width-percent:0;mso-height-percent:0;mso-wrap-distance-left:9pt;mso-wrap-distance-top:0;mso-wrap-distance-right:9pt;mso-wrap-distance-bottom:0;mso-position-horizontal:absolute;mso-position-horizontal-relative:text;mso-position-vertical:absolute;mso-position-vertical-relative:text;mso-width-percent:0;mso-height-percent:0;mso-width-relative:margin;mso-height-relative:margin" from="157.55pt,82.75pt" to="343.35pt,113.55pt" o:gfxdata="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" strokecolor="#e97132 [3205]" strokeweight="1.5pt">
+                <v:stroke joinstyle="miter"/>
+              </v:line>
+            </w:pict>
+          </mc:Fallback>
+        </mc:AlternateContent>
+      </w:r>
+      <w:r>
+        <w:rPr>
+          <w:noProof/>
+        </w:rPr>
+        <mc:AlternateContent>
+          <mc:Choice Requires="wps">
+            <w:drawing>
+              <wp:anchor distT="0" distB="0" distL="114300" distR="114300" simplePos="0" relativeHeight="251660288" behindDoc="0" locked="0" layoutInCell="1" allowOverlap="1" wp14:anchorId="7852F465" wp14:editId="2176B609">
+                <wp:simplePos x="0" y="0"/>
+                <wp:positionH relativeFrom="column">
+                  <wp:posOffset>1049655</wp:posOffset>
+                </wp:positionH>
+                <wp:positionV relativeFrom="paragraph">
+                  <wp:posOffset>1440815</wp:posOffset>
+                </wp:positionV>
+                <wp:extent cx="940435" cy="100965"/>
+                <wp:effectExtent l="0" t="0" r="12065" b="32385"/>
+                <wp:wrapNone/>
+                <wp:docPr id="2088039561" name="Straight Connector 2"/>
+                <wp:cNvGraphicFramePr/>
+                <a:graphic xmlns:a="http://schemas.openxmlformats.org/drawingml/2006/main">
+                  <a:graphicData uri="http://schemas.microsoft.com/office/word/2010/wordprocessingShape">
+                    <wps:wsp>
+                      <wps:cNvCnPr/>
+                      <wps:spPr>
+                        <a:xfrm flipH="1">
+                          <a:off x="0" y="0"/>
+                          <a:ext cx="940435" cy="100965"/>
+                        </a:xfrm>
+                        <a:prstGeom prst="line">
+                          <a:avLst/>
+                        </a:prstGeom>
+                        <a:ln w="19050"/>
+                      </wps:spPr>
+                      <wps:style>
+                        <a:lnRef idx="1">
+                          <a:schemeClr val="accent2"/>
+                        </a:lnRef>
+                        <a:fillRef idx="0">
+                          <a:schemeClr val="accent2"/>
+                        </a:fillRef>
+                        <a:effectRef idx="0">
+                          <a:schemeClr val="accent2"/>
+                        </a:effectRef>
+                        <a:fontRef idx="minor">
+                          <a:schemeClr val="tx1"/>
+                        </a:fontRef>
+                      </wps:style>
+                      <wps:bodyPr/>
+                    </wps:wsp>
+                  </a:graphicData>
+                </a:graphic>
+                <wp14:sizeRelH relativeFrom="margin">
+                  <wp14:pctWidth>0</wp14:pctWidth>
+                </wp14:sizeRelH>
+                <wp14:sizeRelV relativeFrom="margin">
+                  <wp14:pctHeight>0</wp14:pctHeight>
+                </wp14:sizeRelV>
+              </wp:anchor>
+            </w:drawing>
+          </mc:Choice>
+          <mc:Fallback>
+            <w:pict>
+              <v:line w14:anchorId="253D8FE2" id="Straight Connector 2" o:spid="_x0000_s1026" style="position:absolute;flip:x;z-index:251660288;visibility:visible;mso-wrap-style:square;mso-width-percent:0;mso-height-percent:0;mso-wrap-distance-left:9pt;mso-wrap-distance-top:0;mso-wrap-distance-right:9pt;mso-wrap-distance-bottom:0;mso-position-horizontal:absolute;mso-position-horizontal-relative:text;mso-position-vertical:absolute;mso-position-vertical-relative:text;mso-width-percent:0;mso-height-percent:0;mso-width-relative:margin;mso-height-relative:margin" from="82.65pt,113.45pt" to="156.7pt,121.4pt" o:gfxdata="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" strokecolor="#e97132 [3205]" strokeweight="1.5pt">
+                <v:stroke joinstyle="miter"/>
+              </v:line>
+            </w:pict>
+          </mc:Fallback>
+        </mc:AlternateContent>
+      </w:r>
+      <w:r>
+        <w:rPr>
+          <w:noProof/>
+        </w:rPr>
+        <mc:AlternateContent>
+          <mc:Choice Requires="wps">
+            <w:drawing>
+              <wp:anchor distT="0" distB="0" distL="114300" distR="114300" simplePos="0" relativeHeight="251661312" behindDoc="0" locked="0" layoutInCell="1" allowOverlap="1" wp14:anchorId="62324E1C" wp14:editId="3EEB7604">
+                <wp:simplePos x="0" y="0"/>
+                <wp:positionH relativeFrom="column">
+                  <wp:posOffset>683895</wp:posOffset>
+                </wp:positionH>
+                <wp:positionV relativeFrom="paragraph">
+                  <wp:posOffset>1536700</wp:posOffset>
+                </wp:positionV>
+                <wp:extent cx="365760" cy="35560"/>
+                <wp:effectExtent l="0" t="0" r="15240" b="21590"/>
+                <wp:wrapNone/>
+                <wp:docPr id="855987716" name="Straight Connector 2"/>
+                <wp:cNvGraphicFramePr/>
+                <a:graphic xmlns:a="http://schemas.openxmlformats.org/drawingml/2006/main">
+                  <a:graphicData uri="http://schemas.microsoft.com/office/word/2010/wordprocessingShape">
+                    <wps:wsp>
+                      <wps:cNvCnPr/>
+                      <wps:spPr>
+                        <a:xfrm flipH="1">
+                          <a:off x="0" y="0"/>
+                          <a:ext cx="365760" cy="35560"/>
+                        </a:xfrm>
+                        <a:prstGeom prst="line">
+                          <a:avLst/>
+                        </a:prstGeom>
+                        <a:ln w="19050"/>
+                      </wps:spPr>
+                      <wps:style>
+                        <a:lnRef idx="1">
+                          <a:schemeClr val="accent2"/>
+                        </a:lnRef>
+                        <a:fillRef idx="0">
+                          <a:schemeClr val="accent2"/>
+                        </a:fillRef>
+                        <a:effectRef idx="0">
+                          <a:schemeClr val="accent2"/>
+                        </a:effectRef>
+                        <a:fontRef idx="minor">
+                          <a:schemeClr val="tx1"/>
+                        </a:fontRef>
+                      </wps:style>
+                      <wps:bodyPr/>
+                    </wps:wsp>
+                  </a:graphicData>
+                </a:graphic>
+                <wp14:sizeRelH relativeFrom="margin">
+                  <wp14:pctWidth>0</wp14:pctWidth>
+                </wp14:sizeRelH>
+                <wp14:sizeRelV relativeFrom="margin">
+                  <wp14:pctHeight>0</wp14:pctHeight>
+                </wp14:sizeRelV>
+              </wp:anchor>
+            </w:drawing>
+          </mc:Choice>
+          <mc:Fallback>
+            <w:pict>
+              <v:line w14:anchorId="2627EA9C" id="Straight Connector 2" o:spid="_x0000_s1026" style="position:absolute;flip:x;z-index:251661312;visibility:visible;mso-wrap-style:square;mso-width-percent:0;mso-height-percent:0;mso-wrap-distance-left:9pt;mso-wrap-distance-top:0;mso-wrap-distance-right:9pt;mso-wrap-distance-bottom:0;mso-position-horizontal:absolute;mso-position-horizontal-relative:text;mso-position-vertical:absolute;mso-position-vertical-relative:text;mso-width-percent:0;mso-height-percent:0;mso-width-relative:margin;mso-height-relative:margin" from="53.85pt,121pt" to="82.65pt,123.8pt" o:gfxdata="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" strokecolor="#e97132 [3205]" strokeweight="1.5pt">
+                <v:stroke joinstyle="miter"/>
+              </v:line>
+            </w:pict>
+          </mc:Fallback>
+        </mc:AlternateContent>
+      </w:r>
+      <w:r>
+        <w:rPr>
+          <w:noProof/>
+        </w:rPr>
+        <mc:AlternateContent>
+          <mc:Choice Requires="wps">
+            <w:drawing>
+              <wp:anchor distT="0" distB="0" distL="114300" distR="114300" simplePos="0" relativeHeight="251662336" behindDoc="0" locked="0" layoutInCell="1" allowOverlap="1" wp14:anchorId="6A1B5C3B" wp14:editId="36AE290A">
+                <wp:simplePos x="0" y="0"/>
+                <wp:positionH relativeFrom="column">
+                  <wp:posOffset>2865120</wp:posOffset>
+                </wp:positionH>
+                <wp:positionV relativeFrom="paragraph">
+                  <wp:posOffset>1016000</wp:posOffset>
+                </wp:positionV>
+                <wp:extent cx="123825" cy="661670"/>
+                <wp:effectExtent l="0" t="0" r="28575" b="24130"/>
+                <wp:wrapNone/>
+                <wp:docPr id="1466296065" name="Straight Connector 4"/>
+                <wp:cNvGraphicFramePr/>
+                <a:graphic xmlns:a="http://schemas.openxmlformats.org/drawingml/2006/main">
+                  <a:graphicData uri="http://schemas.microsoft.com/office/word/2010/wordprocessingShape">
+                    <wps:wsp>
+                      <wps:cNvCnPr/>
+                      <wps:spPr>
+                        <a:xfrm>
+                          <a:off x="0" y="0"/>
+                          <a:ext cx="123825" cy="661670"/>
+                        </a:xfrm>
+                        <a:prstGeom prst="line">
+                          <a:avLst/>
+                        </a:prstGeom>
+                        <a:ln w="19050">
+                          <a:prstDash val="dash"/>
+                        </a:ln>
+                      </wps:spPr>
+                      <wps:style>
+                        <a:lnRef idx="1">
+                          <a:schemeClr val="accent2"/>
+                        </a:lnRef>
+                        <a:fillRef idx="0">
+                          <a:schemeClr val="accent2"/>
+                        </a:fillRef>
+                        <a:effectRef idx="0">
+                          <a:schemeClr val="accent2"/>
+                        </a:effectRef>
+                        <a:fontRef idx="minor">
+                          <a:schemeClr val="tx1"/>
+                        </a:fontRef>
+                      </wps:style>
+                      <wps:bodyPr/>
+                    </wps:wsp>
+                  </a:graphicData>
+                </a:graphic>
+                <wp14:sizeRelH relativeFrom="margin">
+                  <wp14:pctWidth>0</wp14:pctWidth>
+                </wp14:sizeRelH>
+                <wp14:sizeRelV relativeFrom="margin">
+                  <wp14:pctHeight>0</wp14:pctHeight>
+                </wp14:sizeRelV>
+              </wp:anchor>
+            </w:drawing>
+          </mc:Choice>
+          <mc:Fallback>
+            <w:pict>
+              <v:line w14:anchorId="5AAA1E56" id="Straight Connector 4" o:spid="_x0000_s1026" style="position:absolute;z-index:251662336;visibility:visible;mso-wrap-style:square;mso-width-percent:0;mso-height-percent:0;mso-wrap-distance-left:9pt;mso-wrap-distance-top:0;mso-wrap-distance-right:9pt;mso-wrap-distance-bottom:0;mso-position-horizontal:absolute;mso-position-horizontal-relative:text;mso-position-vertical:absolute;mso-position-vertical-relative:text;mso-width-percent:0;mso-height-percent:0;mso-width-relative:margin;mso-height-relative:margin" from="225.6pt,80pt" to="235.35pt,132.1pt" o:gfxdata="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" strokecolor="#e97132 [3205]" strokeweight="1.5pt">
+                <v:stroke dashstyle="dash" joinstyle="miter"/>
+              </v:line>
+            </w:pict>
+          </mc:Fallback>
+        </mc:AlternateContent>
+      </w:r>
+      <w:r>
+        <w:rPr>
+          <w:noProof/>
+        </w:rPr>
+        <mc:AlternateContent>
+          <mc:Choice Requires="wps">
+            <w:drawing>
+              <wp:anchor distT="0" distB="0" distL="114300" distR="114300" simplePos="0" relativeHeight="251663360" behindDoc="0" locked="0" layoutInCell="1" allowOverlap="1" wp14:anchorId="526923CC" wp14:editId="268F27AC">
+                <wp:simplePos x="0" y="0"/>
+                <wp:positionH relativeFrom="column">
+                  <wp:posOffset>4326890</wp:posOffset>
+                </wp:positionH>
+                <wp:positionV relativeFrom="paragraph">
+                  <wp:posOffset>885190</wp:posOffset>
+                </wp:positionV>
+                <wp:extent cx="241935" cy="283845"/>
+                <wp:effectExtent l="0" t="0" r="0" b="1905"/>
+                <wp:wrapNone/>
+                <wp:docPr id="1168094462" name="Text Box 7"/>
+                <wp:cNvGraphicFramePr/>
+                <a:graphic xmlns:a="http://schemas.openxmlformats.org/drawingml/2006/main">
+                  <a:graphicData uri="http://schemas.microsoft.com/office/word/2010/wordprocessingShape">
+                    <wps:wsp>
+                      <wps:cNvSpPr txBox="1"/>
+                      <wps:spPr>
+                        <a:xfrm>
+                          <a:off x="0" y="0"/>
+                          <a:ext cx="241935" cy="283845"/>
+                        </a:xfrm>
+                        <a:prstGeom prst="rect">
+                          <a:avLst/>
+                        </a:prstGeom>
+                        <a:noFill/>
+                        <a:ln w="6350">
+                          <a:noFill/>
+                        </a:ln>
+                      </wps:spPr>
+                      <wps:txbx>
+                        <w:txbxContent>
+                          <w:p>
+                            <w:r>
+                              <w:t>s</w:t>
+                            </w:r>
+                          </w:p>
+                        </w:txbxContent>
+                      </wps:txbx>
+                      <wps:bodyPr rot="0" spcFirstLastPara="0" vertOverflow="overflow" horzOverflow="overflow" vert="horz" wrap="square" lIns="91440" tIns="45720" rIns="91440" bIns="45720" numCol="1" spcCol="0" rtlCol="0" fromWordArt="0" anchor="t" anchorCtr="0" forceAA="0" compatLnSpc="1">
+                        <a:prstTxWarp prst="textNoShape">
+                          <a:avLst/>
+                        </a:prstTxWarp>
+                        <a:noAutofit/>
+                      </wps:bodyPr>
+                    </wps:wsp>
+                  </a:graphicData>
+                </a:graphic>
+                <wp14:sizeRelH relativeFrom="margin">
+                  <wp14:pctWidth>0</wp14:pctWidth>
+                </wp14:sizeRelH>
+                <wp14:sizeRelV relativeFrom="margin">
+                  <wp14:pctHeight>0</wp14:pctHeight>
+                </wp14:sizeRelV>
+              </wp:anchor>
+            </w:drawing>
+          </mc:Choice>
+          <mc:Fallback>
+            <w:pict>
+              <v:shapetype w14:anchorId="526923CC" id="_x0000_t202" coordsize="21600,21600" o:spt="202" path="m,l,21600r21600,l21600,xe">
+                <v:stroke joinstyle="miter"/>
+                <v:path gradientshapeok="t" o:connecttype="rect"/>
+              </v:shapetype>
+              <v:shape id="Text Box 7" o:spid="_x0000_s1026" type="#_x0000_t202" style="position:absolute;margin-left:340.7pt;margin-top:69.7pt;width:19.05pt;height:22.35pt;z-index:251663360;visibility:visible;mso-wrap-style:square;mso-width-percent:0;mso-height-percent:0;mso-wrap-distance-left:9pt;mso-wrap-distance-top:0;mso-wrap-distance-right:9pt;mso-wrap-distance-bottom:0;mso-position-horizontal:absolute;mso-position-horizontal-relative:text;mso-position-vertical:absolute;mso-position-vertical-relative:text;mso-width-percent:0;mso-height-percent:0;mso-width-relative:margin;mso-height-relative:margin;v-text-anchor:top" o:gfxdata="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" filled="f" stroked="f" strokeweight=".5pt">
+                <v:textbox>
+                  <w:txbxContent>
+                    <w:p>
+                      <w:r>
+                        <w:t>s</w:t>
+                      </w:r>
+                    </w:p>
+                  </w:txbxContent>
+                </v:textbox>
+              </v:shape>
+            </w:pict>
+          </mc:Fallback>
+        </mc:AlternateContent>
+      </w:r>
+      <w:r>
+        <w:rPr>
+          <w:noProof/>
+        </w:rPr>
+        <mc:AlternateContent>
+          <mc:Choice Requires="wps">
+            <w:drawing>
+              <wp:anchor distT="0" distB="0" distL="114300" distR="114300" simplePos="0" relativeHeight="251664384" behindDoc="0" locked="0" layoutInCell="1" allowOverlap="1" wp14:anchorId="5CF1ADCD" wp14:editId="3EA573C7">
+                <wp:simplePos x="0" y="0"/>
+                <wp:positionH relativeFrom="column">
+                  <wp:posOffset>1841500</wp:posOffset>
+                </wp:positionH>
+                <wp:positionV relativeFrom="paragraph">
+                  <wp:posOffset>1203960</wp:posOffset>
+                </wp:positionV>
+                <wp:extent cx="241935" cy="283845"/>
+                <wp:effectExtent l="0" t="0" r="0" b="1905"/>
+                <wp:wrapNone/>
+                <wp:docPr id="221431964" name="Text Box 7"/>
+                <wp:cNvGraphicFramePr/>
+                <a:graphic xmlns:a="http://schemas.openxmlformats.org/drawingml/2006/main">
+                  <a:graphicData uri="http://schemas.microsoft.com/office/word/2010/wordprocessingShape">
+                    <wps:wsp>
+                      <wps:cNvSpPr txBox="1"/>
+                      <wps:spPr>
+                        <a:xfrm>
+                          <a:off x="0" y="0"/>
+                          <a:ext cx="241935" cy="283845"/>
+                        </a:xfrm>
+                        <a:prstGeom prst="rect">
+                          <a:avLst/>
+                        </a:prstGeom>
+                        <a:noFill/>
+                        <a:ln w="6350">
+                          <a:noFill/>
+                        </a:ln>
+                      </wps:spPr>
+                      <wps:txbx>
+                        <w:txbxContent>
+                          <w:p>
+                            <w:r>
+                              <w:t>d</w:t>
+                            </w:r>
+                          </w:p>
+                        </w:txbxContent>
+                      </wps:txbx>
+                      <wps:bodyPr rot="0" spcFirstLastPara="0" vertOverflow="overflow" horzOverflow="overflow" vert="horz" wrap="square" lIns="91440" tIns="45720" rIns="91440" bIns="45720" numCol="1" spcCol="0" rtlCol="0" fromWordArt="0" anchor="t" anchorCtr="0" forceAA="0" compatLnSpc="1">
+                        <a:prstTxWarp prst="textNoShape">
+                          <a:avLst/>
+                        </a:prstTxWarp>
+                        <a:noAutofit/>
+                      </wps:bodyPr>
+                    </wps:wsp>
+                  </a:graphicData>
+                </a:graphic>
+                <wp14:sizeRelH relativeFrom="margin">
+                  <wp14:pctWidth>0</wp14:pctWidth>
+                </wp14:sizeRelH>
+                <wp14:sizeRelV relativeFrom="margin">
+                  <wp14:pctHeight>0</wp14:pctHeight>
+                </wp14:sizeRelV>
+              </wp:anchor>
+            </w:drawing>
+          </mc:Choice>
+          <mc:Fallback>
+            <w:pict>
+              <v:shape w14:anchorId="5CF1ADCD" id="_x0000_s1027" type="#_x0000_t202" style="position:absolute;margin-left:145pt;margin-top:94.8pt;width:19.05pt;height:22.35pt;z-index:251664384;visibility:visible;mso-wrap-style:square;mso-width-percent:0;mso-height-percent:0;mso-wrap-distance-left:9pt;mso-wrap-distance-top:0;mso-wrap-distance-right:9pt;mso-wrap-distance-bottom:0;mso-position-horizontal:absolute;mso-position-horizontal-relative:text;mso-position-vertical:absolute;mso-position-vertical-relative:text;mso-width-percent:0;mso-height-percent:0;mso-width-relative:margin;mso-height-relative:margin;v-text-anchor:top" o:gfxdata="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" filled="f" stroked="f" strokeweight=".5pt">
+                <v:textbox>
+                  <w:txbxContent>
+                    <w:p>
+                      <w:r>
+                        <w:t>d</w:t>
+                      </w:r>
+                    </w:p>
+                  </w:txbxContent>
+                </v:textbox>
+              </v:shape>
+            </w:pict>
+          </mc:Fallback>
+        </mc:AlternateContent>
+      </w:r>
+      <w:r>
+        <w:rPr>
+          <w:noProof/>
+        </w:rPr>
+        <mc:AlternateContent>
+          <mc:Choice Requires="wps">
+            <w:drawing>
+              <wp:anchor distT="0" distB="0" distL="114300" distR="114300" simplePos="0" relativeHeight="251665408" behindDoc="0" locked="0" layoutInCell="1" allowOverlap="1" wp14:anchorId="6C577F1E" wp14:editId="73B49C54">
+                <wp:simplePos x="0" y="0"/>
+                <wp:positionH relativeFrom="column">
+                  <wp:posOffset>945515</wp:posOffset>
+                </wp:positionH>
+                <wp:positionV relativeFrom="paragraph">
+                  <wp:posOffset>1310640</wp:posOffset>
+                </wp:positionV>
+                <wp:extent cx="241935" cy="283845"/>
+                <wp:effectExtent l="0" t="0" r="0" b="1905"/>
+                <wp:wrapNone/>
+                <wp:docPr id="261217200" name="Text Box 7"/>
+                <wp:cNvGraphicFramePr/>
+                <a:graphic xmlns:a="http://schemas.openxmlformats.org/drawingml/2006/main">
+                  <a:graphicData uri="http://schemas.microsoft.com/office/word/2010/wordprocessingShape">
+                    <wps:wsp>
+                      <wps:cNvSpPr txBox="1"/>
+                      <wps:spPr>
+                        <a:xfrm>
+                          <a:off x="0" y="0"/>
+                          <a:ext cx="241935" cy="283845"/>
+                        </a:xfrm>
+                        <a:prstGeom prst="rect">
+                          <a:avLst/>
+                        </a:prstGeom>
+                        <a:noFill/>
+                        <a:ln w="6350">
+                          <a:noFill/>
+                        </a:ln>
+                      </wps:spPr>
+                      <wps:txbx>
+                        <w:txbxContent>
+                          <w:p>
+                            <w:r>
+                              <w:t>t</w:t>
+                            </w:r>
+                          </w:p>
+                        </w:txbxContent>
+                      </wps:txbx>
+                      <wps:bodyPr rot="0" spcFirstLastPara="0" vertOverflow="overflow" horzOverflow="overflow" vert="horz" wrap="square" lIns="91440" tIns="45720" rIns="91440" bIns="45720" numCol="1" spcCol="0" rtlCol="0" fromWordArt="0" anchor="t" anchorCtr="0" forceAA="0" compatLnSpc="1">
+                        <a:prstTxWarp prst="textNoShape">
+                          <a:avLst/>
+                        </a:prstTxWarp>
+                        <a:noAutofit/>
+                      </wps:bodyPr>
+                    </wps:wsp>
+                  </a:graphicData>
+                </a:graphic>
+                <wp14:sizeRelH relativeFrom="margin">
+                  <wp14:pctWidth>0</wp14:pctWidth>
+                </wp14:sizeRelH>
+                <wp14:sizeRelV relativeFrom="margin">
+                  <wp14:pctHeight>0</wp14:pctHeight>
+                </wp14:sizeRelV>
+              </wp:anchor>
+            </w:drawing>
+          </mc:Choice>
+          <mc:Fallback>
+            <w:pict>
+              <v:shape w14:anchorId="6C577F1E" id="_x0000_s1028" type="#_x0000_t202" style="position:absolute;margin-left:74.45pt;margin-top:103.2pt;width:19.05pt;height:22.35pt;z-index:251665408;visibility:visible;mso-wrap-style:square;mso-width-percent:0;mso-height-percent:0;mso-wrap-distance-left:9pt;mso-wrap-distance-top:0;mso-wrap-distance-right:9pt;mso-wrap-distance-bottom:0;mso-position-horizontal:absolute;mso-position-horizontal-relative:text;mso-position-vertical:absolute;mso-position-vertical-relative:text;mso-width-percent:0;mso-height-percent:0;mso-width-relative:margin;mso-height-relative:margin;v-text-anchor:top" o:gfxdata="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" filled="f" stroked="f" strokeweight=".5pt">
+                <v:textbox>
+                  <w:txbxContent>
+                    <w:p>
+                      <w:r>
+                        <w:t>t</w:t>
+                      </w:r>
+                    </w:p>
+                  </w:txbxContent>
+                </v:textbox>
+              </v:shape>
+            </w:pict>
+          </mc:Fallback>
+        </mc:AlternateContent>
+      </w:r>
+      <w:r>
+        <w:rPr>
+          <w:noProof/>
+        </w:rPr>
+        <mc:AlternateContent>
+          <mc:Choice Requires="wps">
+            <w:drawing>
+              <wp:anchor distT="0" distB="0" distL="114300" distR="114300" simplePos="0" relativeHeight="251666432" behindDoc="0" locked="0" layoutInCell="1" allowOverlap="1" wp14:anchorId="72DE3B39" wp14:editId="5292EB86">
+                <wp:simplePos x="0" y="0"/>
+                <wp:positionH relativeFrom="column">
+                  <wp:posOffset>548640</wp:posOffset>
+                </wp:positionH>
+                <wp:positionV relativeFrom="paragraph">
+                  <wp:posOffset>1325880</wp:posOffset>
+                </wp:positionV>
+                <wp:extent cx="241935" cy="283845"/>
+                <wp:effectExtent l="0" t="0" r="0" b="1905"/>
+                <wp:wrapNone/>
+                <wp:docPr id="77365197" name="Text Box 7"/>
+                <wp:cNvGraphicFramePr/>
+                <a:graphic xmlns:a="http://schemas.openxmlformats.org/drawingml/2006/main">
+                  <a:graphicData uri="http://schemas.microsoft.com/office/word/2010/wordprocessingShape">
+                    <wps:wsp>
+                      <wps:cNvSpPr txBox="1"/>
+                      <wps:spPr>
+                        <a:xfrm>
+                          <a:off x="0" y="0"/>
+                          <a:ext cx="241935" cy="283845"/>
+                        </a:xfrm>
+                        <a:prstGeom prst="rect">
+                          <a:avLst/>
+                        </a:prstGeom>
+                        <a:noFill/>
+                        <a:ln w="6350">
+                          <a:noFill/>
+                        </a:ln>
+                      </wps:spPr>
+                      <wps:txbx>
+                        <w:txbxContent>
+                          <w:p>
+                            <w:r>
+                              <w:t>n</w:t>
+                            </w:r>
+                          </w:p>
+                        </w:txbxContent>
+                      </wps:txbx>
+                      <wps:bodyPr rot="0" spcFirstLastPara="0" vertOverflow="overflow" horzOverflow="overflow" vert="horz" wrap="square" lIns="91440" tIns="45720" rIns="91440" bIns="45720" numCol="1" spcCol="0" rtlCol="0" fromWordArt="0" anchor="t" anchorCtr="0" forceAA="0" compatLnSpc="1">
+                        <a:prstTxWarp prst="textNoShape">
+                          <a:avLst/>
+                        </a:prstTxWarp>
+                        <a:noAutofit/>
+                      </wps:bodyPr>
+                    </wps:wsp>
+                  </a:graphicData>
+                </a:graphic>
+                <wp14:sizeRelH relativeFrom="margin">
+                  <wp14:pctWidth>0</wp14:pctWidth>
+                </wp14:sizeRelH>
+                <wp14:sizeRelV relativeFrom="margin">
+                  <wp14:pctHeight>0</wp14:pctHeight>
+                </wp14:sizeRelV>
+              </wp:anchor>
+            </w:drawing>
+          </mc:Choice>
+          <mc:Fallback>
+            <w:pict>
+              <v:shape w14:anchorId="72DE3B39" id="_x0000_s1029" type="#_x0000_t202" style="position:absolute;margin-left:43.2pt;margin-top:104.4pt;width:19.05pt;height:22.35pt;z-index:251666432;visibility:visible;mso-wrap-style:square;mso-width-percent:0;mso-height-percent:0;mso-wrap-distance-left:9pt;mso-wrap-distance-top:0;mso-wrap-distance-right:9pt;mso-wrap-distance-bottom:0;mso-position-horizontal:absolute;mso-position-horizontal-relative:text;mso-position-vertical:absolute;mso-position-vertical-relative:text;mso-width-percent:0;mso-height-percent:0;mso-width-relative:margin;mso-height-relative:margin;v-text-anchor:top" o:gfxdata="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" filled="f" stroked="f" strokeweight=".5pt">
+                <v:textbox>
+                  <w:txbxContent>
+                    <w:p>
+                      <w:r>
+                        <w:t>n</w:t>
+                      </w:r>
+                    </w:p>
+                  </w:txbxContent>
+                </v:textbox>
+              </v:shape>
+            </w:pict>
+          </mc:Fallback>
+        </mc:AlternateContent>
+      </w:r>
+      <w:r>
+        <w:rPr>
+          <w:noProof/>
+        </w:rPr>
+        <mc:AlternateContent>
+          <mc:Choice Requires="wps">
+            <w:drawing>
+              <wp:anchor distT="0" distB="0" distL="114300" distR="114300" simplePos="0" relativeHeight="251667456" behindDoc="0" locked="0" layoutInCell="1" allowOverlap="1" wp14:anchorId="69624A38" wp14:editId="7AC63EAD">
+                <wp:simplePos x="0" y="0"/>
+                <wp:positionH relativeFrom="column">
+                  <wp:posOffset>2835275</wp:posOffset>
+                </wp:positionH>
+                <wp:positionV relativeFrom="paragraph">
+                  <wp:posOffset>1056445</wp:posOffset>
+                </wp:positionV>
+                <wp:extent cx="242225" cy="284379"/>
+                <wp:effectExtent l="0" t="0" r="0" b="1905"/>
+                <wp:wrapNone/>
+                <wp:docPr id="905291153" name="Text Box 7"/>
+                <wp:cNvGraphicFramePr/>
+                <a:graphic xmlns:a="http://schemas.openxmlformats.org/drawingml/2006/main">
+                  <a:graphicData uri="http://schemas.microsoft.com/office/word/2010/wordprocessingShape">
+                    <wps:wsp>
+                      <wps:cNvSpPr txBox="1"/>
+                      <wps:spPr>
+                        <a:xfrm>
+                          <a:off x="0" y="0"/>
+                          <a:ext cx="242225" cy="284379"/>
+                        </a:xfrm>
+                        <a:prstGeom prst="rect">
+                          <a:avLst/>
+                        </a:prstGeom>
+                        <a:noFill/>
+                        <a:ln w="6350">
+                          <a:noFill/>
+                        </a:ln>
+                      </wps:spPr>
+                      <wps:txbx>
+                        <w:txbxContent>
+                          <w:p>
+                            <w:r>
+                              <w:t>f</w:t>
+                            </w:r>
+                          </w:p>
+                        </w:txbxContent>
+                      </wps:txbx>
+                      <wps:bodyPr rot="0" spcFirstLastPara="0" vertOverflow="overflow" horzOverflow="overflow" vert="horz" wrap="square" lIns="91440" tIns="45720" rIns="91440" bIns="45720" numCol="1" spcCol="0" rtlCol="0" fromWordArt="0" anchor="t" anchorCtr="0" forceAA="0" compatLnSpc="1">
+                        <a:prstTxWarp prst="textNoShape">
+                          <a:avLst/>
+                        </a:prstTxWarp>
+                        <a:noAutofit/>
+                      </wps:bodyPr>
+                    </wps:wsp>
+                  </a:graphicData>
+                </a:graphic>
+                <wp14:sizeRelH relativeFrom="margin">
+                  <wp14:pctWidth>0</wp14:pctWidth>
+                </wp14:sizeRelH>
+                <wp14:sizeRelV relativeFrom="margin">
+                  <wp14:pctHeight>0</wp14:pctHeight>
+                </wp14:sizeRelV>
+              </wp:anchor>
+            </w:drawing>
+          </mc:Choice>
+          <mc:Fallback>
+            <w:pict>
+              <v:shape w14:anchorId="69624A38" id="_x0000_s1030" type="#_x0000_t202" style="position:absolute;margin-left:223.25pt;margin-top:83.2pt;width:19.05pt;height:22.4pt;z-index:251667456;visibility:visible;mso-wrap-style:square;mso-width-percent:0;mso-height-percent:0;mso-wrap-distance-left:9pt;mso-wrap-distance-top:0;mso-wrap-distance-right:9pt;mso-wrap-distance-bottom:0;mso-position-horizontal:absolute;mso-position-horizontal-relative:text;mso-position-vertical:absolute;mso-position-vertical-relative:text;mso-width-percent:0;mso-height-percent:0;mso-width-relative:margin;mso-height-relative:margin;v-text-anchor:top" o:gfxdata="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" filled="f" stroked="f" strokeweight=".5pt">
+                <v:textbox>
+                  <w:txbxContent>
+                    <w:p>
+                      <w:r>
+                        <w:t>f</w:t>
+                      </w:r>
+                    </w:p>
+                  </w:txbxContent>
+                </v:textbox>
+              </v:shape>
+            </w:pict>
+          </mc:Fallback>
+        </mc:AlternateContent>
+      </w:r>
+      <w:r>
+        <w:rPr>
+          <w:noProof/>
+        </w:rPr>
+        <w:drawing>
+          <wp:inline distT="0" distB="0" distL="0" distR="0" wp14:anchorId="225F681D" wp14:editId="309B73E7">
+            <wp:extent cx="2788317" cy="4768494"/>
+            <wp:effectExtent l="635" t="0" r="0" b="0"/>
+            <wp:docPr id="2144416172" name="Picture 1" descr="A whale swimming in the water&#10;&#10;Description automatically generated"/>
+            <wp:cNvGraphicFramePr>
+              <a:graphicFrameLocks xmlns:a="http://schemas.openxmlformats.org/drawingml/2006/main" noChangeAspect="1"/>
+            </wp:cNvGraphicFramePr>
+            <a:graphic xmlns:a="http://schemas.openxmlformats.org/drawingml/2006/main">
+              <a:graphicData uri="http://schemas.openxmlformats.org/drawingml/2006/picture">
+                <pic:pic xmlns:pic="http://schemas.openxmlformats.org/drawingml/2006/picture">
+                  <pic:nvPicPr>
+                    <pic:cNvPr id="248722345" name="Picture 1" descr="A whale swimming in the water&#10;&#10;Description automatically generated"/>
+                    <pic:cNvPicPr/>
+                  </pic:nvPicPr>
+                  <pic:blipFill rotWithShape="1">
+                    <a:blip r:embed="rId6">
+                      <a:extLst>
+                        <a:ext uri="{28A0092B-C50C-407E-A947-70E740481C1C}">
+                          <a14:useLocalDpi xmlns:a14="http://schemas.microsoft.com/office/drawing/2010/main" val="0"/>
+                        </a:ext>
+                      </a:extLst>
+                    </a:blip>
+                    <a:srcRect l="43947" r="31911" b="26600"/>
+                    <a:stretch/>
+                  </pic:blipFill>
+                  <pic:spPr bwMode="auto">
+                    <a:xfrm rot="5400000">
+                      <a:off x="0" y="0"/>
+                      <a:ext cx="2788317" cy="4768494"/>
+                    </a:xfrm>
+                    <a:prstGeom prst="rect">
+                      <a:avLst/>
+                    </a:prstGeom>
+                    <a:ln>
+                      <a:noFill/>
+                    </a:ln>
+                    <a:extLst>
+                      <a:ext uri="{53640926-AAD7-44D8-BBD7-CCE9431645EC}">
+                        <a14:shadowObscured xmlns:a14="http://schemas.microsoft.com/office/drawing/2010/main"/>
+                      </a:ext>
+                    </a:extLst>
+                  </pic:spPr>
+                </pic:pic>
+              </a:graphicData>
+            </a:graphic>
+          </wp:inline>
+        </w:drawing>
+      </w:r>
+    </w:p>
+    <w:p>
+      <w:pPr>
+        <w:pStyle w:val="Caption"/>
+        <w:rPr>
+          <w:i w:val="0"/>
+          <w:iCs w:val="0"/>
+        </w:rPr>
+      </w:pPr>
+      <w:r>
+        <w:t xml:space="preserve">Figure </w:t>
+      </w:r>
+      <w:r>
+        <w:fldChar w:fldCharType="begin"/>
+      </w:r>
+      <w:r>
+        <w:instrText xml:space="preserve"> SEQ Figure \* ARABIC </w:instrText>
+      </w:r>
+      <w:r>
+        <w:fldChar w:fldCharType="separate"/>
+      </w:r>
+      <w:r>
+        <w:rPr>
+          <w:noProof/>
+        </w:rPr>
+        <w:t>1</w:t>
+      </w:r>
+      <w:r>
+        <w:rPr>
+          <w:noProof/>
+        </w:rPr>
+        <w:fldChar w:fldCharType="end"/>
+      </w:r>
+      <w:r>
+        <w:t xml:space="preserve">. </w:t>
+      </w:r>
+      <w:r>
+        <w:rPr>
+          <w:i w:val="0"/>
+          <w:iCs w:val="0"/>
+        </w:rPr>
+        <w:t xml:space="preserve">Landmarks used to measure sperm whale morphometry. s = snout; f = flipper; d = dorsal fin; t = tail-stalk; n = fluke notch. Total length (TL) measures the piece-wise distance from s to d, to t, to n. Head to flipper (HF) measures the length from s to f. Head to dorsal fin (HD) measures the length from s to d. </w:t>
+      </w:r>
+    </w:p>
     <w:p>
       <w:pPr>
         <w:pStyle w:val="Heading4"/>
@@ -3645,6 +3702,7 @@
         </w:rPr>
       </w:pPr>
       <w:r>
+        <w:lastRenderedPageBreak/>
         <w:t xml:space="preserve">Where </w:t>
       </w:r>
       <m:oMath>
@@ -4116,7 +4174,6 @@
         <w:rPr>
           <w:rFonts w:eastAsiaTheme="minorEastAsia"/>
         </w:rPr>
-        <w:lastRenderedPageBreak/>
         <w:t xml:space="preserve">Where </w:t>
       </w:r>
       <m:oMath>
@@ -4728,7 +4785,19 @@
         <w:rPr>
           <w:rFonts w:eastAsiaTheme="minorEastAsia"/>
         </w:rPr>
-        <w:t xml:space="preserve">To propagate the errors associated with inter-image variation to our individual  </w:t>
+        <w:t xml:space="preserve">To propagate the errors associated with inter-image variation </w:t>
+      </w:r>
+      <w:r>
+        <w:rPr>
+          <w:rFonts w:eastAsiaTheme="minorEastAsia"/>
+        </w:rPr>
+        <w:t>of</w:t>
+      </w:r>
+      <w:r>
+        <w:rPr>
+          <w:rFonts w:eastAsiaTheme="minorEastAsia"/>
+        </w:rPr>
+        <w:t xml:space="preserve"> our individual  </w:t>
       </w:r>
       <m:oMath>
         <m:r>
@@ -4817,21 +4886,7 @@
         <w:rPr>
           <w:rFonts w:eastAsiaTheme="minorEastAsia"/>
         </w:rPr>
-        <w:t xml:space="preserve">. We randomly sampled one measure of TL and nose-to-body ratio for </w:t>
-      </w:r>
-      <w:proofErr w:type="gramStart"/>
-      <w:r>
-        <w:rPr>
-          <w:rFonts w:eastAsiaTheme="minorEastAsia"/>
-        </w:rPr>
-        <w:t>each individual</w:t>
-      </w:r>
-      <w:proofErr w:type="gramEnd"/>
-      <w:r>
-        <w:rPr>
-          <w:rFonts w:eastAsiaTheme="minorEastAsia"/>
-        </w:rPr>
-        <w:t xml:space="preserve"> across 1000 iterations and optimized parameter values and estimated </w:t>
+        <w:t xml:space="preserve">. We randomly sampled one measure of TL and nose-to-body ratio for each individual across 1000 iterations and optimized parameter values and estimated </w:t>
       </w:r>
       <m:oMath>
         <m:r>
@@ -4896,7 +4951,14 @@
         <w:rPr>
           <w:rFonts w:eastAsiaTheme="minorEastAsia"/>
         </w:rPr>
-        <w:t xml:space="preserve"> percentile confidence intervals (95% </w:t>
+        <w:t xml:space="preserve"> </w:t>
+      </w:r>
+      <w:r>
+        <w:rPr>
+          <w:rFonts w:eastAsiaTheme="minorEastAsia"/>
+        </w:rPr>
+        <w:lastRenderedPageBreak/>
+        <w:t xml:space="preserve">percentile confidence intervals (95% </w:t>
       </w:r>
       <w:r>
         <w:rPr>
@@ -4910,21 +4972,31 @@
         <w:rPr>
           <w:rFonts w:eastAsiaTheme="minorEastAsia"/>
         </w:rPr>
-        <w:t xml:space="preserve">). For this analysis, we include morphometric measurements from individuals with ≥ 3 measurements of TL, </w:t>
-      </w:r>
-      <w:proofErr w:type="gramStart"/>
+        <w:t>). For this analysis, we include morphometric measurements from individuals with ≥ 3 measurements of TL, R.</w:t>
+      </w:r>
       <w:r>
         <w:rPr>
           <w:rFonts w:eastAsiaTheme="minorEastAsia"/>
         </w:rPr>
-        <w:t>R.HD</w:t>
-      </w:r>
-      <w:proofErr w:type="gramEnd"/>
+        <w:t>D</w:t>
+      </w:r>
       <w:r>
         <w:rPr>
           <w:rFonts w:eastAsiaTheme="minorEastAsia"/>
         </w:rPr>
-        <w:t xml:space="preserve"> and R.HF. </w:t>
+        <w:t xml:space="preserve"> and R.</w:t>
+      </w:r>
+      <w:r>
+        <w:rPr>
+          <w:rFonts w:eastAsiaTheme="minorEastAsia"/>
+        </w:rPr>
+        <w:t>F</w:t>
+      </w:r>
+      <w:r>
+        <w:rPr>
+          <w:rFonts w:eastAsiaTheme="minorEastAsia"/>
+        </w:rPr>
+        <w:t xml:space="preserve">. </w:t>
       </w:r>
     </w:p>
     <w:p>
@@ -4933,7 +5005,6 @@
       </w:pPr>
       <w:bookmarkStart w:id="7" w:name="_Toc201083901"/>
       <w:r>
-        <w:lastRenderedPageBreak/>
         <w:t>3. Results</w:t>
       </w:r>
       <w:bookmarkEnd w:id="7"/>
@@ -4958,7 +5029,13 @@
         <w:t>Balaena</w:t>
       </w:r>
       <w:r>
-        <w:t xml:space="preserve"> taken at nadir over 18 days at varying altitudes. Length estimates based on barometric altitudes underestimated the boat length by 0.55 m (</w:t>
+        <w:t xml:space="preserve"> taken at nadir over 18 days at varying altitudes. Length estimates based on barometric altitudes underestimated the boat length by</w:t>
+      </w:r>
+      <w:r>
+        <w:t xml:space="preserve"> an average</w:t>
+      </w:r>
+      <w:r>
+        <w:t xml:space="preserve"> 0.55 m (</w:t>
       </w:r>
       <w:r>
         <w:rPr>
@@ -4968,14 +5045,26 @@
         <w:t>SD</w:t>
       </w:r>
       <w:r>
-        <w:t xml:space="preserve"> = 0.37), equivalent to -4.55% measurement error (</w:t>
+        <w:t xml:space="preserve"> = 0.37</w:t>
+      </w:r>
+      <w:r>
+        <w:t xml:space="preserve"> m</w:t>
+      </w:r>
+      <w:r>
+        <w:t>), equivalent to -4.55% measurement error (</w:t>
       </w:r>
       <w:r>
         <w:rPr>
           <w:i/>
           <w:iCs/>
         </w:rPr>
-        <w:t>SD = 3.15</w:t>
+        <w:t xml:space="preserve">SD </w:t>
+      </w:r>
+      <w:r>
+        <w:t>= 3.15</w:t>
+      </w:r>
+      <w:r>
+        <w:t>%</w:t>
       </w:r>
       <w:r>
         <w:t>). This measurement bias was associated with an average 2.35 m underestimation of the barometric altitude (</w:t>
@@ -4988,7 +5077,13 @@
         <w:t xml:space="preserve">SD </w:t>
       </w:r>
       <w:r>
-        <w:t>= 1.94). Replacing the original barometric altitude with the model-corrected altitude (</w:t>
+        <w:t>= 1.94</w:t>
+      </w:r>
+      <w:r>
+        <w:t xml:space="preserve"> m</w:t>
+      </w:r>
+      <w:r>
+        <w:t>). Replacing the original barometric altitude with the model-corrected altitude (</w:t>
       </w:r>
       <m:oMath>
         <m:sSub>
@@ -5097,6 +5192,13 @@
         <w:t>SD = 3.15</w:t>
       </w:r>
       <w:r>
+        <w:rPr>
+          <w:i/>
+          <w:iCs/>
+        </w:rPr>
+        <w:t>%</w:t>
+      </w:r>
+      <w:r>
         <w:t xml:space="preserve">). </w:t>
       </w:r>
     </w:p>
@@ -5113,7 +5215,25 @@
         <w:keepNext/>
       </w:pPr>
       <w:r>
-        <w:t>We took measurements from 501 still images taken between 14.7 – 132 m altitude (corrected). Only still images of video taken under 70 m had high enough quality (Q3 – 5) to be identified reliably (</w:t>
+        <w:t xml:space="preserve">We </w:t>
+      </w:r>
+      <w:r>
+        <w:t>extracted</w:t>
+      </w:r>
+      <w:r>
+        <w:t xml:space="preserve"> </w:t>
+      </w:r>
+      <w:r>
+        <w:t>morphometric measurements</w:t>
+      </w:r>
+      <w:r>
+        <w:t xml:space="preserve"> from 501 still images</w:t>
+      </w:r>
+      <w:r>
+        <w:t xml:space="preserve"> of video taken between</w:t>
+      </w:r>
+      <w:r>
+        <w:t xml:space="preserve"> 14.7 – 132 m altitude (corrected). Only still images of video taken under 70 m had high enough quality (Q3 – 5) to be identified reliably (</w:t>
       </w:r>
       <w:r>
         <w:fldChar w:fldCharType="begin"/>
@@ -5137,27 +5257,43 @@
         <w:fldChar w:fldCharType="end"/>
       </w:r>
       <w:r>
-        <w:t xml:space="preserve">). </w:t>
-      </w:r>
-      <w:r>
-        <w:lastRenderedPageBreak/>
-        <w:t xml:space="preserve">310 frames could be assigned to 89 individuals, of which 50 individuals had at least 3 stills where TL, </w:t>
-      </w:r>
-      <w:proofErr w:type="gramStart"/>
-      <w:r>
-        <w:t>R.HD</w:t>
-      </w:r>
-      <w:proofErr w:type="gramEnd"/>
-      <w:r>
-        <w:t xml:space="preserve">, and </w:t>
-      </w:r>
-      <w:proofErr w:type="gramStart"/>
-      <w:r>
-        <w:t>R.HF</w:t>
-      </w:r>
-      <w:proofErr w:type="gramEnd"/>
-      <w:r>
-        <w:t xml:space="preserve"> were measured.  </w:t>
+        <w:t>)</w:t>
+      </w:r>
+      <w:r>
+        <w:t xml:space="preserve">. </w:t>
+      </w:r>
+      <w:r>
+        <w:t xml:space="preserve">This resulted in a subset of </w:t>
+      </w:r>
+      <w:r>
+        <w:t>50 individuals had</w:t>
+      </w:r>
+      <w:r>
+        <w:t xml:space="preserve"> for which</w:t>
+      </w:r>
+      <w:r>
+        <w:t xml:space="preserve"> at least 3 still</w:t>
+      </w:r>
+      <w:r>
+        <w:t xml:space="preserve"> </w:t>
+      </w:r>
+      <w:r>
+        <w:t xml:space="preserve">images </w:t>
+      </w:r>
+      <w:r>
+        <w:t>in which</w:t>
+      </w:r>
+      <w:r>
+        <w:t xml:space="preserve"> </w:t>
+      </w:r>
+      <w:r>
+        <w:t xml:space="preserve">TL, R.HD, and R.HF </w:t>
+      </w:r>
+      <w:r>
+        <w:t>could be</w:t>
+      </w:r>
+      <w:r>
+        <w:t xml:space="preserve"> measured.  </w:t>
       </w:r>
     </w:p>
     <w:p>
@@ -5165,50 +5301,10 @@
         <w:keepNext/>
       </w:pPr>
       <w:r>
-        <w:rPr>
-          <w:noProof/>
-        </w:rPr>
-        <w:drawing>
-          <wp:inline distT="0" distB="0" distL="0" distR="0" wp14:anchorId="7E43F6E9" wp14:editId="10644F25">
-            <wp:extent cx="3141785" cy="3141785"/>
-            <wp:effectExtent l="0" t="0" r="0" b="0"/>
-            <wp:docPr id="1104029861" name="Picture 15" descr="A graph of a number of different levels&#10;&#10;AI-generated content may be incorrect."/>
-            <wp:cNvGraphicFramePr>
-              <a:graphicFrameLocks xmlns:a="http://schemas.openxmlformats.org/drawingml/2006/main" noChangeAspect="1"/>
-            </wp:cNvGraphicFramePr>
-            <a:graphic xmlns:a="http://schemas.openxmlformats.org/drawingml/2006/main">
-              <a:graphicData uri="http://schemas.openxmlformats.org/drawingml/2006/picture">
-                <pic:pic xmlns:pic="http://schemas.openxmlformats.org/drawingml/2006/picture">
-                  <pic:nvPicPr>
-                    <pic:cNvPr id="1104029861" name="Picture 15" descr="A graph of a number of different levels&#10;&#10;AI-generated content may be incorrect."/>
-                    <pic:cNvPicPr/>
-                  </pic:nvPicPr>
-                  <pic:blipFill>
-                    <a:blip r:embed="rId7" cstate="print">
-                      <a:extLst>
-                        <a:ext uri="{28A0092B-C50C-407E-A947-70E740481C1C}">
-                          <a14:useLocalDpi xmlns:a14="http://schemas.microsoft.com/office/drawing/2010/main" val="0"/>
-                        </a:ext>
-                      </a:extLst>
-                    </a:blip>
-                    <a:stretch>
-                      <a:fillRect/>
-                    </a:stretch>
-                  </pic:blipFill>
-                  <pic:spPr>
-                    <a:xfrm>
-                      <a:off x="0" y="0"/>
-                      <a:ext cx="3147717" cy="3147717"/>
-                    </a:xfrm>
-                    <a:prstGeom prst="rect">
-                      <a:avLst/>
-                    </a:prstGeom>
-                  </pic:spPr>
-                </pic:pic>
-              </a:graphicData>
-            </a:graphic>
-          </wp:inline>
-        </w:drawing>
+        <w:t xml:space="preserve">Make it </w:t>
+      </w:r>
+      <w:r>
+        <w:t>plain</w:t>
       </w:r>
     </w:p>
     <w:p>
@@ -5261,9 +5357,55 @@
         <w:pStyle w:val="Heading4"/>
       </w:pPr>
       <w:r>
-        <w:t>3.3 | Age/sex inference</w:t>
+        <w:t xml:space="preserve">3.3 | </w:t>
+      </w:r>
+      <w:r>
+        <w:t>Sex</w:t>
+      </w:r>
+      <w:r>
+        <w:t xml:space="preserve"> inference</w:t>
       </w:r>
     </w:p>
+    <w:p>
+      <w:r>
+        <w:t>- Model fitting:</w:t>
+      </w:r>
+    </w:p>
+    <w:p>
+      <w:r>
+        <w:t xml:space="preserve">- parameter estimates were variable across bootstrap interactions, but generally more so for Ratio based on snout – dorsal fin distance than for snout – base of flipper distances. Estimates of asymptotes (fmax &amp; max) were generally more stable, but </w:t>
+      </w:r>
+      <w:proofErr w:type="spellStart"/>
+      <w:r>
+        <w:t>mmax</w:t>
+      </w:r>
+      <w:proofErr w:type="spellEnd"/>
+      <w:r>
+        <w:t xml:space="preserve"> had wild outliers when estimated based on </w:t>
+      </w:r>
+      <w:r>
+        <w:t xml:space="preserve">snout – dorsal fin distance.  Fr and were also variable, resulting in </w:t>
+      </w:r>
+      <w:proofErr w:type="spellStart"/>
+      <w:r>
+        <w:t>muych</w:t>
+      </w:r>
+      <w:proofErr w:type="spellEnd"/>
+      <w:r>
+        <w:t xml:space="preserve"> uncertainty estimating the relationship between </w:t>
+      </w:r>
+      <w:r>
+        <w:lastRenderedPageBreak/>
+        <w:t xml:space="preserve">total length and Ratio </w:t>
+      </w:r>
+      <w:r>
+        <w:t>specially</w:t>
+      </w:r>
+      <w:r>
+        <w:t xml:space="preserve"> for small whales (chm &lt;= 6). Still, the model fit with rostrum – flipper base ratio had generally less uncertainty in this relationship (curves). </w:t>
+      </w:r>
+    </w:p>
+    <w:p/>
     <w:tbl>
       <w:tblPr>
         <w:tblStyle w:val="PlainTable4"/>
@@ -5764,7 +5906,65 @@
       </w:tr>
     </w:tbl>
     <w:p/>
-    <w:p/>
+    <w:p>
+      <w:r>
+        <w:t xml:space="preserve">- </w:t>
+      </w:r>
+      <w:r>
+        <w:t>Post prob inference</w:t>
+      </w:r>
+    </w:p>
+    <w:p>
+      <w:r>
+        <w:t xml:space="preserve">The model based on HF resulted in less uncertainty when assigning P(fem) to individuals. </w:t>
+      </w:r>
+      <w:r>
+        <w:t>most</w:t>
+      </w:r>
+      <w:r>
+        <w:t xml:space="preserve"> individuals had</w:t>
+      </w:r>
+      <w:r>
+        <w:t xml:space="preserve"> </w:t>
+      </w:r>
+      <w:r>
+        <w:t>95th percentile CI widths &gt; 0.5, the model based on hf had xxx individuals that could be reliably assigned a probability of being female at CI &lt; 0.05 (xxx). Namely, whales with lower ratios above 10m length were assigned a p(fem) &gt; 0.95 with high certainty as females, an. Likewise, whales larger than 13.7 were all assigned as males with high certainty</w:t>
+      </w:r>
+      <w:r>
+        <w:t xml:space="preserve"> based on HF models</w:t>
+      </w:r>
+      <w:r>
+        <w:t xml:space="preserve">. </w:t>
+      </w:r>
+    </w:p>
+    <w:p>
+      <w:r>
+        <w:t xml:space="preserve">- </w:t>
+      </w:r>
+      <w:r>
+        <w:t xml:space="preserve">Suckling patterns. </w:t>
+      </w:r>
+    </w:p>
+    <w:p>
+      <w:r>
+        <w:t>We found 6 of the measured individuals onto which other whales performed suckling dives whales. The p(fem) based on HD ratio of these individuals ranged from bootstrapped averages xxx – xxx. The p(fem based on HF ratio of the same individuals</w:t>
+      </w:r>
+      <w:r>
+        <w:t xml:space="preserve"> was higher,</w:t>
+      </w:r>
+      <w:r>
+        <w:t xml:space="preserve"> </w:t>
+      </w:r>
+      <w:r>
+        <w:t>ranging</w:t>
+      </w:r>
+      <w:r>
+        <w:t xml:space="preserve"> from </w:t>
+      </w:r>
+      <w:r>
+        <w:t xml:space="preserve">0.60 – 0.99. </w:t>
+      </w:r>
+    </w:p>
     <w:p/>
     <w:p>
       <w:pPr>
@@ -5791,7 +5991,7 @@
                     <pic:cNvPicPr/>
                   </pic:nvPicPr>
                   <pic:blipFill>
-                    <a:blip r:embed="rId8" cstate="print">
+                    <a:blip r:embed="rId7" cstate="print">
                       <a:extLst>
                         <a:ext uri="{28A0092B-C50C-407E-A947-70E740481C1C}">
                           <a14:useLocalDpi xmlns:a14="http://schemas.microsoft.com/office/drawing/2010/main" val="0"/>
@@ -6144,9 +6344,29 @@
         <w:t xml:space="preserve">How can one transfer our findings when using other drone models </w:t>
       </w:r>
     </w:p>
+    <w:p>
+      <w:pPr>
+        <w:pStyle w:val="ListParagraph"/>
+        <w:numPr>
+          <w:ilvl w:val="0"/>
+          <w:numId w:val="1"/>
+        </w:numPr>
+      </w:pPr>
+      <w:r>
+        <w:t>Ground-</w:t>
+      </w:r>
+      <w:proofErr w:type="spellStart"/>
+      <w:r>
+        <w:t>trughing</w:t>
+      </w:r>
+      <w:proofErr w:type="spellEnd"/>
+      <w:r>
+        <w:t xml:space="preserve"> would be really cool</w:t>
+      </w:r>
+    </w:p>
     <w:p/>
     <w:sectPr>
-      <w:footerReference w:type="default" r:id="rId9"/>
+      <w:footerReference w:type="default" r:id="rId8"/>
       <w:pgSz w:w="12240" w:h="15840"/>
       <w:pgMar w:top="1440" w:right="1440" w:bottom="1440" w:left="1440" w:header="708" w:footer="708" w:gutter="0"/>
       <w:lnNumType w:countBy="1" w:restart="continuous"/>
@@ -6213,6 +6433,119 @@
 <file path=word/numbering.xml><?xml version="1.0" encoding="utf-8"?>
 <w:numbering xmlns:wpc="http://schemas.microsoft.com/office/word/2010/wordprocessingCanvas" xmlns:cx="http://schemas.microsoft.com/office/drawing/2014/chartex" xmlns:cx1="http://schemas.microsoft.com/office/drawing/2015/9/8/chartex" xmlns:cx2="http://schemas.microsoft.com/office/drawing/2015/10/21/chartex" xmlns:cx3="http://schemas.microsoft.com/office/drawing/2016/5/9/chartex" xmlns:cx4="http://schemas.microsoft.com/office/drawing/2016/5/10/chartex" xmlns:cx5="http://schemas.microsoft.com/office/drawing/2016/5/11/chartex" xmlns:cx6="http://schemas.microsoft.com/office/drawing/2016/5/12/chartex" xmlns:cx7="http://schemas.microsoft.com/office/drawing/2016/5/13/chartex" xmlns:cx8="http://schemas.microsoft.com/office/drawing/2016/5/14/chartex" xmlns:mc="http://schemas.openxmlformats.org/markup-compatibility/2006" xmlns:aink="http://schemas.microsoft.com/office/drawing/2016/ink" xmlns:am3d="http://schemas.microsoft.com/office/drawing/2017/model3d" xmlns:o="urn:schemas-microsoft-com:office:office" xmlns:oel="http://schemas.microsoft.com/office/2019/extlst" xmlns:r="http://schemas.openxmlformats.org/officeDocument/2006/relationships" xmlns:m="http://schemas.openxmlformats.org/officeDocument/2006/math" xmlns:v="urn:schemas-microsoft-com:vml" xmlns:wp14="http://schemas.microsoft.com/office/word/2010/wordprocessingDrawing" xmlns:wp="http://schemas.openxmlformats.org/drawingml/2006/wordprocessingDrawing" xmlns:w10="urn:schemas-microsoft-com:office:word" xmlns:w="http://schemas.openxmlformats.org/wordprocessingml/2006/main" xmlns:w14="http://schemas.microsoft.com/office/word/2010/wordml" xmlns:w15="http://schemas.microsoft.com/office/word/2012/wordml" xmlns:w16cex="http://schemas.microsoft.com/office/word/2018/wordml/cex" xmlns:w16cid="http://schemas.microsoft.com/office/word/2016/wordml/cid" xmlns:w16="http://schemas.microsoft.com/office/word/2018/wordml" xmlns:w16du="http://schemas.microsoft.com/office/word/2023/wordml/word16du" xmlns:w16sdtdh="http://schemas.microsoft.com/office/word/2020/wordml/sdtdatahash" xmlns:w16sdtfl="http://schemas.microsoft.com/office/word/2024/wordml/sdtformatlock" xmlns:w16se="http://schemas.microsoft.com/office/word/2015/wordml/symex" xmlns:wpg="http://schemas.microsoft.com/office/word/2010/wordprocessingGroup" xmlns:wpi="http://schemas.microsoft.com/office/word/2010/wordprocessingInk" xmlns:wne="http://schemas.microsoft.com/office/word/2006/wordml" xmlns:wps="http://schemas.microsoft.com/office/word/2010/wordprocessingShape" mc:Ignorable="w14 w15 w16se w16cid w16 w16cex w16sdtdh w16sdtfl w16du wp14">
   <w:abstractNum w:abstractNumId="0" w15:restartNumberingAfterBreak="0">
+    <w:nsid w:val="315A1605"/>
+    <w:multiLevelType w:val="hybridMultilevel"/>
+    <w:tmpl w:val="397CDB0A"/>
+    <w:lvl w:ilvl="0" w:tplc="6134A568">
+      <w:start w:val="2"/>
+      <w:numFmt w:val="bullet"/>
+      <w:lvlText w:val="-"/>
+      <w:lvlJc w:val="left"/>
+      <w:pPr>
+        <w:ind w:left="720" w:hanging="360"/>
+      </w:pPr>
+      <w:rPr>
+        <w:rFonts w:ascii="Times New Roman" w:eastAsiaTheme="minorHAnsi" w:hAnsi="Times New Roman" w:cs="Times New Roman" w:hint="default"/>
+      </w:rPr>
+    </w:lvl>
+    <w:lvl w:ilvl="1" w:tplc="10090003" w:tentative="1">
+      <w:start w:val="1"/>
+      <w:numFmt w:val="bullet"/>
+      <w:lvlText w:val="o"/>
+      <w:lvlJc w:val="left"/>
+      <w:pPr>
+        <w:ind w:left="1440" w:hanging="360"/>
+      </w:pPr>
+      <w:rPr>
+        <w:rFonts w:ascii="Courier New" w:hAnsi="Courier New" w:cs="Courier New" w:hint="default"/>
+      </w:rPr>
+    </w:lvl>
+    <w:lvl w:ilvl="2" w:tplc="10090005" w:tentative="1">
+      <w:start w:val="1"/>
+      <w:numFmt w:val="bullet"/>
+      <w:lvlText w:val=""/>
+      <w:lvlJc w:val="left"/>
+      <w:pPr>
+        <w:ind w:left="2160" w:hanging="360"/>
+      </w:pPr>
+      <w:rPr>
+        <w:rFonts w:ascii="Wingdings" w:hAnsi="Wingdings" w:hint="default"/>
+      </w:rPr>
+    </w:lvl>
+    <w:lvl w:ilvl="3" w:tplc="10090001" w:tentative="1">
+      <w:start w:val="1"/>
+      <w:numFmt w:val="bullet"/>
+      <w:lvlText w:val=""/>
+      <w:lvlJc w:val="left"/>
+      <w:pPr>
+        <w:ind w:left="2880" w:hanging="360"/>
+      </w:pPr>
+      <w:rPr>
+        <w:rFonts w:ascii="Symbol" w:hAnsi="Symbol" w:hint="default"/>
+      </w:rPr>
+    </w:lvl>
+    <w:lvl w:ilvl="4" w:tplc="10090003" w:tentative="1">
+      <w:start w:val="1"/>
+      <w:numFmt w:val="bullet"/>
+      <w:lvlText w:val="o"/>
+      <w:lvlJc w:val="left"/>
+      <w:pPr>
+        <w:ind w:left="3600" w:hanging="360"/>
+      </w:pPr>
+      <w:rPr>
+        <w:rFonts w:ascii="Courier New" w:hAnsi="Courier New" w:cs="Courier New" w:hint="default"/>
+      </w:rPr>
+    </w:lvl>
+    <w:lvl w:ilvl="5" w:tplc="10090005" w:tentative="1">
+      <w:start w:val="1"/>
+      <w:numFmt w:val="bullet"/>
+      <w:lvlText w:val=""/>
+      <w:lvlJc w:val="left"/>
+      <w:pPr>
+        <w:ind w:left="4320" w:hanging="360"/>
+      </w:pPr>
+      <w:rPr>
+        <w:rFonts w:ascii="Wingdings" w:hAnsi="Wingdings" w:hint="default"/>
+      </w:rPr>
+    </w:lvl>
+    <w:lvl w:ilvl="6" w:tplc="10090001" w:tentative="1">
+      <w:start w:val="1"/>
+      <w:numFmt w:val="bullet"/>
+      <w:lvlText w:val=""/>
+      <w:lvlJc w:val="left"/>
+      <w:pPr>
+        <w:ind w:left="5040" w:hanging="360"/>
+      </w:pPr>
+      <w:rPr>
+        <w:rFonts w:ascii="Symbol" w:hAnsi="Symbol" w:hint="default"/>
+      </w:rPr>
+    </w:lvl>
+    <w:lvl w:ilvl="7" w:tplc="10090003" w:tentative="1">
+      <w:start w:val="1"/>
+      <w:numFmt w:val="bullet"/>
+      <w:lvlText w:val="o"/>
+      <w:lvlJc w:val="left"/>
+      <w:pPr>
+        <w:ind w:left="5760" w:hanging="360"/>
+      </w:pPr>
+      <w:rPr>
+        <w:rFonts w:ascii="Courier New" w:hAnsi="Courier New" w:cs="Courier New" w:hint="default"/>
+      </w:rPr>
+    </w:lvl>
+    <w:lvl w:ilvl="8" w:tplc="10090005" w:tentative="1">
+      <w:start w:val="1"/>
+      <w:numFmt w:val="bullet"/>
+      <w:lvlText w:val=""/>
+      <w:lvlJc w:val="left"/>
+      <w:pPr>
+        <w:ind w:left="6480" w:hanging="360"/>
+      </w:pPr>
+      <w:rPr>
+        <w:rFonts w:ascii="Wingdings" w:hAnsi="Wingdings" w:hint="default"/>
+      </w:rPr>
+    </w:lvl>
+  </w:abstractNum>
+  <w:abstractNum w:abstractNumId="1" w15:restartNumberingAfterBreak="0">
     <w:nsid w:val="5D1D7CB6"/>
     <w:multiLevelType w:val="hybridMultilevel"/>
     <w:tmpl w:val="47CCAD02"/>
@@ -6326,6 +6659,9 @@
     </w:lvl>
   </w:abstractNum>
   <w:num w:numId="1" w16cid:durableId="1415667717">
+    <w:abstractNumId w:val="1"/>
+  </w:num>
+  <w:num w:numId="2" w16cid:durableId="531765560">
     <w:abstractNumId w:val="0"/>
   </w:num>
 </w:numbering>
@@ -7440,6 +7776,16 @@
       </w:tcPr>
     </w:tblStylePr>
   </w:style>
+  <w:style w:type="character" w:styleId="PlaceholderText">
+    <w:name w:val="Placeholder Text"/>
+    <w:basedOn w:val="DefaultParagraphFont"/>
+    <w:uiPriority w:val="99"/>
+    <w:semiHidden/>
+    <w:rsid w:val="000851A3"/>
+    <w:rPr>
+      <w:color w:val="666666"/>
+    </w:rPr>
+  </w:style>
 </w:styles>
 </file>
 

</xml_diff>

<commit_message>
polishing methods and results
</commit_message>
<xml_diff>
--- a/Manuscript/Manuscritp_SpermWhale_AgeSex_Drone_2.docx
+++ b/Manuscript/Manuscritp_SpermWhale_AgeSex_Drone_2.docx
@@ -88,7 +88,7 @@
       <w:r>
         <w:t xml:space="preserve">*Corresponding author: </w:t>
       </w:r>
-      <w:hyperlink r:id="rId5" w:history="1">
+      <w:hyperlink r:id="rId8" w:history="1">
         <w:r>
           <w:rPr>
             <w:rStyle w:val="Hyperlink"/>
@@ -825,13 +825,21 @@
         <w:t>–</w:t>
       </w:r>
       <w:r>
-        <w:t xml:space="preserve"> 2</w:t>
-      </w:r>
-      <w:r>
         <w:t xml:space="preserve"> </w:t>
       </w:r>
-      <w:r>
-        <w:t>hour flight sessions</w:t>
+      <w:proofErr w:type="gramStart"/>
+      <w:r>
+        <w:t>2</w:t>
+      </w:r>
+      <w:r>
+        <w:t xml:space="preserve"> </w:t>
+      </w:r>
+      <w:r>
+        <w:t>hour</w:t>
+      </w:r>
+      <w:proofErr w:type="gramEnd"/>
+      <w:r>
+        <w:t xml:space="preserve"> flight sessions</w:t>
       </w:r>
       <w:r>
         <w:t xml:space="preserve"> using </w:t>
@@ -958,15 +966,7 @@
         <w:fldChar w:fldCharType="separate"/>
       </w:r>
       <w:r>
-        <w:t xml:space="preserve">(Burnett et al. 2019, Bierlich et al. 2021, </w:t>
-      </w:r>
-      <w:proofErr w:type="spellStart"/>
-      <w:r>
-        <w:t>Glarou</w:t>
-      </w:r>
-      <w:proofErr w:type="spellEnd"/>
-      <w:r>
-        <w:t xml:space="preserve"> et al. 2022, Napoli et al. 2024)</w:t>
+        <w:t>(Burnett et al. 2019, Bierlich et al. 2021, Glarou et al. 2022, Napoli et al. 2024)</w:t>
       </w:r>
       <w:r>
         <w:fldChar w:fldCharType="end"/>
@@ -994,7 +994,13 @@
         <w:fldChar w:fldCharType="end"/>
       </w:r>
       <w:r>
-        <w:t>. We used measurements of our research vessel collected throughout the field season at various altitudes (27 – 120 m) to quantify the uncertainty in morphometric measurements and correct altitude estimates. We quantified percent measurement error using a modified version of Bierlich et al. 2021 as:</w:t>
+        <w:t>. We used measurements of our research vessel</w:t>
+      </w:r>
+      <w:r>
+        <w:t xml:space="preserve"> (12.03 m)</w:t>
+      </w:r>
+      <w:r>
+        <w:t xml:space="preserve"> collected throughout the field season at various altitudes (27 – 120 m) to quantify the uncertainty in morphometric measurements and correct altitude estimates. We quantified percent measurement error using a modified version of Bierlich et al. 2021 as:</w:t>
       </w:r>
     </w:p>
     <w:p>
@@ -1132,7 +1138,13 @@
                 <w:rPr>
                   <w:rFonts w:ascii="Cambria Math" w:hAnsi="Cambria Math"/>
                 </w:rPr>
-                <m:t>×100 #3</m:t>
+                <m:t>×100 #</m:t>
+              </m:r>
+              <m:r>
+                <w:rPr>
+                  <w:rFonts w:ascii="Cambria Math" w:hAnsi="Cambria Math"/>
+                </w:rPr>
+                <m:t>1</m:t>
               </m:r>
             </m:e>
           </m:eqArr>
@@ -1185,7 +1197,19 @@
         <w:rPr>
           <w:rFonts w:eastAsiaTheme="minorEastAsia"/>
         </w:rPr>
-        <w:t xml:space="preserve"> is the known length of the calibration object (12.03 m), and </w:t>
+        <w:t xml:space="preserve"> is the known length of the calibration object </w:t>
+      </w:r>
+      <w:r>
+        <w:rPr>
+          <w:rFonts w:eastAsiaTheme="minorEastAsia"/>
+        </w:rPr>
+        <w:t xml:space="preserve">in meters, </w:t>
+      </w:r>
+      <w:r>
+        <w:rPr>
+          <w:rFonts w:eastAsiaTheme="minorEastAsia"/>
+        </w:rPr>
+        <w:t xml:space="preserve">and </w:t>
       </w:r>
       <m:oMath>
         <m:sSubSup>
@@ -1244,7 +1268,563 @@
         <w:t xml:space="preserve">. </w:t>
       </w:r>
       <w:r>
-        <w:t xml:space="preserve">To compute a corrected altitude estimate, we first calculated the true altitude </w:t>
+        <w:t xml:space="preserve">We used </w:t>
+      </w:r>
+      <w:proofErr w:type="spellStart"/>
+      <w:r>
+        <w:t>MorphoMetriX</w:t>
+      </w:r>
+      <w:proofErr w:type="spellEnd"/>
+      <w:r>
+        <w:t xml:space="preserve"> V2 </w:t>
+      </w:r>
+      <w:r>
+        <w:fldChar w:fldCharType="begin"/>
+      </w:r>
+      <w:r>
+        <w:instrText xml:space="preserve"> ADDIN ZOTERO_ITEM CSL_CITATION {"citationID":"t6cTNLw6","properties":{"formattedCitation":"(Torres &amp; Bierlich 2020)","plainCitation":"(Torres &amp; Bierlich 2020)","noteIndex":0},"citationItems":[{"id":1383,"uris":["http://zotero.org/users/5395629/items/38LKEFTN"],"itemData":{"id":1383,"type":"article-journal","abstract":"Body size is recognized as one of the most important factors that determine animal function and performance in its environment (Schmidt-Nielsen, 1984) and well-sampled and accurate size measurements of wild animals can indicate population health (Altmann, Schoeller, Altmann, Muruthi, &amp; Sapolsky, 1993; French, González-Suárez, Young, Durham, &amp; [Gerber], 2011; Hilderbrand et al., 1999). However, estimating the body size of large wild vertebrates, like many cetaceans (whales, dolphins, and porpoises) is particularly challenging, as their mobility and large size impedes in situ measurements or live capture (Goldbogen et al., 2015; Huang, Chou, &amp; Ni, 2009). Historically, lethal sampling, either scientifically or opportunistically from commercial whaling, has provided measurements of large whales in the past (Christiansen, Vı́kingsson, Rasmussen, &amp; Lusseau, 2014; Ichii &amp; Kato, 1991; Lockyer, McConnell, &amp; Waters, 1985; Mackintosh &amp; Wheeler, 1929), but these methods are often not permissible today, expensive, and/or are considered unethical and biased (Baker, Lento, Cipriano, Dalebout, &amp; Palumbi, 2000; Clapham et al., 2003; Clapham &amp; Ivashchenko, 2018). Alternatively, aerial photogrammetry has proven to be a reliable non-invasive method for obtaining measurements of many megavertebrates, such as cetaceans (Miller, Best, Perryman, Baumgartner, &amp; Moore, 2012; Perryman &amp; Lynn, 2002), and the recent advancement of unoccupied aircraft systems (UAS, or drones) has enabled a more affordable, efficient, and accessible means of acquiring high-resolution aerial imagery for morphometric analysis (Christiansen et al., 2018; Durban, Fearnbach, Barrett-Lennard, Perryman, &amp; Leroi, 2015; Johnston, 2019). With increased opportunity to collect aerial imagery of inaccessible wildlife via UAS, an efficient and simple to use tool for accurate morphometric measurements is needed.","container-title":"Journal of Open Source Software","DOI":"10.21105/joss.01825","ISSN":"2475-9066","issue":"45","journalAbbreviation":"JOSS","language":"en","page":"1825","source":"DOI.org (Crossref)","title":"MorphoMetriX: a photogrammetric measurement GUI for morphometric analysis of megafauna","title-short":"MorphoMetriX","volume":"5","author":[{"family":"Torres","given":"Walter"},{"family":"Bierlich","given":"Kc"}],"issued":{"date-parts":[["2020",1,16]]}}}],"schema":"https://github.com/citation-style-language/schema/raw/master/csl-citation.json"} </w:instrText>
+      </w:r>
+      <w:r>
+        <w:fldChar w:fldCharType="separate"/>
+      </w:r>
+      <w:r>
+        <w:t>(Torres &amp; Bierlich 2020)</w:t>
+      </w:r>
+      <w:r>
+        <w:fldChar w:fldCharType="end"/>
+      </w:r>
+      <w:r>
+        <w:t xml:space="preserve"> to measure the length in pixels (</w:t>
+      </w:r>
+      <m:oMath>
+        <m:sSub>
+          <m:sSubPr>
+            <m:ctrlPr>
+              <w:rPr>
+                <w:rFonts w:ascii="Cambria Math" w:hAnsi="Cambria Math"/>
+                <w:i/>
+              </w:rPr>
+            </m:ctrlPr>
+          </m:sSubPr>
+          <m:e>
+            <m:r>
+              <w:rPr>
+                <w:rFonts w:ascii="Cambria Math" w:hAnsi="Cambria Math"/>
+              </w:rPr>
+              <m:t>L</m:t>
+            </m:r>
+          </m:e>
+          <m:sub>
+            <m:r>
+              <w:rPr>
+                <w:rFonts w:ascii="Cambria Math" w:hAnsi="Cambria Math"/>
+              </w:rPr>
+              <m:t>c</m:t>
+            </m:r>
+            <m:r>
+              <w:rPr>
+                <w:rFonts w:ascii="Cambria Math" w:hAnsi="Cambria Math"/>
+              </w:rPr>
+              <m:t>p</m:t>
+            </m:r>
+          </m:sub>
+        </m:sSub>
+      </m:oMath>
+      <w:r>
+        <w:t xml:space="preserve">) of the research vessel </w:t>
+      </w:r>
+      <w:r>
+        <w:t>in still images taken from video recordings, and</w:t>
+      </w:r>
+      <w:r>
+        <w:t xml:space="preserve"> converted</w:t>
+      </w:r>
+      <w:r>
+        <w:t xml:space="preserve"> length measurements in pixels</w:t>
+      </w:r>
+      <w:r>
+        <w:t xml:space="preserve"> </w:t>
+      </w:r>
+      <w:r>
+        <w:t>(</w:t>
+      </w:r>
+      <m:oMath>
+        <m:sSub>
+          <m:sSubPr>
+            <m:ctrlPr>
+              <w:rPr>
+                <w:rFonts w:ascii="Cambria Math" w:hAnsi="Cambria Math"/>
+                <w:i/>
+              </w:rPr>
+            </m:ctrlPr>
+          </m:sSubPr>
+          <m:e>
+            <m:r>
+              <w:rPr>
+                <w:rFonts w:ascii="Cambria Math" w:hAnsi="Cambria Math"/>
+              </w:rPr>
+              <m:t>L</m:t>
+            </m:r>
+          </m:e>
+          <m:sub>
+            <m:r>
+              <w:rPr>
+                <w:rFonts w:ascii="Cambria Math" w:hAnsi="Cambria Math"/>
+              </w:rPr>
+              <m:t>c</m:t>
+            </m:r>
+            <m:r>
+              <w:rPr>
+                <w:rFonts w:ascii="Cambria Math" w:hAnsi="Cambria Math"/>
+              </w:rPr>
+              <m:t>p</m:t>
+            </m:r>
+          </m:sub>
+        </m:sSub>
+        <m:r>
+          <w:rPr>
+            <w:rFonts w:ascii="Cambria Math" w:hAnsi="Cambria Math"/>
+          </w:rPr>
+          <m:t>)</m:t>
+        </m:r>
+      </m:oMath>
+      <w:r>
+        <w:t xml:space="preserve">  to length (</w:t>
+      </w:r>
+      <m:oMath>
+        <m:sSub>
+          <m:sSubPr>
+            <m:ctrlPr>
+              <w:rPr>
+                <w:rFonts w:ascii="Cambria Math" w:hAnsi="Cambria Math"/>
+                <w:i/>
+              </w:rPr>
+            </m:ctrlPr>
+          </m:sSubPr>
+          <m:e>
+            <m:r>
+              <w:rPr>
+                <w:rFonts w:ascii="Cambria Math" w:hAnsi="Cambria Math"/>
+              </w:rPr>
+              <m:t>L</m:t>
+            </m:r>
+          </m:e>
+          <m:sub>
+            <m:r>
+              <w:rPr>
+                <w:rFonts w:ascii="Cambria Math" w:hAnsi="Cambria Math"/>
+              </w:rPr>
+              <m:t>c</m:t>
+            </m:r>
+          </m:sub>
+        </m:sSub>
+      </m:oMath>
+      <w:r>
+        <w:t>) in meters by applying the following equation, modified from Burnett et al. (2019):</w:t>
+      </w:r>
+    </w:p>
+    <w:p>
+      <w:pPr>
+        <w:jc w:val="center"/>
+        <w:rPr>
+          <w:rFonts w:eastAsiaTheme="minorEastAsia"/>
+        </w:rPr>
+      </w:pPr>
+      <m:oMathPara>
+        <m:oMath>
+          <m:eqArr>
+            <m:eqArrPr>
+              <m:maxDist m:val="1"/>
+              <m:ctrlPr>
+                <w:rPr>
+                  <w:rFonts w:ascii="Cambria Math" w:hAnsi="Cambria Math"/>
+                  <w:i/>
+                </w:rPr>
+              </m:ctrlPr>
+            </m:eqArrPr>
+            <m:e>
+              <m:sSub>
+                <m:sSubPr>
+                  <m:ctrlPr>
+                    <w:rPr>
+                      <w:rFonts w:ascii="Cambria Math" w:hAnsi="Cambria Math"/>
+                      <w:i/>
+                    </w:rPr>
+                  </m:ctrlPr>
+                </m:sSubPr>
+                <m:e>
+                  <m:r>
+                    <w:rPr>
+                      <w:rFonts w:ascii="Cambria Math" w:hAnsi="Cambria Math"/>
+                    </w:rPr>
+                    <m:t>L</m:t>
+                  </m:r>
+                </m:e>
+                <m:sub>
+                  <m:r>
+                    <w:rPr>
+                      <w:rFonts w:ascii="Cambria Math" w:hAnsi="Cambria Math"/>
+                    </w:rPr>
+                    <m:t>cp</m:t>
+                  </m:r>
+                </m:sub>
+              </m:sSub>
+              <m:r>
+                <w:rPr>
+                  <w:rFonts w:ascii="Cambria Math" w:hAnsi="Cambria Math"/>
+                </w:rPr>
+                <m:t xml:space="preserve"> = α ×H × </m:t>
+              </m:r>
+              <m:sSub>
+                <m:sSubPr>
+                  <m:ctrlPr>
+                    <w:rPr>
+                      <w:rFonts w:ascii="Cambria Math" w:hAnsi="Cambria Math"/>
+                      <w:i/>
+                    </w:rPr>
+                  </m:ctrlPr>
+                </m:sSubPr>
+                <m:e>
+                  <m:r>
+                    <w:rPr>
+                      <w:rFonts w:ascii="Cambria Math" w:hAnsi="Cambria Math"/>
+                    </w:rPr>
+                    <m:t>L</m:t>
+                  </m:r>
+                </m:e>
+                <m:sub>
+                  <m:r>
+                    <w:rPr>
+                      <w:rFonts w:ascii="Cambria Math" w:hAnsi="Cambria Math"/>
+                    </w:rPr>
+                    <m:t>c</m:t>
+                  </m:r>
+                  <m:r>
+                    <w:rPr>
+                      <w:rFonts w:ascii="Cambria Math" w:hAnsi="Cambria Math"/>
+                    </w:rPr>
+                    <m:t>p</m:t>
+                  </m:r>
+                </m:sub>
+              </m:sSub>
+              <m:r>
+                <w:rPr>
+                  <w:rFonts w:ascii="Cambria Math" w:hAnsi="Cambria Math"/>
+                </w:rPr>
+                <m:t xml:space="preserve"> #</m:t>
+              </m:r>
+              <m:r>
+                <w:rPr>
+                  <w:rFonts w:ascii="Cambria Math" w:hAnsi="Cambria Math"/>
+                </w:rPr>
+                <m:t>2</m:t>
+              </m:r>
+            </m:e>
+          </m:eqArr>
+        </m:oMath>
+      </m:oMathPara>
+    </w:p>
+    <w:p>
+      <w:pPr>
+        <w:rPr>
+          <w:rFonts w:eastAsiaTheme="minorEastAsia"/>
+        </w:rPr>
+      </w:pPr>
+      <w:r>
+        <w:rPr>
+          <w:rFonts w:eastAsiaTheme="minorEastAsia"/>
+        </w:rPr>
+        <w:t xml:space="preserve">where </w:t>
+      </w:r>
+      <w:r>
+        <w:rPr>
+          <w:rFonts w:eastAsiaTheme="minorEastAsia"/>
+          <w:i/>
+          <w:iCs/>
+        </w:rPr>
+        <w:t>H</w:t>
+      </w:r>
+      <w:r>
+        <w:rPr>
+          <w:rFonts w:eastAsiaTheme="minorEastAsia"/>
+        </w:rPr>
+        <w:t xml:space="preserve"> </w:t>
+      </w:r>
+      <w:r>
+        <w:rPr>
+          <w:rFonts w:eastAsiaTheme="minorEastAsia"/>
+        </w:rPr>
+        <w:t>the</w:t>
+      </w:r>
+      <w:r>
+        <w:rPr>
+          <w:rFonts w:eastAsiaTheme="minorEastAsia"/>
+        </w:rPr>
+        <w:t xml:space="preserve"> drone altitude above sea level, and α is a scaling corresponding to the DJI Mini 2 drone camera. While </w:t>
+      </w:r>
+      <m:oMath>
+        <m:r>
+          <w:rPr>
+            <w:rFonts w:ascii="Cambria Math" w:hAnsi="Cambria Math"/>
+          </w:rPr>
+          <m:t>α</m:t>
+        </m:r>
+      </m:oMath>
+      <w:r>
+        <w:rPr>
+          <w:rFonts w:eastAsiaTheme="minorEastAsia"/>
+        </w:rPr>
+        <w:t xml:space="preserve">, </w:t>
+      </w:r>
+      <w:r>
+        <w:rPr>
+          <w:rFonts w:eastAsiaTheme="minorEastAsia"/>
+        </w:rPr>
+        <w:t xml:space="preserve">can be computed based on known camera parameters (i.e., focal length and pixel dimensions), these values were unavailable for our drone model from the manufacturer. We therefore empirically estimated </w:t>
+      </w:r>
+      <w:r>
+        <w:rPr>
+          <w:rFonts w:eastAsiaTheme="minorEastAsia"/>
+        </w:rPr>
+        <w:t xml:space="preserve">on land </w:t>
+      </w:r>
+      <w:r>
+        <w:rPr>
+          <w:rFonts w:eastAsiaTheme="minorEastAsia"/>
+        </w:rPr>
+        <w:t xml:space="preserve">α by obtaining </w:t>
+      </w:r>
+      <m:oMath>
+        <m:sSub>
+          <m:sSubPr>
+            <m:ctrlPr>
+              <w:rPr>
+                <w:rFonts w:ascii="Cambria Math" w:hAnsi="Cambria Math"/>
+                <w:i/>
+              </w:rPr>
+            </m:ctrlPr>
+          </m:sSubPr>
+          <m:e>
+            <m:r>
+              <w:rPr>
+                <w:rFonts w:ascii="Cambria Math" w:hAnsi="Cambria Math"/>
+              </w:rPr>
+              <m:t>L</m:t>
+            </m:r>
+          </m:e>
+          <m:sub>
+            <m:r>
+              <w:rPr>
+                <w:rFonts w:ascii="Cambria Math" w:hAnsi="Cambria Math"/>
+              </w:rPr>
+              <m:t>p</m:t>
+            </m:r>
+          </m:sub>
+        </m:sSub>
+        <m:r>
+          <w:rPr>
+            <w:rFonts w:ascii="Cambria Math" w:hAnsi="Cambria Math"/>
+          </w:rPr>
+          <m:t xml:space="preserve"> </m:t>
+        </m:r>
+      </m:oMath>
+      <w:r>
+        <w:rPr>
+          <w:rFonts w:eastAsiaTheme="minorEastAsia"/>
+        </w:rPr>
+        <w:t>measurements of a known obje</w:t>
+      </w:r>
+      <w:r>
+        <w:rPr>
+          <w:rFonts w:eastAsiaTheme="minorEastAsia"/>
+        </w:rPr>
+        <w:t>ct</w:t>
+      </w:r>
+      <w:r>
+        <w:rPr>
+          <w:rFonts w:eastAsiaTheme="minorEastAsia"/>
+        </w:rPr>
+        <w:t xml:space="preserve"> of known length </w:t>
+      </w:r>
+      <w:r>
+        <w:rPr>
+          <w:rFonts w:eastAsiaTheme="minorEastAsia"/>
+          <w:i/>
+          <w:iCs/>
+        </w:rPr>
+        <w:t xml:space="preserve">L </w:t>
+      </w:r>
+      <w:r>
+        <w:rPr>
+          <w:rFonts w:eastAsiaTheme="minorEastAsia"/>
+        </w:rPr>
+        <w:t xml:space="preserve">and known distance </w:t>
+      </w:r>
+      <w:r>
+        <w:rPr>
+          <w:rFonts w:eastAsiaTheme="minorEastAsia"/>
+        </w:rPr>
+        <w:t>(</w:t>
+      </w:r>
+      <w:r>
+        <w:rPr>
+          <w:rFonts w:eastAsiaTheme="minorEastAsia"/>
+          <w:i/>
+          <w:iCs/>
+        </w:rPr>
+        <w:t>H</w:t>
+      </w:r>
+      <w:r>
+        <w:rPr>
+          <w:rFonts w:eastAsiaTheme="minorEastAsia"/>
+        </w:rPr>
+        <w:t>)</w:t>
+      </w:r>
+      <w:r>
+        <w:rPr>
+          <w:rFonts w:eastAsiaTheme="minorEastAsia"/>
+          <w:i/>
+          <w:iCs/>
+        </w:rPr>
+        <w:t xml:space="preserve"> </w:t>
+      </w:r>
+      <w:r>
+        <w:rPr>
+          <w:rFonts w:eastAsiaTheme="minorEastAsia"/>
+        </w:rPr>
+        <w:t xml:space="preserve">in the lab </w:t>
+      </w:r>
+      <w:r>
+        <w:rPr>
+          <w:rFonts w:eastAsiaTheme="minorEastAsia"/>
+        </w:rPr>
+        <w:t xml:space="preserve">using equation 2. </w:t>
+      </w:r>
+    </w:p>
+    <w:p>
+      <w:pPr>
+        <w:rPr>
+          <w:rFonts w:eastAsiaTheme="minorEastAsia"/>
+        </w:rPr>
+      </w:pPr>
+      <m:oMathPara>
+        <m:oMath>
+          <m:eqArr>
+            <m:eqArrPr>
+              <m:maxDist m:val="1"/>
+              <m:ctrlPr>
+                <w:rPr>
+                  <w:rFonts w:ascii="Cambria Math" w:eastAsiaTheme="minorEastAsia" w:hAnsi="Cambria Math"/>
+                  <w:i/>
+                </w:rPr>
+              </m:ctrlPr>
+            </m:eqArrPr>
+            <m:e>
+              <m:r>
+                <w:rPr>
+                  <w:rFonts w:ascii="Cambria Math" w:eastAsiaTheme="minorEastAsia" w:hAnsi="Cambria Math"/>
+                </w:rPr>
+                <m:t xml:space="preserve">α= </m:t>
+              </m:r>
+              <m:f>
+                <m:fPr>
+                  <m:ctrlPr>
+                    <w:rPr>
+                      <w:rFonts w:ascii="Cambria Math" w:eastAsiaTheme="minorEastAsia" w:hAnsi="Cambria Math"/>
+                      <w:i/>
+                    </w:rPr>
+                  </m:ctrlPr>
+                </m:fPr>
+                <m:num>
+                  <m:r>
+                    <w:rPr>
+                      <w:rFonts w:ascii="Cambria Math" w:eastAsiaTheme="minorEastAsia" w:hAnsi="Cambria Math"/>
+                    </w:rPr>
+                    <m:t>L</m:t>
+                  </m:r>
+                </m:num>
+                <m:den>
+                  <m:r>
+                    <w:rPr>
+                      <w:rFonts w:ascii="Cambria Math" w:eastAsiaTheme="minorEastAsia" w:hAnsi="Cambria Math"/>
+                    </w:rPr>
+                    <m:t>H ×</m:t>
+                  </m:r>
+                  <m:sSub>
+                    <m:sSubPr>
+                      <m:ctrlPr>
+                        <w:rPr>
+                          <w:rFonts w:ascii="Cambria Math" w:eastAsiaTheme="minorEastAsia" w:hAnsi="Cambria Math"/>
+                          <w:i/>
+                        </w:rPr>
+                      </m:ctrlPr>
+                    </m:sSubPr>
+                    <m:e>
+                      <m:r>
+                        <w:rPr>
+                          <w:rFonts w:ascii="Cambria Math" w:eastAsiaTheme="minorEastAsia" w:hAnsi="Cambria Math"/>
+                        </w:rPr>
+                        <m:t>L</m:t>
+                      </m:r>
+                    </m:e>
+                    <m:sub>
+                      <m:r>
+                        <w:rPr>
+                          <w:rFonts w:ascii="Cambria Math" w:eastAsiaTheme="minorEastAsia" w:hAnsi="Cambria Math"/>
+                        </w:rPr>
+                        <m:t>p</m:t>
+                      </m:r>
+                    </m:sub>
+                  </m:sSub>
+                </m:den>
+              </m:f>
+              <m:r>
+                <w:rPr>
+                  <w:rFonts w:ascii="Cambria Math" w:eastAsiaTheme="minorEastAsia" w:hAnsi="Cambria Math"/>
+                </w:rPr>
+                <m:t>#</m:t>
+              </m:r>
+              <m:r>
+                <w:rPr>
+                  <w:rFonts w:ascii="Cambria Math" w:eastAsiaTheme="minorEastAsia" w:hAnsi="Cambria Math"/>
+                </w:rPr>
+                <m:t>3</m:t>
+              </m:r>
+            </m:e>
+          </m:eqArr>
+        </m:oMath>
+      </m:oMathPara>
+    </w:p>
+    <w:p>
+      <w:pPr>
+        <w:rPr>
+          <w:rFonts w:eastAsiaTheme="minorEastAsia"/>
+        </w:rPr>
+      </w:pPr>
+    </w:p>
+    <w:p>
+      <w:pPr>
+        <w:rPr>
+          <w:rFonts w:eastAsiaTheme="minorEastAsia"/>
+        </w:rPr>
+      </w:pPr>
+    </w:p>
+    <w:p>
+      <w:r>
+        <w:lastRenderedPageBreak/>
+        <w:t xml:space="preserve">To </w:t>
+      </w:r>
+      <w:r>
+        <w:t xml:space="preserve">estimate the bias in the drone’s barometric altitude, we first </w:t>
+      </w:r>
+      <w:r>
+        <w:t>compute</w:t>
+      </w:r>
+      <w:r>
+        <w:t>d</w:t>
+      </w:r>
+      <w:r>
+        <w:t xml:space="preserve"> the true altitude </w:t>
       </w:r>
       <m:oMath>
         <m:sSub>
@@ -1296,6 +1876,12 @@
             </m:r>
           </m:e>
           <m:sub>
+            <m:r>
+              <w:rPr>
+                <w:rFonts w:ascii="Cambria Math" w:eastAsiaTheme="minorEastAsia" w:hAnsi="Cambria Math"/>
+              </w:rPr>
+              <m:t>c</m:t>
+            </m:r>
             <m:r>
               <w:rPr>
                 <w:rFonts w:ascii="Cambria Math" w:eastAsiaTheme="minorEastAsia" w:hAnsi="Cambria Math"/>
@@ -1481,70 +2067,28 @@
         </w:rPr>
       </w:pPr>
       <w:r>
-        <w:t xml:space="preserve">We used </w:t>
-      </w:r>
-      <w:proofErr w:type="spellStart"/>
-      <w:r>
-        <w:t>MorphoMetriX</w:t>
-      </w:r>
-      <w:proofErr w:type="spellEnd"/>
-      <w:r>
-        <w:t xml:space="preserve"> V2 </w:t>
-      </w:r>
-      <w:r>
-        <w:fldChar w:fldCharType="begin"/>
-      </w:r>
-      <w:r>
-        <w:instrText xml:space="preserve"> ADDIN ZOTERO_ITEM CSL_CITATION {"citationID":"t6cTNLw6","properties":{"formattedCitation":"(Torres &amp; Bierlich 2020)","plainCitation":"(Torres &amp; Bierlich 2020)","noteIndex":0},"citationItems":[{"id":1383,"uris":["http://zotero.org/users/5395629/items/38LKEFTN"],"itemData":{"id":1383,"type":"article-journal","abstract":"Body size is recognized as one of the most important factors that determine animal function and performance in its environment (Schmidt-Nielsen, 1984) and well-sampled and accurate size measurements of wild animals can indicate population health (Altmann, Schoeller, Altmann, Muruthi, &amp; Sapolsky, 1993; French, González-Suárez, Young, Durham, &amp; [Gerber], 2011; Hilderbrand et al., 1999). However, estimating the body size of large wild vertebrates, like many cetaceans (whales, dolphins, and porpoises) is particularly challenging, as their mobility and large size impedes in situ measurements or live capture (Goldbogen et al., 2015; Huang, Chou, &amp; Ni, 2009). Historically, lethal sampling, either scientifically or opportunistically from commercial whaling, has provided measurements of large whales in the past (Christiansen, Vı́kingsson, Rasmussen, &amp; Lusseau, 2014; Ichii &amp; Kato, 1991; Lockyer, McConnell, &amp; Waters, 1985; Mackintosh &amp; Wheeler, 1929), but these methods are often not permissible today, expensive, and/or are considered unethical and biased (Baker, Lento, Cipriano, Dalebout, &amp; Palumbi, 2000; Clapham et al., 2003; Clapham &amp; Ivashchenko, 2018). Alternatively, aerial photogrammetry has proven to be a reliable non-invasive method for obtaining measurements of many megavertebrates, such as cetaceans (Miller, Best, Perryman, Baumgartner, &amp; Moore, 2012; Perryman &amp; Lynn, 2002), and the recent advancement of unoccupied aircraft systems (UAS, or drones) has enabled a more affordable, efficient, and accessible means of acquiring high-resolution aerial imagery for morphometric analysis (Christiansen et al., 2018; Durban, Fearnbach, Barrett-Lennard, Perryman, &amp; Leroi, 2015; Johnston, 2019). With increased opportunity to collect aerial imagery of inaccessible wildlife via UAS, an efficient and simple to use tool for accurate morphometric measurements is needed.","container-title":"Journal of Open Source Software","DOI":"10.21105/joss.01825","ISSN":"2475-9066","issue":"45","journalAbbreviation":"JOSS","language":"en","page":"1825","source":"DOI.org (Crossref)","title":"MorphoMetriX: a photogrammetric measurement GUI for morphometric analysis of megafauna","title-short":"MorphoMetriX","volume":"5","author":[{"family":"Torres","given":"Walter"},{"family":"Bierlich","given":"Kc"}],"issued":{"date-parts":[["2020",1,16]]}}}],"schema":"https://github.com/citation-style-language/schema/raw/master/csl-citation.json"} </w:instrText>
-      </w:r>
-      <w:r>
-        <w:fldChar w:fldCharType="separate"/>
-      </w:r>
-      <w:r>
-        <w:t>(Torres &amp; Bierlich 2020)</w:t>
-      </w:r>
-      <w:r>
-        <w:fldChar w:fldCharType="end"/>
-      </w:r>
-      <w:r>
-        <w:t xml:space="preserve"> to measure the length in pixels (</w:t>
-      </w:r>
-      <m:oMath>
-        <m:sSub>
-          <m:sSubPr>
-            <m:ctrlPr>
-              <w:rPr>
-                <w:rFonts w:ascii="Cambria Math" w:hAnsi="Cambria Math"/>
-                <w:i/>
-              </w:rPr>
-            </m:ctrlPr>
-          </m:sSubPr>
-          <m:e>
-            <m:r>
-              <w:rPr>
-                <w:rFonts w:ascii="Cambria Math" w:hAnsi="Cambria Math"/>
-              </w:rPr>
-              <m:t>L</m:t>
-            </m:r>
-          </m:e>
-          <m:sub>
-            <m:r>
-              <w:rPr>
-                <w:rFonts w:ascii="Cambria Math" w:hAnsi="Cambria Math"/>
-              </w:rPr>
-              <m:t>p</m:t>
-            </m:r>
-          </m:sub>
-        </m:sSub>
-      </m:oMath>
-      <w:r>
-        <w:t xml:space="preserve">) of the research vessel and whales. </w:t>
-      </w:r>
-      <w:r>
-        <w:rPr>
-          <w:rFonts w:eastAsiaTheme="minorEastAsia"/>
-        </w:rPr>
-        <w:t>Next, we applied a linear regression to estimate a corrected altitude (</w:t>
+        <w:rPr>
+          <w:rFonts w:eastAsiaTheme="minorEastAsia"/>
+        </w:rPr>
+        <w:t>W</w:t>
+      </w:r>
+      <w:r>
+        <w:rPr>
+          <w:rFonts w:eastAsiaTheme="minorEastAsia"/>
+        </w:rPr>
+        <w:t>e</w:t>
+      </w:r>
+      <w:r>
+        <w:rPr>
+          <w:rFonts w:eastAsiaTheme="minorEastAsia"/>
+        </w:rPr>
+        <w:t xml:space="preserve"> then</w:t>
+      </w:r>
+      <w:r>
+        <w:rPr>
+          <w:rFonts w:eastAsiaTheme="minorEastAsia"/>
+        </w:rPr>
+        <w:t xml:space="preserve"> applied a linear regression to estimate a corrected altitude (</w:t>
       </w:r>
       <m:oMath>
         <m:sSub>
@@ -1726,8 +2270,262 @@
       </m:oMathPara>
     </w:p>
     <w:p>
-      <w:r>
-        <w:t xml:space="preserve">We converted </w:t>
+      <w:pPr>
+        <w:pStyle w:val="Heading4"/>
+      </w:pPr>
+      <w:r>
+        <w:t>2.2.2 | Measuring whales</w:t>
+      </w:r>
+    </w:p>
+    <w:p>
+      <w:pPr>
+        <w:rPr>
+          <w:b/>
+          <w:bCs/>
+        </w:rPr>
+      </w:pPr>
+      <w:r>
+        <w:t xml:space="preserve">Drone footage was quality-rated on a scale of 0 – 8, with 0 being high quality and 8 being low quality, based on the level of glare, sea-surface disruption, focus, and exposure. Only recordings with a quality rating ≤ 4 were included in the analysis. Within high-quality videos, extracted still images using the behavioural analysis software BORIS </w:t>
+      </w:r>
+      <w:r>
+        <w:fldChar w:fldCharType="begin"/>
+      </w:r>
+      <w:r>
+        <w:instrText xml:space="preserve"> ADDIN ZOTERO_ITEM CSL_CITATION {"citationID":"b28sJduE","properties":{"formattedCitation":"(Friard &amp; Gamba 2016)","plainCitation":"(Friard &amp; Gamba 2016)","noteIndex":0},"citationItems":[{"id":1375,"uris":["http://zotero.org/users/5395629/items/FD2VYEN7"],"itemData":{"id":1375,"type":"article-journal","container-title":"Methods in Ecology and Evolution","DOI":"10.1111/2041-210X.12584","ISSN":"2041-210X, 2041-210X","issue":"11","journalAbbreviation":"Methods Ecol Evol","language":"en","page":"1325-1330","source":"DOI.org (Crossref)","title":"&lt;span style=\"font-variant:small-caps;\"&gt;BORIS&lt;/span&gt; : a free, versatile open‐source event‐logging software for video/audio coding and live observations","title-short":"&lt;span style=\"font-variant","volume":"7","author":[{"family":"Friard","given":"Olivier"},{"family":"Gamba","given":"Marco"}],"editor":[{"family":"Fitzjohn","given":"Richard"}],"issued":{"date-parts":[["2016",11]]}}}],"schema":"https://github.com/citation-style-language/schema/raw/master/csl-citation.json"} </w:instrText>
+      </w:r>
+      <w:r>
+        <w:fldChar w:fldCharType="separate"/>
+      </w:r>
+      <w:r>
+        <w:t>(Friard &amp; Gamba 2016)</w:t>
+      </w:r>
+      <w:r>
+        <w:fldChar w:fldCharType="end"/>
+      </w:r>
+      <w:r>
+        <w:t xml:space="preserve">. We selected frames where whales were lying mostly flat at the water surface, located near the center of the frame, and where the drone camera was positioned at nadir relative to the water surface. </w:t>
+      </w:r>
+    </w:p>
+    <w:p>
+      <w:r>
+        <w:t>For each whale, w</w:t>
+      </w:r>
+      <w:r>
+        <w:t>e measured</w:t>
+      </w:r>
+      <w:r>
+        <w:t xml:space="preserve"> the</w:t>
+      </w:r>
+      <w:r>
+        <w:t xml:space="preserve"> total length (</w:t>
+      </w:r>
+      <w:r>
+        <w:rPr>
+          <w:i/>
+          <w:iCs/>
+        </w:rPr>
+        <w:t>TL</w:t>
+      </w:r>
+      <w:r>
+        <w:t xml:space="preserve">), </w:t>
+      </w:r>
+      <w:r>
+        <w:t>snout</w:t>
+      </w:r>
+      <w:r>
+        <w:t>-to-flipper length (</w:t>
+      </w:r>
+      <w:proofErr w:type="spellStart"/>
+      <w:r>
+        <w:rPr>
+          <w:i/>
+          <w:iCs/>
+        </w:rPr>
+        <w:t>Sn</w:t>
+      </w:r>
+      <w:r>
+        <w:rPr>
+          <w:i/>
+          <w:iCs/>
+        </w:rPr>
+        <w:t>F</w:t>
+      </w:r>
+      <w:proofErr w:type="spellEnd"/>
+      <w:r>
+        <w:t xml:space="preserve">), and </w:t>
+      </w:r>
+      <w:r>
+        <w:t>snout</w:t>
+      </w:r>
+      <w:r>
+        <w:t>-to-dorsal fin length (</w:t>
+      </w:r>
+      <w:proofErr w:type="spellStart"/>
+      <w:r>
+        <w:rPr>
+          <w:i/>
+          <w:iCs/>
+        </w:rPr>
+        <w:t>Sn</w:t>
+      </w:r>
+      <w:r>
+        <w:rPr>
+          <w:i/>
+          <w:iCs/>
+        </w:rPr>
+        <w:t>D</w:t>
+      </w:r>
+      <w:proofErr w:type="spellEnd"/>
+      <w:r>
+        <w:t>)</w:t>
+      </w:r>
+      <w:r>
+        <w:t xml:space="preserve"> in pixels</w:t>
+      </w:r>
+      <w:r>
+        <w:t xml:space="preserve"> (Figure 1).</w:t>
+      </w:r>
+      <w:r>
+        <w:t xml:space="preserve"> TL was measured from the tip of the rostrum to the fluke notch</w:t>
+      </w:r>
+      <w:r>
+        <w:t>,</w:t>
+      </w:r>
+      <w:r>
+        <w:t xml:space="preserve"> </w:t>
+      </w:r>
+      <w:proofErr w:type="spellStart"/>
+      <w:r>
+        <w:rPr>
+          <w:i/>
+          <w:iCs/>
+        </w:rPr>
+        <w:t>SnF</w:t>
+      </w:r>
+      <w:proofErr w:type="spellEnd"/>
+      <w:r>
+        <w:t xml:space="preserve"> was measured from the tip of the snout to the transversal intersection of the base of the flippers with the spine</w:t>
+      </w:r>
+      <w:r>
+        <w:t>,</w:t>
+      </w:r>
+      <w:r>
+        <w:t xml:space="preserve"> and </w:t>
+      </w:r>
+      <w:proofErr w:type="spellStart"/>
+      <w:r>
+        <w:rPr>
+          <w:i/>
+          <w:iCs/>
+        </w:rPr>
+        <w:t>SnD</w:t>
+      </w:r>
+      <w:proofErr w:type="spellEnd"/>
+      <w:r>
+        <w:t xml:space="preserve"> was measured from the tip of the snout to the caudal base of the dorsal fin. </w:t>
+      </w:r>
+      <w:r>
+        <w:t>To estimate nose proportions, we calculated the n</w:t>
+      </w:r>
+      <w:r>
+        <w:t>ose</w:t>
+      </w:r>
+      <w:r>
+        <w:t>-</w:t>
+      </w:r>
+      <w:r>
+        <w:t>to</w:t>
+      </w:r>
+      <w:r>
+        <w:t>-</w:t>
+      </w:r>
+      <w:r>
+        <w:t>body ratio</w:t>
+      </w:r>
+      <w:r>
+        <w:t xml:space="preserve"> (</w:t>
+      </w:r>
+      <w:r>
+        <w:rPr>
+          <w:i/>
+          <w:iCs/>
+        </w:rPr>
+        <w:t>R</w:t>
+      </w:r>
+      <w:r>
+        <w:t>)</w:t>
+      </w:r>
+      <w:r>
+        <w:t xml:space="preserve"> by dividing </w:t>
+      </w:r>
+      <w:proofErr w:type="spellStart"/>
+      <w:r>
+        <w:rPr>
+          <w:i/>
+          <w:iCs/>
+        </w:rPr>
+        <w:t>SnF</w:t>
+      </w:r>
+      <w:proofErr w:type="spellEnd"/>
+      <w:r>
+        <w:t xml:space="preserve"> or </w:t>
+      </w:r>
+      <w:proofErr w:type="spellStart"/>
+      <w:r>
+        <w:rPr>
+          <w:i/>
+          <w:iCs/>
+        </w:rPr>
+        <w:t>SnD</w:t>
+      </w:r>
+      <w:proofErr w:type="spellEnd"/>
+      <w:r>
+        <w:t xml:space="preserve"> by </w:t>
+      </w:r>
+      <w:r>
+        <w:rPr>
+          <w:i/>
+          <w:iCs/>
+        </w:rPr>
+        <w:t>TL</w:t>
+      </w:r>
+      <w:r>
+        <w:t>, resulting in two metrics</w:t>
+      </w:r>
+      <w:r>
+        <w:t>:</w:t>
+      </w:r>
+      <w:r>
+        <w:t xml:space="preserve"> </w:t>
+      </w:r>
+      <w:r>
+        <w:rPr>
+          <w:i/>
+          <w:iCs/>
+        </w:rPr>
+        <w:t>R – Flipper</w:t>
+      </w:r>
+      <w:r>
+        <w:t xml:space="preserve"> and </w:t>
+      </w:r>
+      <w:r>
+        <w:rPr>
+          <w:i/>
+          <w:iCs/>
+        </w:rPr>
+        <w:t>R – Dorsal</w:t>
+      </w:r>
+      <w:r>
+        <w:t>, respectively</w:t>
+      </w:r>
+      <w:r>
+        <w:t xml:space="preserve">. </w:t>
+      </w:r>
+      <w:r>
+        <w:t xml:space="preserve">TL was converted </w:t>
+      </w:r>
+      <w:r>
+        <w:t>from pixels to meters using Equation 2 and incorporating the corrected drone altitude (</w:t>
       </w:r>
       <m:oMath>
         <m:sSub>
@@ -1744,7 +2542,7 @@
               <w:rPr>
                 <w:rFonts w:ascii="Cambria Math" w:hAnsi="Cambria Math"/>
               </w:rPr>
-              <m:t>L</m:t>
+              <m:t>H</m:t>
             </m:r>
           </m:e>
           <m:sub>
@@ -1752,23 +2550,16 @@
               <w:rPr>
                 <w:rFonts w:ascii="Cambria Math" w:hAnsi="Cambria Math"/>
               </w:rPr>
-              <m:t>p</m:t>
+              <m:t>c</m:t>
             </m:r>
           </m:sub>
         </m:sSub>
       </m:oMath>
       <w:r>
-        <w:t xml:space="preserve"> measures to length (</w:t>
-      </w:r>
-      <w:r>
-        <w:rPr>
-          <w:i/>
-          <w:iCs/>
-        </w:rPr>
-        <w:t>L</w:t>
-      </w:r>
-      <w:r>
-        <w:t>) in meters by applying the following equation, modified from Burnett et al. (2019):</w:t>
+        <w:rPr>
+          <w:rFonts w:eastAsiaTheme="minorEastAsia"/>
+        </w:rPr>
+        <w:t>) calculated using Equation 5.</w:t>
       </w:r>
     </w:p>
     <w:p>
@@ -1778,67 +2569,11 @@
           <w:rFonts w:eastAsiaTheme="minorEastAsia"/>
         </w:rPr>
       </w:pPr>
-      <m:oMathPara>
-        <m:oMath>
-          <m:eqArr>
-            <m:eqArrPr>
-              <m:maxDist m:val="1"/>
-              <m:ctrlPr>
-                <w:rPr>
-                  <w:rFonts w:ascii="Cambria Math" w:hAnsi="Cambria Math"/>
-                  <w:i/>
-                </w:rPr>
-              </m:ctrlPr>
-            </m:eqArrPr>
-            <m:e>
-              <m:r>
-                <w:rPr>
-                  <w:rFonts w:ascii="Cambria Math" w:hAnsi="Cambria Math"/>
-                </w:rPr>
-                <m:t>L</m:t>
-              </m:r>
-              <m:r>
-                <w:rPr>
-                  <w:rFonts w:ascii="Cambria Math" w:hAnsi="Cambria Math"/>
-                </w:rPr>
-                <m:t xml:space="preserve"> = α ×H × </m:t>
-              </m:r>
-              <m:sSub>
-                <m:sSubPr>
-                  <m:ctrlPr>
-                    <w:rPr>
-                      <w:rFonts w:ascii="Cambria Math" w:hAnsi="Cambria Math"/>
-                      <w:i/>
-                    </w:rPr>
-                  </m:ctrlPr>
-                </m:sSubPr>
-                <m:e>
-                  <m:r>
-                    <w:rPr>
-                      <w:rFonts w:ascii="Cambria Math" w:hAnsi="Cambria Math"/>
-                    </w:rPr>
-                    <m:t>TL</m:t>
-                  </m:r>
-                </m:e>
-                <m:sub>
-                  <m:r>
-                    <w:rPr>
-                      <w:rFonts w:ascii="Cambria Math" w:hAnsi="Cambria Math"/>
-                    </w:rPr>
-                    <m:t>p</m:t>
-                  </m:r>
-                </m:sub>
-              </m:sSub>
-              <m:r>
-                <w:rPr>
-                  <w:rFonts w:ascii="Cambria Math" w:hAnsi="Cambria Math"/>
-                </w:rPr>
-                <m:t xml:space="preserve"> #1</m:t>
-              </m:r>
-            </m:e>
-          </m:eqArr>
-        </m:oMath>
-      </m:oMathPara>
+    </w:p>
+    <w:p>
+      <w:r>
+        <w:t xml:space="preserve"> </w:t>
+      </w:r>
     </w:p>
     <w:p>
       <w:pPr>
@@ -1847,321 +2582,123 @@
         </w:rPr>
       </w:pPr>
       <w:r>
-        <w:rPr>
-          <w:rFonts w:eastAsiaTheme="minorEastAsia"/>
-        </w:rPr>
-        <w:t xml:space="preserve">where </w:t>
-      </w:r>
-      <w:r>
-        <w:rPr>
-          <w:rFonts w:eastAsiaTheme="minorEastAsia"/>
+        <w:lastRenderedPageBreak/>
+        <w:t>To capture inter-image variability, w</w:t>
+      </w:r>
+      <w:r>
+        <w:t xml:space="preserve">e attempted to measure each whale at least </w:t>
+      </w:r>
+      <w:r>
+        <w:t>three</w:t>
+      </w:r>
+      <w:r>
+        <w:t xml:space="preserve"> times </w:t>
+      </w:r>
+      <w:r>
+        <w:t>per</w:t>
+      </w:r>
+      <w:r>
+        <w:t xml:space="preserve"> recording. However</w:t>
+      </w:r>
+      <w:r>
+        <w:t xml:space="preserve">, </w:t>
+      </w:r>
+      <w:r>
+        <w:t xml:space="preserve">obtaining </w:t>
+      </w:r>
+      <w:proofErr w:type="spellStart"/>
+      <w:r>
+        <w:rPr>
           <w:i/>
           <w:iCs/>
         </w:rPr>
-        <w:t>H</w:t>
-      </w:r>
-      <w:r>
-        <w:rPr>
-          <w:rFonts w:eastAsiaTheme="minorEastAsia"/>
-        </w:rPr>
-        <w:t xml:space="preserve"> is the </w:t>
-      </w:r>
-      <w:r>
-        <w:rPr>
-          <w:rFonts w:eastAsiaTheme="minorEastAsia"/>
-        </w:rPr>
-        <w:t xml:space="preserve">corrected </w:t>
-      </w:r>
-      <w:r>
-        <w:rPr>
-          <w:rFonts w:eastAsiaTheme="minorEastAsia"/>
-        </w:rPr>
-        <w:t xml:space="preserve">drone altitude above sea level, and α is a scaling corresponding to the DJI Mini 2 drone camera. While this value can be computed based on known camera parameters (i.e., focal length </w:t>
-      </w:r>
-      <w:r>
-        <w:rPr>
-          <w:rFonts w:eastAsiaTheme="minorEastAsia"/>
-        </w:rPr>
-        <w:lastRenderedPageBreak/>
-        <w:t xml:space="preserve">and pixel dimensions), these values were unavailable for our drone model from the manufacturer. We therefore empirically estimated α by obtaining </w:t>
-      </w:r>
-      <m:oMath>
-        <m:sSub>
-          <m:sSubPr>
-            <m:ctrlPr>
-              <w:rPr>
-                <w:rFonts w:ascii="Cambria Math" w:hAnsi="Cambria Math"/>
-                <w:i/>
-              </w:rPr>
-            </m:ctrlPr>
-          </m:sSubPr>
-          <m:e>
-            <m:r>
-              <w:rPr>
-                <w:rFonts w:ascii="Cambria Math" w:hAnsi="Cambria Math"/>
-              </w:rPr>
-              <m:t>L</m:t>
-            </m:r>
-          </m:e>
-          <m:sub>
-            <m:r>
-              <w:rPr>
-                <w:rFonts w:ascii="Cambria Math" w:hAnsi="Cambria Math"/>
-              </w:rPr>
-              <m:t>p</m:t>
-            </m:r>
-          </m:sub>
-        </m:sSub>
-        <m:r>
-          <w:rPr>
-            <w:rFonts w:ascii="Cambria Math" w:hAnsi="Cambria Math"/>
-          </w:rPr>
-          <m:t xml:space="preserve"> </m:t>
-        </m:r>
-      </m:oMath>
-      <w:r>
-        <w:rPr>
-          <w:rFonts w:eastAsiaTheme="minorEastAsia"/>
-        </w:rPr>
-        <w:t xml:space="preserve">measurements of a known object of known length </w:t>
-      </w:r>
-      <w:r>
-        <w:rPr>
-          <w:rFonts w:eastAsiaTheme="minorEastAsia"/>
+        <w:t>SnD</w:t>
+      </w:r>
+      <w:proofErr w:type="spellEnd"/>
+      <w:r>
+        <w:t xml:space="preserve"> and </w:t>
+      </w:r>
+      <w:proofErr w:type="spellStart"/>
+      <w:r>
+        <w:rPr>
           <w:i/>
           <w:iCs/>
         </w:rPr>
-        <w:t xml:space="preserve">L </w:t>
-      </w:r>
-      <w:r>
-        <w:rPr>
-          <w:rFonts w:eastAsiaTheme="minorEastAsia"/>
-        </w:rPr>
-        <w:t xml:space="preserve">and known distance </w:t>
-      </w:r>
-      <w:r>
-        <w:rPr>
-          <w:rFonts w:eastAsiaTheme="minorEastAsia"/>
-          <w:i/>
-          <w:iCs/>
-        </w:rPr>
-        <w:t xml:space="preserve">H </w:t>
-      </w:r>
-      <w:r>
-        <w:rPr>
-          <w:rFonts w:eastAsiaTheme="minorEastAsia"/>
-        </w:rPr>
-        <w:t xml:space="preserve">using equation 2. </w:t>
-      </w:r>
-    </w:p>
-    <w:p>
-      <w:pPr>
-        <w:rPr>
-          <w:rFonts w:eastAsiaTheme="minorEastAsia"/>
-        </w:rPr>
-      </w:pPr>
-      <m:oMathPara>
-        <m:oMath>
-          <m:eqArr>
-            <m:eqArrPr>
-              <m:maxDist m:val="1"/>
-              <m:ctrlPr>
-                <w:rPr>
-                  <w:rFonts w:ascii="Cambria Math" w:eastAsiaTheme="minorEastAsia" w:hAnsi="Cambria Math"/>
-                  <w:i/>
-                </w:rPr>
-              </m:ctrlPr>
-            </m:eqArrPr>
-            <m:e>
-              <m:r>
-                <w:rPr>
-                  <w:rFonts w:ascii="Cambria Math" w:eastAsiaTheme="minorEastAsia" w:hAnsi="Cambria Math"/>
-                </w:rPr>
-                <m:t xml:space="preserve">α= </m:t>
-              </m:r>
-              <m:f>
-                <m:fPr>
-                  <m:ctrlPr>
-                    <w:rPr>
-                      <w:rFonts w:ascii="Cambria Math" w:eastAsiaTheme="minorEastAsia" w:hAnsi="Cambria Math"/>
-                      <w:i/>
-                    </w:rPr>
-                  </m:ctrlPr>
-                </m:fPr>
-                <m:num>
-                  <m:r>
-                    <w:rPr>
-                      <w:rFonts w:ascii="Cambria Math" w:eastAsiaTheme="minorEastAsia" w:hAnsi="Cambria Math"/>
-                    </w:rPr>
-                    <m:t>L</m:t>
-                  </m:r>
-                </m:num>
-                <m:den>
-                  <m:r>
-                    <w:rPr>
-                      <w:rFonts w:ascii="Cambria Math" w:eastAsiaTheme="minorEastAsia" w:hAnsi="Cambria Math"/>
-                    </w:rPr>
-                    <m:t>H ×</m:t>
-                  </m:r>
-                  <m:sSub>
-                    <m:sSubPr>
-                      <m:ctrlPr>
-                        <w:rPr>
-                          <w:rFonts w:ascii="Cambria Math" w:eastAsiaTheme="minorEastAsia" w:hAnsi="Cambria Math"/>
-                          <w:i/>
-                        </w:rPr>
-                      </m:ctrlPr>
-                    </m:sSubPr>
-                    <m:e>
-                      <m:r>
-                        <w:rPr>
-                          <w:rFonts w:ascii="Cambria Math" w:eastAsiaTheme="minorEastAsia" w:hAnsi="Cambria Math"/>
-                        </w:rPr>
-                        <m:t>L</m:t>
-                      </m:r>
-                    </m:e>
-                    <m:sub>
-                      <m:r>
-                        <w:rPr>
-                          <w:rFonts w:ascii="Cambria Math" w:eastAsiaTheme="minorEastAsia" w:hAnsi="Cambria Math"/>
-                        </w:rPr>
-                        <m:t>p</m:t>
-                      </m:r>
-                    </m:sub>
-                  </m:sSub>
-                </m:den>
-              </m:f>
-              <m:r>
-                <w:rPr>
-                  <w:rFonts w:ascii="Cambria Math" w:eastAsiaTheme="minorEastAsia" w:hAnsi="Cambria Math"/>
-                </w:rPr>
-                <m:t>#4</m:t>
-              </m:r>
-            </m:e>
-          </m:eqArr>
-        </m:oMath>
-      </m:oMathPara>
-    </w:p>
-    <w:p>
-      <w:pPr>
-        <w:pStyle w:val="Heading4"/>
-      </w:pPr>
-      <w:r>
-        <w:t>2.2.2 | Measuring whales</w:t>
-      </w:r>
-    </w:p>
-    <w:p>
-      <w:pPr>
-        <w:rPr>
-          <w:b/>
-          <w:bCs/>
-        </w:rPr>
-      </w:pPr>
-      <w:r>
-        <w:t xml:space="preserve">Drone footage was quality-rated on a scale of 0 – 8, with 0 being high quality and 8 being low quality, based on the level of glare, sea-surface disruption, focus, and exposure. Only recordings with a quality rating ≤ 4 were included in the analysis. Within high-quality videos, extracted still images using the behavioural analysis software BORIS </w:t>
-      </w:r>
-      <w:r>
-        <w:fldChar w:fldCharType="begin"/>
-      </w:r>
-      <w:r>
-        <w:instrText xml:space="preserve"> ADDIN ZOTERO_ITEM CSL_CITATION {"citationID":"b28sJduE","properties":{"formattedCitation":"(Friard &amp; Gamba 2016)","plainCitation":"(Friard &amp; Gamba 2016)","noteIndex":0},"citationItems":[{"id":1375,"uris":["http://zotero.org/users/5395629/items/FD2VYEN7"],"itemData":{"id":1375,"type":"article-journal","container-title":"Methods in Ecology and Evolution","DOI":"10.1111/2041-210X.12584","ISSN":"2041-210X, 2041-210X","issue":"11","journalAbbreviation":"Methods Ecol Evol","language":"en","page":"1325-1330","source":"DOI.org (Crossref)","title":"&lt;span style=\"font-variant:small-caps;\"&gt;BORIS&lt;/span&gt; : a free, versatile open‐source event‐logging software for video/audio coding and live observations","title-short":"&lt;span style=\"font-variant","volume":"7","author":[{"family":"Friard","given":"Olivier"},{"family":"Gamba","given":"Marco"}],"editor":[{"family":"Fitzjohn","given":"Richard"}],"issued":{"date-parts":[["2016",11]]}}}],"schema":"https://github.com/citation-style-language/schema/raw/master/csl-citation.json"} </w:instrText>
-      </w:r>
-      <w:r>
-        <w:fldChar w:fldCharType="separate"/>
-      </w:r>
-      <w:r>
-        <w:t>(</w:t>
+        <w:t>SnF</w:t>
+      </w:r>
+      <w:proofErr w:type="spellEnd"/>
+      <w:r>
+        <w:t xml:space="preserve"> measurements </w:t>
+      </w:r>
+      <w:r>
+        <w:t>was</w:t>
+      </w:r>
+      <w:r>
+        <w:t xml:space="preserve"> sometimes </w:t>
+      </w:r>
+      <w:r>
+        <w:t>hindered</w:t>
+      </w:r>
+      <w:r>
+        <w:t xml:space="preserve"> by whale positions and visibility. </w:t>
+      </w:r>
+      <w:r>
+        <w:t>As sperm whales often tuck their flippers against their body, the insertion point of the flipper could not</w:t>
+      </w:r>
+      <w:r>
+        <w:t xml:space="preserve"> always</w:t>
+      </w:r>
+      <w:r>
+        <w:t xml:space="preserve"> be observed from the drone</w:t>
+      </w:r>
+      <w:r>
+        <w:t>’s perspective,</w:t>
+      </w:r>
+      <w:r>
+        <w:t xml:space="preserve"> which impeded measuring </w:t>
       </w:r>
       <w:proofErr w:type="spellStart"/>
       <w:r>
-        <w:t>Friard</w:t>
+        <w:t>SnF</w:t>
       </w:r>
       <w:proofErr w:type="spellEnd"/>
       <w:r>
-        <w:t xml:space="preserve"> &amp; </w:t>
+        <w:t xml:space="preserve">. </w:t>
       </w:r>
       <w:proofErr w:type="spellStart"/>
       <w:r>
-        <w:t>Gamba</w:t>
+        <w:t>SnD</w:t>
       </w:r>
       <w:proofErr w:type="spellEnd"/>
       <w:r>
-        <w:t xml:space="preserve"> 2016)</w:t>
-      </w:r>
-      <w:r>
-        <w:fldChar w:fldCharType="end"/>
-      </w:r>
-      <w:r>
-        <w:t xml:space="preserve">. We selected frames where whales were lying mostly flat at the water surface, located near the center of the frame, and where the drone camera was positioned at nadir relative to the water surface. </w:t>
-      </w:r>
-    </w:p>
-    <w:p>
-      <w:pPr>
-        <w:rPr>
-          <w:rFonts w:eastAsiaTheme="minorEastAsia"/>
-        </w:rPr>
-      </w:pPr>
-      <w:r>
-        <w:t xml:space="preserve">For each whale, we measured total length (TL), </w:t>
-      </w:r>
-      <w:r>
-        <w:t>snout</w:t>
-      </w:r>
-      <w:r>
-        <w:t>-to-flipper length (</w:t>
-      </w:r>
-      <w:proofErr w:type="spellStart"/>
-      <w:r>
-        <w:t>Sn</w:t>
-      </w:r>
-      <w:r>
-        <w:t>F</w:t>
-      </w:r>
-      <w:proofErr w:type="spellEnd"/>
-      <w:r>
-        <w:t xml:space="preserve">), and </w:t>
-      </w:r>
-      <w:r>
-        <w:t>snout</w:t>
-      </w:r>
-      <w:r>
-        <w:t>-to-dorsal fin length (</w:t>
-      </w:r>
-      <w:proofErr w:type="spellStart"/>
-      <w:r>
-        <w:t>Sn</w:t>
-      </w:r>
-      <w:r>
-        <w:t>D</w:t>
-      </w:r>
-      <w:proofErr w:type="spellEnd"/>
-      <w:r>
-        <w:t>)</w:t>
-      </w:r>
-      <w:r>
-        <w:t xml:space="preserve"> in pixels</w:t>
-      </w:r>
-      <w:r>
-        <w:t xml:space="preserve"> (Figure 1). </w:t>
-      </w:r>
-      <w:r>
-        <w:t xml:space="preserve">Nose to body ratio was estimated by dividing either </w:t>
-      </w:r>
-      <w:proofErr w:type="spellStart"/>
-      <w:r>
-        <w:t>SnF</w:t>
-      </w:r>
-      <w:proofErr w:type="spellEnd"/>
-      <w:r>
-        <w:t xml:space="preserve"> or </w:t>
-      </w:r>
-      <w:proofErr w:type="spellStart"/>
-      <w:r>
-        <w:t>SnD</w:t>
-      </w:r>
-      <w:proofErr w:type="spellEnd"/>
-      <w:r>
-        <w:t xml:space="preserve"> by TL. </w:t>
+        <w:t xml:space="preserve"> </w:t>
+      </w:r>
+      <w:r>
+        <w:t xml:space="preserve">measurements were </w:t>
+      </w:r>
+      <w:r>
+        <w:t>limited</w:t>
+      </w:r>
+      <w:r>
+        <w:t xml:space="preserve"> </w:t>
+      </w:r>
+      <w:r>
+        <w:t>by</w:t>
+      </w:r>
+      <w:r>
+        <w:t xml:space="preserve"> </w:t>
+      </w:r>
+      <w:r>
+        <w:t>light and water conditions</w:t>
+      </w:r>
+      <w:r>
+        <w:t xml:space="preserve">, or </w:t>
+      </w:r>
+      <w:r>
+        <w:t>when</w:t>
+      </w:r>
+      <w:r>
+        <w:t xml:space="preserve"> the dorsal fin gradually tapered into the body without a clear boundary. </w:t>
       </w:r>
     </w:p>
     <w:p/>
@@ -2173,7 +2710,6 @@
         <w:rPr>
           <w:noProof/>
         </w:rPr>
-        <w:lastRenderedPageBreak/>
         <mc:AlternateContent>
           <mc:Choice Requires="wps">
             <w:drawing>
@@ -3301,7 +3837,7 @@
                     <pic:cNvPicPr/>
                   </pic:nvPicPr>
                   <pic:blipFill rotWithShape="1">
-                    <a:blip r:embed="rId6">
+                    <a:blip r:embed="rId9">
                       <a:extLst>
                         <a:ext uri="{28A0092B-C50C-407E-A947-70E740481C1C}">
                           <a14:useLocalDpi xmlns:a14="http://schemas.microsoft.com/office/drawing/2010/main" val="0"/>
@@ -3346,27 +3882,14 @@
       <w:r>
         <w:t xml:space="preserve">Figure </w:t>
       </w:r>
-      <w:r>
-        <w:fldChar w:fldCharType="begin"/>
-      </w:r>
-      <w:r>
-        <w:instrText xml:space="preserve"> SEQ Figure \* ARABIC </w:instrText>
-      </w:r>
-      <w:r>
-        <w:fldChar w:fldCharType="separate"/>
-      </w:r>
-      <w:r>
-        <w:rPr>
-          <w:noProof/>
-        </w:rPr>
-        <w:t>1</w:t>
-      </w:r>
-      <w:r>
-        <w:rPr>
-          <w:noProof/>
-        </w:rPr>
-        <w:fldChar w:fldCharType="end"/>
-      </w:r>
+      <w:fldSimple w:instr=" SEQ Figure \* ARABIC ">
+        <w:r>
+          <w:rPr>
+            <w:noProof/>
+          </w:rPr>
+          <w:t>1</w:t>
+        </w:r>
+      </w:fldSimple>
       <w:r>
         <w:t xml:space="preserve">. </w:t>
       </w:r>
@@ -3431,29 +3954,17 @@
           <w:kern w:val="0"/>
           <w:u w:val="dash"/>
         </w:rPr>
-        <w:t xml:space="preserve">(Modified from </w:t>
-      </w:r>
-      <w:proofErr w:type="spellStart"/>
-      <w:r>
-        <w:rPr>
-          <w:kern w:val="0"/>
-          <w:u w:val="dash"/>
-        </w:rPr>
-        <w:t>Arnbom</w:t>
-      </w:r>
-      <w:proofErr w:type="spellEnd"/>
-      <w:r>
-        <w:rPr>
-          <w:kern w:val="0"/>
-          <w:u w:val="dash"/>
-        </w:rPr>
-        <w:t xml:space="preserve"> 1987)</w:t>
+        <w:t>(Modified from Arnbom 1987)</w:t>
       </w:r>
       <w:r>
         <w:fldChar w:fldCharType="end"/>
       </w:r>
       <w:r>
-        <w:t xml:space="preserve">. Initial identifications were made using images rated ≥ 3. In cases where multiple still images of the same individual were taken from a video recording, we also assigned identifications to lower-quality images if contextual evidence supported the match to a higher-quality image (for example, if the same whale could be tracked throughout a recording). </w:t>
+        <w:t xml:space="preserve">. Initial identifications were made using images rated ≥ 3. In cases where multiple still images of the same individual were taken from a video recording, we also </w:t>
+      </w:r>
+      <w:r>
+        <w:lastRenderedPageBreak/>
+        <w:t xml:space="preserve">assigned identifications to lower-quality images if contextual evidence supported the match to a higher-quality image (for example, if the same whale could be tracked throughout a recording). </w:t>
       </w:r>
     </w:p>
     <w:p>
@@ -3702,7 +4213,6 @@
         </w:rPr>
       </w:pPr>
       <w:r>
-        <w:lastRenderedPageBreak/>
         <w:t xml:space="preserve">Where </w:t>
       </w:r>
       <m:oMath>
@@ -3743,7 +4253,21 @@
         <w:rPr>
           <w:rFonts w:eastAsiaTheme="minorEastAsia"/>
         </w:rPr>
-        <w:t xml:space="preserve">is the maximum (asymptote) nose-to-body ratio of female whales, and </w:t>
+        <w:t xml:space="preserve">is the maximum (asymptote) </w:t>
+      </w:r>
+      <w:r>
+        <w:rPr>
+          <w:rFonts w:eastAsiaTheme="minorEastAsia"/>
+          <w:i/>
+          <w:iCs/>
+        </w:rPr>
+        <w:t>R</w:t>
+      </w:r>
+      <w:r>
+        <w:rPr>
+          <w:rFonts w:eastAsiaTheme="minorEastAsia"/>
+        </w:rPr>
+        <w:t xml:space="preserve"> of female whales, and </w:t>
       </w:r>
       <m:oMath>
         <m:r>
@@ -3757,7 +4281,59 @@
         <w:rPr>
           <w:rFonts w:eastAsiaTheme="minorEastAsia"/>
         </w:rPr>
-        <w:t xml:space="preserve"> is the initial rate of change in R with increasing length. For males, the relationship between body length and nose-to-body ratio for young (i.e., small individuals) would be the same as for females, but would diverge after a given length threshold (</w:t>
+        <w:t xml:space="preserve"> is the initial rate of change in </w:t>
+      </w:r>
+      <w:r>
+        <w:rPr>
+          <w:rFonts w:eastAsiaTheme="minorEastAsia"/>
+          <w:i/>
+          <w:iCs/>
+        </w:rPr>
+        <w:t>R</w:t>
+      </w:r>
+      <w:r>
+        <w:rPr>
+          <w:rFonts w:eastAsiaTheme="minorEastAsia"/>
+        </w:rPr>
+        <w:t xml:space="preserve"> with increasing length. For males, the relationship between body length and </w:t>
+      </w:r>
+      <w:r>
+        <w:rPr>
+          <w:rFonts w:eastAsiaTheme="minorEastAsia"/>
+          <w:i/>
+          <w:iCs/>
+        </w:rPr>
+        <w:t>R</w:t>
+      </w:r>
+      <w:r>
+        <w:rPr>
+          <w:rFonts w:eastAsiaTheme="minorEastAsia"/>
+        </w:rPr>
+        <w:t xml:space="preserve"> for young (i.e., small individuals) </w:t>
+      </w:r>
+      <w:r>
+        <w:rPr>
+          <w:rFonts w:eastAsiaTheme="minorEastAsia"/>
+        </w:rPr>
+        <w:t>is expected to follow the same trend as that of</w:t>
+      </w:r>
+      <w:r>
+        <w:rPr>
+          <w:rFonts w:eastAsiaTheme="minorEastAsia"/>
+        </w:rPr>
+        <w:t xml:space="preserve"> females, diverg</w:t>
+      </w:r>
+      <w:r>
+        <w:rPr>
+          <w:rFonts w:eastAsiaTheme="minorEastAsia"/>
+        </w:rPr>
+        <w:t>ing</w:t>
+      </w:r>
+      <w:r>
+        <w:rPr>
+          <w:rFonts w:eastAsiaTheme="minorEastAsia"/>
+        </w:rPr>
+        <w:t xml:space="preserve"> after a length threshold (</w:t>
       </w:r>
       <m:oMath>
         <m:r>
@@ -4208,7 +4784,21 @@
         <w:rPr>
           <w:rFonts w:eastAsiaTheme="minorEastAsia"/>
         </w:rPr>
-        <w:t xml:space="preserve">is the maximum difference of nose-to-body ratio of a male compared to a female of the same size, and </w:t>
+        <w:t xml:space="preserve">is the maximum difference of </w:t>
+      </w:r>
+      <w:r>
+        <w:rPr>
+          <w:rFonts w:eastAsiaTheme="minorEastAsia"/>
+          <w:i/>
+          <w:iCs/>
+        </w:rPr>
+        <w:t>R</w:t>
+      </w:r>
+      <w:r>
+        <w:rPr>
+          <w:rFonts w:eastAsiaTheme="minorEastAsia"/>
+        </w:rPr>
+        <w:t xml:space="preserve"> ratio of a male compared to a female of the same size, and </w:t>
       </w:r>
       <m:oMath>
         <m:r>
@@ -4222,7 +4812,21 @@
         <w:rPr>
           <w:rFonts w:eastAsiaTheme="minorEastAsia"/>
         </w:rPr>
-        <w:t>is the initial rate of change in nose-to-body ratio with length following the point of divergence (</w:t>
+        <w:t xml:space="preserve">is the initial rate of change in </w:t>
+      </w:r>
+      <w:r>
+        <w:rPr>
+          <w:rFonts w:eastAsiaTheme="minorEastAsia"/>
+          <w:i/>
+          <w:iCs/>
+        </w:rPr>
+        <w:t>R</w:t>
+      </w:r>
+      <w:r>
+        <w:rPr>
+          <w:rFonts w:eastAsiaTheme="minorEastAsia"/>
+        </w:rPr>
+        <w:t xml:space="preserve"> ratio with length following the point of divergence (</w:t>
       </w:r>
       <w:r>
         <w:rPr>
@@ -4554,6 +5158,7 @@
         <w:rPr>
           <w:rFonts w:eastAsiaTheme="minorEastAsia"/>
         </w:rPr>
+        <w:lastRenderedPageBreak/>
         <w:t xml:space="preserve">And converted to a posterior probability of an individual being a female </w:t>
       </w:r>
       <m:oMath>
@@ -4849,7 +5454,19 @@
         <w:rPr>
           <w:rFonts w:eastAsiaTheme="minorEastAsia"/>
         </w:rPr>
-        <w:t xml:space="preserve"> estimates, we applied a stratified bootstrapping by individual ID </w:t>
+        <w:t xml:space="preserve"> estimates, we applied a stratified </w:t>
+      </w:r>
+      <w:r>
+        <w:rPr>
+          <w:rFonts w:eastAsiaTheme="minorEastAsia"/>
+        </w:rPr>
+        <w:t>bootstrap</w:t>
+      </w:r>
+      <w:r>
+        <w:rPr>
+          <w:rFonts w:eastAsiaTheme="minorEastAsia"/>
+        </w:rPr>
+        <w:t xml:space="preserve"> by individual ID </w:t>
       </w:r>
       <w:r>
         <w:rPr>
@@ -4886,7 +5503,43 @@
         <w:rPr>
           <w:rFonts w:eastAsiaTheme="minorEastAsia"/>
         </w:rPr>
-        <w:t xml:space="preserve">. We randomly sampled one measure of TL and nose-to-body ratio for each individual across 1000 iterations and optimized parameter values and estimated </w:t>
+        <w:t xml:space="preserve">. </w:t>
+      </w:r>
+      <w:r>
+        <w:rPr>
+          <w:rFonts w:eastAsiaTheme="minorEastAsia"/>
+        </w:rPr>
+        <w:t xml:space="preserve">In each of 1000 iterations, we </w:t>
+      </w:r>
+      <w:r>
+        <w:rPr>
+          <w:rFonts w:eastAsiaTheme="minorEastAsia"/>
+        </w:rPr>
+        <w:t xml:space="preserve">randomly sampled </w:t>
+      </w:r>
+      <w:r>
+        <w:rPr>
+          <w:rFonts w:eastAsiaTheme="minorEastAsia"/>
+        </w:rPr>
+        <w:t xml:space="preserve">measurements collected from one still image for each individual whale. Sampled data was used to obtain optimized </w:t>
+      </w:r>
+      <w:r>
+        <w:rPr>
+          <w:rFonts w:eastAsiaTheme="minorEastAsia"/>
+        </w:rPr>
+        <w:t>parameter values</w:t>
+      </w:r>
+      <w:r>
+        <w:rPr>
+          <w:rFonts w:eastAsiaTheme="minorEastAsia"/>
+        </w:rPr>
+        <w:t xml:space="preserve"> and individual</w:t>
+      </w:r>
+      <w:r>
+        <w:rPr>
+          <w:rFonts w:eastAsiaTheme="minorEastAsia"/>
+        </w:rPr>
+        <w:t xml:space="preserve"> </w:t>
       </w:r>
       <m:oMath>
         <m:r>
@@ -4938,7 +5591,13 @@
         <w:rPr>
           <w:rFonts w:eastAsiaTheme="minorEastAsia"/>
         </w:rPr>
-        <w:t xml:space="preserve"> in each iteration to produce mean estimates and 95</w:t>
+        <w:t xml:space="preserve">. Resulting parameter values and individual P(Fi)s were then used to calculate mean values and </w:t>
+      </w:r>
+      <w:r>
+        <w:rPr>
+          <w:rFonts w:eastAsiaTheme="minorEastAsia"/>
+        </w:rPr>
+        <w:t>95</w:t>
       </w:r>
       <w:r>
         <w:rPr>
@@ -4951,14 +5610,13 @@
         <w:rPr>
           <w:rFonts w:eastAsiaTheme="minorEastAsia"/>
         </w:rPr>
-        <w:t xml:space="preserve"> </w:t>
-      </w:r>
-      <w:r>
-        <w:rPr>
-          <w:rFonts w:eastAsiaTheme="minorEastAsia"/>
-        </w:rPr>
-        <w:lastRenderedPageBreak/>
-        <w:t xml:space="preserve">percentile confidence intervals (95% </w:t>
+        <w:t xml:space="preserve"> percentile confidence intervals (</w:t>
+      </w:r>
+      <w:r>
+        <w:rPr>
+          <w:rFonts w:eastAsiaTheme="minorEastAsia"/>
+        </w:rPr>
+        <w:t xml:space="preserve">95% </w:t>
       </w:r>
       <w:r>
         <w:rPr>
@@ -4972,25 +5630,49 @@
         <w:rPr>
           <w:rFonts w:eastAsiaTheme="minorEastAsia"/>
         </w:rPr>
-        <w:t>). For this analysis, we include morphometric measurements from individuals with ≥ 3 measurements of TL, R.</w:t>
-      </w:r>
-      <w:r>
-        <w:rPr>
-          <w:rFonts w:eastAsiaTheme="minorEastAsia"/>
-        </w:rPr>
-        <w:t>D</w:t>
-      </w:r>
-      <w:r>
-        <w:rPr>
-          <w:rFonts w:eastAsiaTheme="minorEastAsia"/>
-        </w:rPr>
-        <w:t xml:space="preserve"> and R.</w:t>
-      </w:r>
-      <w:r>
-        <w:rPr>
-          <w:rFonts w:eastAsiaTheme="minorEastAsia"/>
-        </w:rPr>
-        <w:t>F</w:t>
+        <w:t>). For this analysis, we include</w:t>
+      </w:r>
+      <w:r>
+        <w:rPr>
+          <w:rFonts w:eastAsiaTheme="minorEastAsia"/>
+        </w:rPr>
+        <w:t>d only individuals with at least three measurements of</w:t>
+      </w:r>
+      <w:r>
+        <w:rPr>
+          <w:rFonts w:eastAsiaTheme="minorEastAsia"/>
+        </w:rPr>
+        <w:t xml:space="preserve"> </w:t>
+      </w:r>
+      <w:r>
+        <w:rPr>
+          <w:rFonts w:eastAsiaTheme="minorEastAsia"/>
+          <w:i/>
+          <w:iCs/>
+        </w:rPr>
+        <w:t>TL</w:t>
+      </w:r>
+      <w:r>
+        <w:rPr>
+          <w:rFonts w:eastAsiaTheme="minorEastAsia"/>
+          <w:i/>
+          <w:iCs/>
+        </w:rPr>
+        <w:t>, R – Flipper</w:t>
+      </w:r>
+      <w:r>
+        <w:rPr>
+          <w:rFonts w:eastAsiaTheme="minorEastAsia"/>
+        </w:rPr>
+        <w:t xml:space="preserve">, and </w:t>
+      </w:r>
+      <w:r>
+        <w:rPr>
+          <w:rFonts w:eastAsiaTheme="minorEastAsia"/>
+          <w:i/>
+          <w:iCs/>
+        </w:rPr>
+        <w:t>R - Dorsal</w:t>
       </w:r>
       <w:r>
         <w:rPr>
@@ -5029,13 +5711,19 @@
         <w:t>Balaena</w:t>
       </w:r>
       <w:r>
-        <w:t xml:space="preserve"> taken at nadir over 18 days at varying altitudes. Length estimates based on barometric altitudes underestimated the boat length by</w:t>
-      </w:r>
-      <w:r>
-        <w:t xml:space="preserve"> an average</w:t>
-      </w:r>
-      <w:r>
-        <w:t xml:space="preserve"> 0.55 m (</w:t>
+        <w:t xml:space="preserve"> taken over 18 days at varying altitudes. Length estimates based on barometric altitudes underestimated the boat length by</w:t>
+      </w:r>
+      <w:r>
+        <w:t xml:space="preserve"> </w:t>
+      </w:r>
+      <w:r>
+        <w:t xml:space="preserve">0.55 m </w:t>
+      </w:r>
+      <w:r>
+        <w:t xml:space="preserve">on average </w:t>
+      </w:r>
+      <w:r>
+        <w:t>(</w:t>
       </w:r>
       <w:r>
         <w:rPr>
@@ -5051,7 +5739,19 @@
         <w:t xml:space="preserve"> m</w:t>
       </w:r>
       <w:r>
-        <w:t>), equivalent to -4.55% measurement error (</w:t>
+        <w:t xml:space="preserve">), </w:t>
+      </w:r>
+      <w:r>
+        <w:t>corresponding</w:t>
+      </w:r>
+      <w:r>
+        <w:t xml:space="preserve"> to</w:t>
+      </w:r>
+      <w:r>
+        <w:t xml:space="preserve"> a</w:t>
+      </w:r>
+      <w:r>
+        <w:t xml:space="preserve"> -4.55% measurement error (</w:t>
       </w:r>
       <w:r>
         <w:rPr>
@@ -5067,7 +5767,13 @@
         <w:t>%</w:t>
       </w:r>
       <w:r>
-        <w:t>). This measurement bias was associated with an average 2.35 m underestimation of the barometric altitude (</w:t>
+        <w:t xml:space="preserve">). This bias was associated with an average 2.35 m underestimation </w:t>
+      </w:r>
+      <w:r>
+        <w:t>in</w:t>
+      </w:r>
+      <w:r>
+        <w:t xml:space="preserve"> barometric altitude (</w:t>
       </w:r>
       <w:r>
         <w:rPr>
@@ -5083,7 +5789,13 @@
         <w:t xml:space="preserve"> m</w:t>
       </w:r>
       <w:r>
-        <w:t>). Replacing the original barometric altitude with the model-corrected altitude (</w:t>
+        <w:t xml:space="preserve">). </w:t>
+      </w:r>
+      <w:r>
+        <w:t xml:space="preserve">Using the model corrected altitude </w:t>
+      </w:r>
+      <w:r>
+        <w:t>(</w:t>
       </w:r>
       <m:oMath>
         <m:sSub>
@@ -5182,7 +5894,16 @@
         <w:t xml:space="preserve">) </w:t>
       </w:r>
       <w:r>
-        <w:t>resulted in an average 0.12 % length measurement error (</w:t>
+        <w:t xml:space="preserve">reduced length error to </w:t>
+      </w:r>
+      <w:r>
+        <w:t xml:space="preserve">an average 0.12 % length </w:t>
+      </w:r>
+      <w:r>
+        <w:t xml:space="preserve">error </w:t>
+      </w:r>
+      <w:r>
+        <w:t>(</w:t>
       </w:r>
       <w:r>
         <w:rPr>
@@ -5218,6 +5939,9 @@
         <w:t xml:space="preserve">We </w:t>
       </w:r>
       <w:r>
+        <w:t xml:space="preserve">initially </w:t>
+      </w:r>
+      <w:r>
         <w:t>extracted</w:t>
       </w:r>
       <w:r>
@@ -5227,13 +5951,13 @@
         <w:t>morphometric measurements</w:t>
       </w:r>
       <w:r>
-        <w:t xml:space="preserve"> from 501 still images</w:t>
-      </w:r>
-      <w:r>
-        <w:t xml:space="preserve"> of video taken between</w:t>
-      </w:r>
-      <w:r>
-        <w:t xml:space="preserve"> 14.7 – 132 m altitude (corrected). Only still images of video taken under 70 m had high enough quality (Q3 – 5) to be identified reliably (</w:t>
+        <w:t xml:space="preserve"> from 501 </w:t>
+      </w:r>
+      <w:r>
+        <w:t>whales within still images. Of these</w:t>
+      </w:r>
+      <w:r>
+        <w:t>. Only still images of video taken under 70 m had high enough quality (Q3 – 5) to be identified reliably (</w:t>
       </w:r>
       <w:r>
         <w:fldChar w:fldCharType="begin"/>
@@ -5251,6 +5975,7 @@
         <w:rPr>
           <w:noProof/>
         </w:rPr>
+        <w:lastRenderedPageBreak/>
         <w:t>3</w:t>
       </w:r>
       <w:r>
@@ -5287,7 +6012,23 @@
         <w:t xml:space="preserve"> </w:t>
       </w:r>
       <w:r>
-        <w:t xml:space="preserve">TL, R.HD, and R.HF </w:t>
+        <w:t xml:space="preserve">TL, </w:t>
+      </w:r>
+      <w:proofErr w:type="gramStart"/>
+      <w:r>
+        <w:t>R.HD</w:t>
+      </w:r>
+      <w:proofErr w:type="gramEnd"/>
+      <w:r>
+        <w:t xml:space="preserve">, and </w:t>
+      </w:r>
+      <w:proofErr w:type="gramStart"/>
+      <w:r>
+        <w:t>R.HF</w:t>
+      </w:r>
+      <w:proofErr w:type="gramEnd"/>
+      <w:r>
+        <w:t xml:space="preserve"> </w:t>
       </w:r>
       <w:r>
         <w:t>could be</w:t>
@@ -5319,27 +6060,14 @@
       <w:r>
         <w:t xml:space="preserve">Figure </w:t>
       </w:r>
-      <w:r>
-        <w:fldChar w:fldCharType="begin"/>
-      </w:r>
-      <w:r>
-        <w:instrText xml:space="preserve"> SEQ Figure \* ARABIC </w:instrText>
-      </w:r>
-      <w:r>
-        <w:fldChar w:fldCharType="separate"/>
-      </w:r>
-      <w:r>
-        <w:rPr>
-          <w:noProof/>
-        </w:rPr>
-        <w:t>3</w:t>
-      </w:r>
-      <w:r>
-        <w:rPr>
-          <w:noProof/>
-        </w:rPr>
-        <w:fldChar w:fldCharType="end"/>
-      </w:r>
+      <w:fldSimple w:instr=" SEQ Figure \* ARABIC ">
+        <w:r>
+          <w:rPr>
+            <w:noProof/>
+          </w:rPr>
+          <w:t>3</w:t>
+        </w:r>
+      </w:fldSimple>
       <w:bookmarkEnd w:id="8"/>
       <w:r>
         <w:t xml:space="preserve">. </w:t>
@@ -5392,11 +6120,7 @@
       </w:r>
       <w:proofErr w:type="spellEnd"/>
       <w:r>
-        <w:t xml:space="preserve"> uncertainty estimating the relationship between </w:t>
-      </w:r>
-      <w:r>
-        <w:lastRenderedPageBreak/>
-        <w:t xml:space="preserve">total length and Ratio </w:t>
+        <w:t xml:space="preserve"> uncertainty estimating the relationship between total length and Ratio </w:t>
       </w:r>
       <w:r>
         <w:t>specially</w:t>
@@ -5908,10 +6632,7 @@
     <w:p/>
     <w:p>
       <w:r>
-        <w:t xml:space="preserve">- </w:t>
-      </w:r>
-      <w:r>
-        <w:t>Post prob inference</w:t>
+        <w:t>- Post prob inference</w:t>
       </w:r>
     </w:p>
     <w:p>
@@ -5939,6 +6660,7 @@
     </w:p>
     <w:p>
       <w:r>
+        <w:lastRenderedPageBreak/>
         <w:t xml:space="preserve">- </w:t>
       </w:r>
       <w:r>
@@ -5947,7 +6669,15 @@
     </w:p>
     <w:p>
       <w:r>
-        <w:t>We found 6 of the measured individuals onto which other whales performed suckling dives whales. The p(fem) based on HD ratio of these individuals ranged from bootstrapped averages xxx – xxx. The p(fem based on HF ratio of the same individuals</w:t>
+        <w:t xml:space="preserve">We found 6 of the measured individuals onto which other whales performed suckling dives whales. The p(fem) based on HD ratio of these individuals ranged from bootstrapped averages xxx – xxx. The </w:t>
+      </w:r>
+      <w:proofErr w:type="gramStart"/>
+      <w:r>
+        <w:t>p(</w:t>
+      </w:r>
+      <w:proofErr w:type="gramEnd"/>
+      <w:r>
+        <w:t>fem based on HF ratio of the same individuals</w:t>
       </w:r>
       <w:r>
         <w:t xml:space="preserve"> was higher,</w:t>
@@ -5974,7 +6704,6 @@
         <w:rPr>
           <w:noProof/>
         </w:rPr>
-        <w:lastRenderedPageBreak/>
         <w:drawing>
           <wp:inline distT="0" distB="0" distL="0" distR="0" wp14:anchorId="2F99316C" wp14:editId="18B31D37">
             <wp:extent cx="5943600" cy="2377440"/>
@@ -5991,7 +6720,7 @@
                     <pic:cNvPicPr/>
                   </pic:nvPicPr>
                   <pic:blipFill>
-                    <a:blip r:embed="rId7" cstate="print">
+                    <a:blip r:embed="rId10" cstate="print">
                       <a:extLst>
                         <a:ext uri="{28A0092B-C50C-407E-A947-70E740481C1C}">
                           <a14:useLocalDpi xmlns:a14="http://schemas.microsoft.com/office/drawing/2010/main" val="0"/>
@@ -6029,27 +6758,14 @@
       <w:r>
         <w:t xml:space="preserve">Figure </w:t>
       </w:r>
-      <w:r>
-        <w:fldChar w:fldCharType="begin"/>
-      </w:r>
-      <w:r>
-        <w:instrText xml:space="preserve"> SEQ Figure \* ARABIC </w:instrText>
-      </w:r>
-      <w:r>
-        <w:fldChar w:fldCharType="separate"/>
-      </w:r>
-      <w:r>
-        <w:rPr>
-          <w:noProof/>
-        </w:rPr>
-        <w:t>4</w:t>
-      </w:r>
-      <w:r>
-        <w:rPr>
-          <w:noProof/>
-        </w:rPr>
-        <w:fldChar w:fldCharType="end"/>
-      </w:r>
+      <w:fldSimple w:instr=" SEQ Figure \* ARABIC ">
+        <w:r>
+          <w:rPr>
+            <w:noProof/>
+          </w:rPr>
+          <w:t>4</w:t>
+        </w:r>
+      </w:fldSimple>
       <w:r>
         <w:t xml:space="preserve">. </w:t>
       </w:r>
@@ -6361,12 +7077,17 @@
       </w:r>
       <w:proofErr w:type="spellEnd"/>
       <w:r>
-        <w:t xml:space="preserve"> would be really cool</w:t>
-      </w:r>
+        <w:t xml:space="preserve"> would be </w:t>
+      </w:r>
+      <w:proofErr w:type="gramStart"/>
+      <w:r>
+        <w:t>really cool</w:t>
+      </w:r>
+      <w:proofErr w:type="gramEnd"/>
     </w:p>
     <w:p/>
     <w:sectPr>
-      <w:footerReference w:type="default" r:id="rId8"/>
+      <w:footerReference w:type="default" r:id="rId11"/>
       <w:pgSz w:w="12240" w:h="15840"/>
       <w:pgMar w:top="1440" w:right="1440" w:bottom="1440" w:left="1440" w:header="708" w:footer="708" w:gutter="0"/>
       <w:lnNumType w:countBy="1" w:restart="continuous"/>
@@ -6375,6 +7096,31 @@
     </w:sectPr>
   </w:body>
 </w:document>
+</file>
+
+<file path=word/endnotes.xml><?xml version="1.0" encoding="utf-8"?>
+<w:endnotes xmlns:wpc="http://schemas.microsoft.com/office/word/2010/wordprocessingCanvas" xmlns:cx="http://schemas.microsoft.com/office/drawing/2014/chartex" xmlns:cx1="http://schemas.microsoft.com/office/drawing/2015/9/8/chartex" xmlns:cx2="http://schemas.microsoft.com/office/drawing/2015/10/21/chartex" xmlns:cx3="http://schemas.microsoft.com/office/drawing/2016/5/9/chartex" xmlns:cx4="http://schemas.microsoft.com/office/drawing/2016/5/10/chartex" xmlns:cx5="http://schemas.microsoft.com/office/drawing/2016/5/11/chartex" xmlns:cx6="http://schemas.microsoft.com/office/drawing/2016/5/12/chartex" xmlns:cx7="http://schemas.microsoft.com/office/drawing/2016/5/13/chartex" xmlns:cx8="http://schemas.microsoft.com/office/drawing/2016/5/14/chartex" xmlns:mc="http://schemas.openxmlformats.org/markup-compatibility/2006" xmlns:aink="http://schemas.microsoft.com/office/drawing/2016/ink" xmlns:am3d="http://schemas.microsoft.com/office/drawing/2017/model3d" xmlns:o="urn:schemas-microsoft-com:office:office" xmlns:oel="http://schemas.microsoft.com/office/2019/extlst" xmlns:r="http://schemas.openxmlformats.org/officeDocument/2006/relationships" xmlns:m="http://schemas.openxmlformats.org/officeDocument/2006/math" xmlns:v="urn:schemas-microsoft-com:vml" xmlns:wp14="http://schemas.microsoft.com/office/word/2010/wordprocessingDrawing" xmlns:wp="http://schemas.openxmlformats.org/drawingml/2006/wordprocessingDrawing" xmlns:w10="urn:schemas-microsoft-com:office:word" xmlns:w="http://schemas.openxmlformats.org/wordprocessingml/2006/main" xmlns:w14="http://schemas.microsoft.com/office/word/2010/wordml" xmlns:w15="http://schemas.microsoft.com/office/word/2012/wordml" xmlns:w16cex="http://schemas.microsoft.com/office/word/2018/wordml/cex" xmlns:w16cid="http://schemas.microsoft.com/office/word/2016/wordml/cid" xmlns:w16="http://schemas.microsoft.com/office/word/2018/wordml" xmlns:w16du="http://schemas.microsoft.com/office/word/2023/wordml/word16du" xmlns:w16sdtdh="http://schemas.microsoft.com/office/word/2020/wordml/sdtdatahash" xmlns:w16sdtfl="http://schemas.microsoft.com/office/word/2024/wordml/sdtformatlock" xmlns:w16se="http://schemas.microsoft.com/office/word/2015/wordml/symex" xmlns:wpg="http://schemas.microsoft.com/office/word/2010/wordprocessingGroup" xmlns:wpi="http://schemas.microsoft.com/office/word/2010/wordprocessingInk" xmlns:wne="http://schemas.microsoft.com/office/word/2006/wordml" xmlns:wps="http://schemas.microsoft.com/office/word/2010/wordprocessingShape" mc:Ignorable="w14 w15 w16se w16cid w16 w16cex w16sdtdh w16sdtfl w16du wp14">
+  <w:endnote w:type="separator" w:id="-1">
+    <w:p>
+      <w:pPr>
+        <w:spacing w:after="0" w:line="240" w:lineRule="auto"/>
+      </w:pPr>
+      <w:r>
+        <w:separator/>
+      </w:r>
+    </w:p>
+  </w:endnote>
+  <w:endnote w:type="continuationSeparator" w:id="0">
+    <w:p>
+      <w:pPr>
+        <w:spacing w:after="0" w:line="240" w:lineRule="auto"/>
+      </w:pPr>
+      <w:r>
+        <w:continuationSeparator/>
+      </w:r>
+    </w:p>
+  </w:endnote>
+</w:endnotes>
 </file>
 
 <file path=word/footer1.xml><?xml version="1.0" encoding="utf-8"?>
@@ -6428,6 +7174,31 @@
     </w:pPr>
   </w:p>
 </w:ftr>
+</file>
+
+<file path=word/footnotes.xml><?xml version="1.0" encoding="utf-8"?>
+<w:footnotes xmlns:wpc="http://schemas.microsoft.com/office/word/2010/wordprocessingCanvas" xmlns:cx="http://schemas.microsoft.com/office/drawing/2014/chartex" xmlns:cx1="http://schemas.microsoft.com/office/drawing/2015/9/8/chartex" xmlns:cx2="http://schemas.microsoft.com/office/drawing/2015/10/21/chartex" xmlns:cx3="http://schemas.microsoft.com/office/drawing/2016/5/9/chartex" xmlns:cx4="http://schemas.microsoft.com/office/drawing/2016/5/10/chartex" xmlns:cx5="http://schemas.microsoft.com/office/drawing/2016/5/11/chartex" xmlns:cx6="http://schemas.microsoft.com/office/drawing/2016/5/12/chartex" xmlns:cx7="http://schemas.microsoft.com/office/drawing/2016/5/13/chartex" xmlns:cx8="http://schemas.microsoft.com/office/drawing/2016/5/14/chartex" xmlns:mc="http://schemas.openxmlformats.org/markup-compatibility/2006" xmlns:aink="http://schemas.microsoft.com/office/drawing/2016/ink" xmlns:am3d="http://schemas.microsoft.com/office/drawing/2017/model3d" xmlns:o="urn:schemas-microsoft-com:office:office" xmlns:oel="http://schemas.microsoft.com/office/2019/extlst" xmlns:r="http://schemas.openxmlformats.org/officeDocument/2006/relationships" xmlns:m="http://schemas.openxmlformats.org/officeDocument/2006/math" xmlns:v="urn:schemas-microsoft-com:vml" xmlns:wp14="http://schemas.microsoft.com/office/word/2010/wordprocessingDrawing" xmlns:wp="http://schemas.openxmlformats.org/drawingml/2006/wordprocessingDrawing" xmlns:w10="urn:schemas-microsoft-com:office:word" xmlns:w="http://schemas.openxmlformats.org/wordprocessingml/2006/main" xmlns:w14="http://schemas.microsoft.com/office/word/2010/wordml" xmlns:w15="http://schemas.microsoft.com/office/word/2012/wordml" xmlns:w16cex="http://schemas.microsoft.com/office/word/2018/wordml/cex" xmlns:w16cid="http://schemas.microsoft.com/office/word/2016/wordml/cid" xmlns:w16="http://schemas.microsoft.com/office/word/2018/wordml" xmlns:w16du="http://schemas.microsoft.com/office/word/2023/wordml/word16du" xmlns:w16sdtdh="http://schemas.microsoft.com/office/word/2020/wordml/sdtdatahash" xmlns:w16sdtfl="http://schemas.microsoft.com/office/word/2024/wordml/sdtformatlock" xmlns:w16se="http://schemas.microsoft.com/office/word/2015/wordml/symex" xmlns:wpg="http://schemas.microsoft.com/office/word/2010/wordprocessingGroup" xmlns:wpi="http://schemas.microsoft.com/office/word/2010/wordprocessingInk" xmlns:wne="http://schemas.microsoft.com/office/word/2006/wordml" xmlns:wps="http://schemas.microsoft.com/office/word/2010/wordprocessingShape" mc:Ignorable="w14 w15 w16se w16cid w16 w16cex w16sdtdh w16sdtfl w16du wp14">
+  <w:footnote w:type="separator" w:id="-1">
+    <w:p>
+      <w:pPr>
+        <w:spacing w:after="0" w:line="240" w:lineRule="auto"/>
+      </w:pPr>
+      <w:r>
+        <w:separator/>
+      </w:r>
+    </w:p>
+  </w:footnote>
+  <w:footnote w:type="continuationSeparator" w:id="0">
+    <w:p>
+      <w:pPr>
+        <w:spacing w:after="0" w:line="240" w:lineRule="auto"/>
+      </w:pPr>
+      <w:r>
+        <w:continuationSeparator/>
+      </w:r>
+    </w:p>
+  </w:footnote>
+</w:footnotes>
 </file>
 
 <file path=word/numbering.xml><?xml version="1.0" encoding="utf-8"?>
@@ -8082,4 +8853,16 @@
     </a:ext>
   </a:extLst>
 </a:theme>
+</file>
+
+<file path=customXml/item1.xml><?xml version="1.0" encoding="utf-8"?>
+<b:Sources xmlns:b="http://schemas.openxmlformats.org/officeDocument/2006/bibliography" xmlns="http://schemas.openxmlformats.org/officeDocument/2006/bibliography" SelectedStyle="\APASixthEditionOfficeOnline.xsl" StyleName="APA" Version="6"/>
+</file>
+
+<file path=customXml/itemProps1.xml><?xml version="1.0" encoding="utf-8"?>
+<ds:datastoreItem xmlns:ds="http://schemas.openxmlformats.org/officeDocument/2006/customXml" ds:itemID="{5C4D2CF5-F809-4349-B47E-D537E6B26144}">
+  <ds:schemaRefs>
+    <ds:schemaRef ds:uri="http://schemas.openxmlformats.org/officeDocument/2006/bibliography"/>
+  </ds:schemaRefs>
+</ds:datastoreItem>
 </file>
</xml_diff>

<commit_message>
changed parameter boxplot layout, moved along in manuscript results
</commit_message>
<xml_diff>
--- a/Manuscript/Manuscritp_SpermWhale_AgeSex_Drone_2.docx
+++ b/Manuscript/Manuscritp_SpermWhale_AgeSex_Drone_2.docx
@@ -18,7 +18,7 @@
         <w:t>Physeter macrocephalus</w:t>
       </w:r>
       <w:r>
-        <w:t xml:space="preserve">) sex and age classes using aerial </w:t>
+        <w:t xml:space="preserve">) sex using aerial </w:t>
       </w:r>
       <w:r>
         <w:t>photogrammetry</w:t>
@@ -2260,8 +2260,13 @@
       <w:r>
         <w:t>)</w:t>
       </w:r>
-      <w:r>
-        <w:t xml:space="preserve"> in pixels</w:t>
+      <w:proofErr w:type="spellStart"/>
+      <w:r>
+        <w:t xml:space="preserve"> in</w:t>
+      </w:r>
+      <w:proofErr w:type="spellEnd"/>
+      <w:r>
+        <w:t xml:space="preserve"> pixels</w:t>
       </w:r>
       <w:r>
         <w:t xml:space="preserve"> (Figure 1).</w:t>
@@ -3869,7 +3874,7 @@
         <w:t xml:space="preserve"> </w:t>
       </w:r>
       <w:r>
-        <w:t>Age/sex class</w:t>
+        <w:t>sex</w:t>
       </w:r>
       <w:bookmarkEnd w:id="6"/>
     </w:p>
@@ -4744,21 +4749,12 @@
         </w:rPr>
         <w:t>F</w:t>
       </w:r>
-      <w:proofErr w:type="spellEnd"/>
       <w:r>
         <w:rPr>
           <w:i/>
           <w:iCs/>
         </w:rPr>
-        <w:t xml:space="preserve">, </w:t>
-      </w:r>
-      <w:proofErr w:type="spellStart"/>
-      <w:r>
-        <w:rPr>
-          <w:i/>
-          <w:iCs/>
-        </w:rPr>
-        <w:t>fr</w:t>
+        <w:t>, fr</w:t>
       </w:r>
       <w:proofErr w:type="spellEnd"/>
       <w:r>
@@ -5587,7 +5583,7 @@
     </w:p>
     <w:p>
       <w:pPr>
-        <w:pStyle w:val="Heading4"/>
+        <w:pStyle w:val="Heading3"/>
       </w:pPr>
       <w:r>
         <w:t>3.1 | Error estimation and correction</w:t>
@@ -5843,9 +5839,10 @@
     </w:p>
     <w:p>
       <w:pPr>
-        <w:pStyle w:val="Heading4"/>
+        <w:pStyle w:val="Heading3"/>
       </w:pPr>
       <w:r>
+        <w:lastRenderedPageBreak/>
         <w:t>3.2 | Whale measurements and photo-identification</w:t>
       </w:r>
     </w:p>
@@ -5915,11 +5912,7 @@
         <w:t xml:space="preserve">had high enough quality (Q3 – 5) </w:t>
       </w:r>
       <w:r>
-        <w:t xml:space="preserve">for </w:t>
-      </w:r>
-      <w:r>
-        <w:lastRenderedPageBreak/>
-        <w:t>initial identification</w:t>
+        <w:t>for initial identification</w:t>
       </w:r>
       <w:r>
         <w:t xml:space="preserve"> (</w:t>
@@ -6061,7 +6054,7 @@
           <w:rPr>
             <w:noProof/>
           </w:rPr>
-          <w:t>3</w:t>
+          <w:t>2</w:t>
         </w:r>
       </w:fldSimple>
       <w:bookmarkEnd w:id="9"/>
@@ -6074,6 +6067,20 @@
           <w:iCs w:val="0"/>
         </w:rPr>
         <w:t xml:space="preserve">Corrected altitude (m) distribution across photo quality ratings (Q) of still images. The 70 m threshold is shown for reference. </w:t>
+      </w:r>
+    </w:p>
+    <w:p>
+      <w:pPr>
+        <w:pStyle w:val="Heading3"/>
+      </w:pPr>
+      <w:r>
+        <w:t xml:space="preserve">3.3 | </w:t>
+      </w:r>
+      <w:r>
+        <w:t>Sex</w:t>
+      </w:r>
+      <w:r>
+        <w:t xml:space="preserve"> inference</w:t>
       </w:r>
     </w:p>
     <w:p>
@@ -6081,18 +6088,12 @@
         <w:pStyle w:val="Heading4"/>
       </w:pPr>
       <w:r>
-        <w:t xml:space="preserve">3.3 | </w:t>
-      </w:r>
-      <w:r>
-        <w:t>Sex</w:t>
-      </w:r>
-      <w:r>
-        <w:t xml:space="preserve"> inference</w:t>
+        <w:t>3.3.1 Parameter optimization</w:t>
       </w:r>
     </w:p>
     <w:p>
       <w:r>
-        <w:t xml:space="preserve">Optimal parameter values for </w:t>
+        <w:t xml:space="preserve">Optimal values for </w:t>
       </w:r>
       <w:proofErr w:type="spellStart"/>
       <w:r>
@@ -6174,16 +6175,28 @@
         <w:t>varied</w:t>
       </w:r>
       <w:r>
-        <w:t xml:space="preserve"> across bootstrap </w:t>
+        <w:t xml:space="preserve"> </w:t>
+      </w:r>
+      <w:r>
+        <w:t xml:space="preserve">more </w:t>
+      </w:r>
+      <w:r>
+        <w:t xml:space="preserve">across bootstrap </w:t>
       </w:r>
       <w:r>
         <w:t>iterations</w:t>
       </w:r>
       <w:r>
-        <w:t xml:space="preserve">, but more </w:t>
-      </w:r>
-      <w:r>
-        <w:t xml:space="preserve">for models fit with </w:t>
+        <w:t xml:space="preserve"> in</w:t>
+      </w:r>
+      <w:r>
+        <w:t xml:space="preserve"> </w:t>
+      </w:r>
+      <w:r>
+        <w:t>models fit with</w:t>
+      </w:r>
+      <w:r>
+        <w:t xml:space="preserve"> </w:t>
       </w:r>
       <w:r>
         <w:rPr>
@@ -6206,18 +6219,207 @@
         <w:t xml:space="preserve"> (Table 1)</w:t>
       </w:r>
       <w:r>
-        <w:t>. Estimates of asymptote</w:t>
+        <w:t xml:space="preserve">, which resulted </w:t>
+      </w:r>
+      <w:r>
+        <w:t>generally</w:t>
+      </w:r>
+      <w:r>
+        <w:t xml:space="preserve"> higher levels of uncertainty in </w:t>
+      </w:r>
+      <w:r>
+        <w:rPr>
+          <w:i/>
+          <w:iCs/>
+        </w:rPr>
+        <w:t>R – Dorsal</w:t>
+      </w:r>
+      <w:r>
+        <w:t xml:space="preserve"> than </w:t>
+      </w:r>
+      <w:r>
+        <w:rPr>
+          <w:i/>
+          <w:iCs/>
+        </w:rPr>
+        <w:t xml:space="preserve">R – Flipper </w:t>
+      </w:r>
+      <w:r>
+        <w:t>models (</w:t>
+      </w:r>
+      <w:r>
+        <w:fldChar w:fldCharType="begin"/>
+      </w:r>
+      <w:r>
+        <w:instrText xml:space="preserve"> REF _Ref201775677 \h </w:instrText>
+      </w:r>
+      <w:r>
+        <w:fldChar w:fldCharType="separate"/>
+      </w:r>
+      <w:r>
+        <w:rPr>
+          <w:b/>
+          <w:bCs/>
+        </w:rPr>
+        <w:t xml:space="preserve">Figure </w:t>
+      </w:r>
+      <w:r>
+        <w:rPr>
+          <w:b/>
+          <w:bCs/>
+          <w:noProof/>
+        </w:rPr>
+        <w:t>3</w:t>
+      </w:r>
+      <w:r>
+        <w:fldChar w:fldCharType="end"/>
+      </w:r>
+      <w:r>
+        <w:t>)</w:t>
+      </w:r>
+      <w:r>
+        <w:t>.</w:t>
       </w:r>
       <w:r>
         <w:t xml:space="preserve"> </w:t>
       </w:r>
       <w:r>
+        <w:rPr>
+          <w:i/>
+          <w:iCs/>
+        </w:rPr>
+        <w:t xml:space="preserve">Fr </w:t>
+      </w:r>
+      <w:r>
+        <w:t xml:space="preserve">values highly variable in both models, resulting in a high degree of uncertainty in modeling </w:t>
+      </w:r>
+      <w:r>
+        <w:rPr>
+          <w:i/>
+          <w:iCs/>
+        </w:rPr>
+        <w:t xml:space="preserve">R </w:t>
+      </w:r>
+      <w:r>
+        <w:t>of smaller (&lt; 6 m) whales (</w:t>
+      </w:r>
+      <w:r>
+        <w:fldChar w:fldCharType="begin"/>
+      </w:r>
+      <w:r>
+        <w:instrText xml:space="preserve"> REF _Ref201775677 \h </w:instrText>
+      </w:r>
+      <w:r>
+        <w:fldChar w:fldCharType="separate"/>
+      </w:r>
+      <w:r>
+        <w:rPr>
+          <w:b/>
+          <w:bCs/>
+        </w:rPr>
+        <w:t xml:space="preserve">Figure </w:t>
+      </w:r>
+      <w:r>
+        <w:rPr>
+          <w:b/>
+          <w:bCs/>
+          <w:noProof/>
+        </w:rPr>
+        <w:t>3</w:t>
+      </w:r>
+      <w:r>
+        <w:fldChar w:fldCharType="end"/>
+      </w:r>
+      <w:r>
+        <w:t xml:space="preserve">). </w:t>
+      </w:r>
+      <w:r>
+        <w:t>Still, t</w:t>
+      </w:r>
+      <w:r>
+        <w:t xml:space="preserve">he divergence in </w:t>
+      </w:r>
+      <w:r>
+        <w:rPr>
+          <w:i/>
+          <w:iCs/>
+        </w:rPr>
+        <w:t>R</w:t>
+      </w:r>
+      <w:r>
+        <w:t xml:space="preserve"> between males and females after </w:t>
+      </w:r>
+      <w:r>
+        <w:rPr>
+          <w:i/>
+          <w:iCs/>
+        </w:rPr>
+        <w:t xml:space="preserve">chm </w:t>
+      </w:r>
+      <w:r>
+        <w:t xml:space="preserve">was consistently more pronounced in models based on </w:t>
+      </w:r>
+      <w:r>
+        <w:rPr>
+          <w:i/>
+          <w:iCs/>
+        </w:rPr>
+        <w:t>R – Flipper</w:t>
+      </w:r>
+      <w:r>
+        <w:t xml:space="preserve"> metrics </w:t>
+      </w:r>
+      <w:r>
+        <w:lastRenderedPageBreak/>
+        <w:t>(</w:t>
+      </w:r>
+      <w:r>
+        <w:fldChar w:fldCharType="begin"/>
+      </w:r>
+      <w:r>
+        <w:instrText xml:space="preserve"> REF _Ref201775677 \h </w:instrText>
+      </w:r>
+      <w:r>
+        <w:fldChar w:fldCharType="separate"/>
+      </w:r>
+      <w:r>
+        <w:rPr>
+          <w:b/>
+          <w:bCs/>
+        </w:rPr>
+        <w:t xml:space="preserve">Figure </w:t>
+      </w:r>
+      <w:r>
+        <w:rPr>
+          <w:b/>
+          <w:bCs/>
+          <w:noProof/>
+        </w:rPr>
+        <w:t>3</w:t>
+      </w:r>
+      <w:r>
+        <w:fldChar w:fldCharType="end"/>
+      </w:r>
+      <w:r>
+        <w:t>).</w:t>
+      </w:r>
+      <w:r>
+        <w:t xml:space="preserve"> </w:t>
+      </w:r>
+      <w:r>
+        <w:t>Estimates of asymptote</w:t>
+      </w:r>
+      <w:r>
+        <w:t xml:space="preserve"> </w:t>
+      </w:r>
+      <w:r>
         <w:t>parameters</w:t>
       </w:r>
       <w:r>
         <w:t xml:space="preserve"> (</w:t>
       </w:r>
       <w:proofErr w:type="spellStart"/>
+      <w:proofErr w:type="gramStart"/>
       <w:r>
         <w:rPr>
           <w:i/>
@@ -6245,6 +6447,7 @@
       <w:r>
         <w:t>and</w:t>
       </w:r>
+      <w:proofErr w:type="gramEnd"/>
       <w:r>
         <w:t xml:space="preserve"> </w:t>
       </w:r>
@@ -6318,7 +6521,10 @@
         <w:t xml:space="preserve"> </w:t>
       </w:r>
       <w:r>
-        <w:t xml:space="preserve">few iterations of the model fit with </w:t>
+        <w:t>some</w:t>
+      </w:r>
+      <w:r>
+        <w:t xml:space="preserve"> iterations of the </w:t>
       </w:r>
       <w:r>
         <w:rPr>
@@ -6328,44 +6534,28 @@
         <w:t xml:space="preserve">R – Dorsal </w:t>
       </w:r>
       <w:r>
+        <w:t xml:space="preserve">model </w:t>
+      </w:r>
+      <w:r>
         <w:t xml:space="preserve">resulted in </w:t>
       </w:r>
       <w:r>
-        <w:t xml:space="preserve">distant outliers for bot </w:t>
+        <w:t xml:space="preserve">distant outliers </w:t>
+      </w:r>
+      <w:r>
+        <w:t>of the male-specific parameters (</w:t>
       </w:r>
       <w:proofErr w:type="spellStart"/>
-      <w:r>
-        <w:t>mr</w:t>
-      </w:r>
-      <w:proofErr w:type="spellEnd"/>
-      <w:r>
-        <w:t xml:space="preserve"> and </w:t>
-      </w:r>
-      <w:proofErr w:type="spellStart"/>
-      <w:r>
-        <w:t>mmax</w:t>
-      </w:r>
-      <w:proofErr w:type="spellEnd"/>
-      <w:r>
-        <w:t xml:space="preserve"> </w:t>
-      </w:r>
-      <w:proofErr w:type="spellStart"/>
-      <w:r>
-        <w:t>mmax</w:t>
-      </w:r>
-      <w:proofErr w:type="spellEnd"/>
-      <w:r>
-        <w:t xml:space="preserve"> had wild outliers when estimated based on </w:t>
-      </w:r>
       <w:r>
         <w:rPr>
           <w:i/>
           <w:iCs/>
         </w:rPr>
-        <w:t>R – Dorsal</w:t>
-      </w:r>
-      <w:r>
-        <w:t xml:space="preserve">. Optimal </w:t>
+        <w:t>mr</w:t>
+      </w:r>
+      <w:proofErr w:type="spellEnd"/>
+      <w:r>
+        <w:t xml:space="preserve"> and </w:t>
       </w:r>
       <w:proofErr w:type="spellStart"/>
       <w:r>
@@ -6373,62 +6563,52 @@
           <w:i/>
           <w:iCs/>
         </w:rPr>
-        <w:t>fr</w:t>
-      </w:r>
-      <w:proofErr w:type="spellEnd"/>
-      <w:r>
-        <w:t xml:space="preserve"> values </w:t>
-      </w:r>
-      <w:r>
-        <w:t xml:space="preserve">were </w:t>
-      </w:r>
-      <w:r>
-        <w:t xml:space="preserve">highly variable for models based either </w:t>
+        <w:t>max</w:t>
       </w:r>
       <w:r>
         <w:rPr>
           <w:i/>
           <w:iCs/>
-        </w:rPr>
-        <w:t xml:space="preserve">R </w:t>
-      </w:r>
-      <w:r>
-        <w:t>metric</w:t>
-      </w:r>
-      <w:r>
-        <w:t xml:space="preserve">, </w:t>
-      </w:r>
-      <w:r>
-        <w:t xml:space="preserve">resulting in high uncertainty in </w:t>
-      </w:r>
-      <w:r>
-        <w:rPr>
-          <w:i/>
-          <w:iCs/>
-        </w:rPr>
-        <w:t xml:space="preserve">R </w:t>
-      </w:r>
-      <w:r>
-        <w:t xml:space="preserve">estimates </w:t>
-      </w:r>
-      <w:r>
-        <w:t>for small whales (</w:t>
-      </w:r>
-      <w:r>
-        <w:rPr>
-          <w:i/>
-          <w:iCs/>
-        </w:rPr>
-        <w:t>chm</w:t>
+          <w:vertAlign w:val="subscript"/>
+        </w:rPr>
+        <w:t>m</w:t>
+      </w:r>
+      <w:proofErr w:type="spellEnd"/>
+      <w:r>
+        <w:t xml:space="preserve">; </w:t>
+      </w:r>
+      <w:r>
+        <w:fldChar w:fldCharType="begin"/>
+      </w:r>
+      <w:r>
+        <w:instrText xml:space="preserve"> REF _Ref201777558 \h </w:instrText>
+      </w:r>
+      <w:r>
+        <w:fldChar w:fldCharType="separate"/>
+      </w:r>
+      <w:r>
+        <w:rPr>
+          <w:b/>
+          <w:bCs/>
+        </w:rPr>
+        <w:t xml:space="preserve">Figure </w:t>
+      </w:r>
+      <w:r>
+        <w:rPr>
+          <w:b/>
+          <w:bCs/>
+          <w:noProof/>
+        </w:rPr>
+        <w:t>4</w:t>
+      </w:r>
+      <w:r>
+        <w:fldChar w:fldCharType="end"/>
+      </w:r>
+      <w:r>
+        <w:t xml:space="preserve">) </w:t>
       </w:r>
       <w:r>
         <w:t xml:space="preserve"> </w:t>
-      </w:r>
-      <w:r>
-        <w:t>≤</w:t>
-      </w:r>
-      <w:r>
-        <w:t xml:space="preserve"> 6). Still, the model fit with rostrum – flipper base ratio had generally less uncertainty in this relationship (curves).</w:t>
       </w:r>
     </w:p>
     <w:p>
@@ -6438,18 +6618,973 @@
         <w:rPr>
           <w:i w:val="0"/>
           <w:iCs w:val="0"/>
+          <w:color w:val="auto"/>
         </w:rPr>
       </w:pPr>
       <w:r>
         <w:rPr>
+          <w:b/>
+          <w:bCs/>
+          <w:color w:val="auto"/>
+        </w:rPr>
+        <w:t xml:space="preserve">Table </w:t>
+      </w:r>
+      <w:r>
+        <w:rPr>
+          <w:b/>
+          <w:bCs/>
+          <w:color w:val="auto"/>
+        </w:rPr>
+        <w:fldChar w:fldCharType="begin"/>
+      </w:r>
+      <w:r>
+        <w:rPr>
+          <w:b/>
+          <w:bCs/>
+          <w:color w:val="auto"/>
+        </w:rPr>
+        <w:instrText xml:space="preserve"> SEQ Table \* ARABIC </w:instrText>
+      </w:r>
+      <w:r>
+        <w:rPr>
+          <w:b/>
+          <w:bCs/>
+          <w:color w:val="auto"/>
+        </w:rPr>
+        <w:fldChar w:fldCharType="separate"/>
+      </w:r>
+      <w:r>
+        <w:rPr>
+          <w:b/>
+          <w:bCs/>
           <w:noProof/>
-        </w:rPr>
-        <w:lastRenderedPageBreak/>
+          <w:color w:val="auto"/>
+        </w:rPr>
+        <w:t>1</w:t>
+      </w:r>
+      <w:r>
+        <w:rPr>
+          <w:b/>
+          <w:bCs/>
+          <w:color w:val="auto"/>
+        </w:rPr>
+        <w:fldChar w:fldCharType="end"/>
+      </w:r>
+      <w:r>
+        <w:rPr>
+          <w:color w:val="auto"/>
+        </w:rPr>
+        <w:t xml:space="preserve">. </w:t>
+      </w:r>
+      <w:r>
+        <w:rPr>
+          <w:i w:val="0"/>
+          <w:iCs w:val="0"/>
+          <w:color w:val="auto"/>
+        </w:rPr>
+        <w:t>Bootstrapped means and 95</w:t>
+      </w:r>
+      <w:r>
+        <w:rPr>
+          <w:i w:val="0"/>
+          <w:iCs w:val="0"/>
+          <w:color w:val="auto"/>
+          <w:vertAlign w:val="superscript"/>
+        </w:rPr>
+        <w:t>th</w:t>
+      </w:r>
+      <w:r>
+        <w:rPr>
+          <w:i w:val="0"/>
+          <w:iCs w:val="0"/>
+          <w:color w:val="auto"/>
+        </w:rPr>
+        <w:t xml:space="preserve"> percentile confidence intervals (95% CI) </w:t>
+      </w:r>
+      <w:r>
+        <w:rPr>
+          <w:i w:val="0"/>
+          <w:iCs w:val="0"/>
+          <w:color w:val="auto"/>
+        </w:rPr>
+        <w:t xml:space="preserve">based on 1000 iterations </w:t>
+      </w:r>
+      <w:r>
+        <w:rPr>
+          <w:i w:val="0"/>
+          <w:iCs w:val="0"/>
+          <w:color w:val="auto"/>
+        </w:rPr>
+        <w:t>for parameters relating sperm whale length (m) and nose-to-body ratio (</w:t>
+      </w:r>
+      <w:r>
+        <w:rPr>
+          <w:color w:val="auto"/>
+        </w:rPr>
+        <w:t>R</w:t>
+      </w:r>
+      <w:r>
+        <w:rPr>
+          <w:i w:val="0"/>
+          <w:iCs w:val="0"/>
+          <w:color w:val="auto"/>
+        </w:rPr>
+        <w:t>) metrics based on snout to the caudal base of the dorsal fin (</w:t>
+      </w:r>
+      <w:r>
+        <w:rPr>
+          <w:color w:val="auto"/>
+        </w:rPr>
+        <w:t>R – Dorsal</w:t>
+      </w:r>
+      <w:r>
+        <w:rPr>
+          <w:i w:val="0"/>
+          <w:iCs w:val="0"/>
+          <w:color w:val="auto"/>
+        </w:rPr>
+        <w:t>) and on snout to the flipper insertion point (</w:t>
+      </w:r>
+      <w:r>
+        <w:rPr>
+          <w:color w:val="auto"/>
+        </w:rPr>
+        <w:t>R – Flipper</w:t>
+      </w:r>
+      <w:r>
+        <w:rPr>
+          <w:i w:val="0"/>
+          <w:iCs w:val="0"/>
+          <w:color w:val="auto"/>
+        </w:rPr>
+        <w:t>). Parameters reflect the growth rate of females and small males (</w:t>
+      </w:r>
+      <w:r>
+        <w:rPr>
+          <w:color w:val="auto"/>
+        </w:rPr>
+        <w:t>≤</w:t>
+      </w:r>
+      <w:r>
+        <w:rPr>
+          <w:i w:val="0"/>
+          <w:iCs w:val="0"/>
+          <w:color w:val="auto"/>
+        </w:rPr>
+        <w:t xml:space="preserve"> 6 m) (</w:t>
+      </w:r>
+      <w:proofErr w:type="spellStart"/>
+      <w:r>
+        <w:rPr>
+          <w:color w:val="auto"/>
+        </w:rPr>
+        <w:t>fr</w:t>
+      </w:r>
+      <w:proofErr w:type="spellEnd"/>
+      <w:r>
+        <w:rPr>
+          <w:i w:val="0"/>
+          <w:iCs w:val="0"/>
+          <w:color w:val="auto"/>
+        </w:rPr>
+        <w:t xml:space="preserve">), the female asymptote of </w:t>
+      </w:r>
+      <w:r>
+        <w:rPr>
+          <w:color w:val="auto"/>
+        </w:rPr>
+        <w:t xml:space="preserve">R </w:t>
+      </w:r>
+      <w:r>
+        <w:rPr>
+          <w:i w:val="0"/>
+          <w:iCs w:val="0"/>
+          <w:color w:val="auto"/>
+        </w:rPr>
+        <w:t>(</w:t>
+      </w:r>
+      <w:proofErr w:type="spellStart"/>
+      <w:r>
+        <w:rPr>
+          <w:color w:val="auto"/>
+        </w:rPr>
+        <w:t>max</w:t>
+      </w:r>
+      <w:r>
+        <w:rPr>
+          <w:color w:val="auto"/>
+          <w:vertAlign w:val="subscript"/>
+        </w:rPr>
+        <w:t>f</w:t>
+      </w:r>
+      <w:proofErr w:type="spellEnd"/>
+      <w:r>
+        <w:rPr>
+          <w:i w:val="0"/>
+          <w:iCs w:val="0"/>
+          <w:color w:val="auto"/>
+        </w:rPr>
+        <w:t>), the growth rate o</w:t>
+      </w:r>
+      <w:r>
+        <w:rPr>
+          <w:i w:val="0"/>
+          <w:iCs w:val="0"/>
+          <w:color w:val="auto"/>
+        </w:rPr>
+        <w:t>f larger males (</w:t>
+      </w:r>
+      <w:r>
+        <w:rPr>
+          <w:i w:val="0"/>
+          <w:iCs w:val="0"/>
+          <w:color w:val="auto"/>
+        </w:rPr>
+        <w:sym w:font="Symbol" w:char="F03E"/>
+      </w:r>
+      <w:r>
+        <w:rPr>
+          <w:i w:val="0"/>
+          <w:iCs w:val="0"/>
+          <w:color w:val="auto"/>
+        </w:rPr>
+        <w:t xml:space="preserve"> 6 m) (</w:t>
+      </w:r>
+      <w:proofErr w:type="spellStart"/>
+      <w:r>
+        <w:rPr>
+          <w:color w:val="auto"/>
+        </w:rPr>
+        <w:t>mr</w:t>
+      </w:r>
+      <w:proofErr w:type="spellEnd"/>
+      <w:r>
+        <w:rPr>
+          <w:i w:val="0"/>
+          <w:iCs w:val="0"/>
+          <w:color w:val="auto"/>
+        </w:rPr>
+        <w:t>), and the</w:t>
+      </w:r>
+      <w:r>
+        <w:rPr>
+          <w:i w:val="0"/>
+          <w:iCs w:val="0"/>
+          <w:color w:val="auto"/>
+        </w:rPr>
+        <w:t xml:space="preserve"> male</w:t>
+      </w:r>
+      <w:r>
+        <w:rPr>
+          <w:i w:val="0"/>
+          <w:iCs w:val="0"/>
+          <w:color w:val="auto"/>
+        </w:rPr>
+        <w:t xml:space="preserve"> asymptot</w:t>
+      </w:r>
+      <w:r>
+        <w:rPr>
+          <w:i w:val="0"/>
+          <w:iCs w:val="0"/>
+          <w:color w:val="auto"/>
+        </w:rPr>
+        <w:t xml:space="preserve">e of </w:t>
+      </w:r>
+      <w:r>
+        <w:rPr>
+          <w:color w:val="auto"/>
+        </w:rPr>
+        <w:t xml:space="preserve">R </w:t>
+      </w:r>
+      <w:r>
+        <w:rPr>
+          <w:i w:val="0"/>
+          <w:iCs w:val="0"/>
+          <w:color w:val="auto"/>
+        </w:rPr>
+        <w:t>(</w:t>
+      </w:r>
+      <w:proofErr w:type="spellStart"/>
+      <w:r>
+        <w:rPr>
+          <w:color w:val="auto"/>
+        </w:rPr>
+        <w:t>max</w:t>
+      </w:r>
+      <w:r>
+        <w:rPr>
+          <w:color w:val="auto"/>
+          <w:vertAlign w:val="subscript"/>
+        </w:rPr>
+        <w:t>m</w:t>
+      </w:r>
+      <w:proofErr w:type="spellEnd"/>
+      <w:r>
+        <w:rPr>
+          <w:i w:val="0"/>
+          <w:iCs w:val="0"/>
+          <w:color w:val="auto"/>
+        </w:rPr>
+        <w:t>).</w:t>
+      </w:r>
+    </w:p>
+    <w:tbl>
+      <w:tblPr>
+        <w:tblStyle w:val="PlainTable4"/>
+        <w:tblW w:w="0" w:type="auto"/>
+        <w:tblBorders>
+          <w:top w:val="single" w:sz="4" w:space="0" w:color="auto"/>
+          <w:bottom w:val="single" w:sz="4" w:space="0" w:color="auto"/>
+        </w:tblBorders>
+        <w:tblLook w:val="0420" w:firstRow="1" w:lastRow="0" w:firstColumn="0" w:lastColumn="0" w:noHBand="0" w:noVBand="1"/>
+      </w:tblPr>
+      <w:tblGrid>
+        <w:gridCol w:w="1398"/>
+        <w:gridCol w:w="1960"/>
+        <w:gridCol w:w="1960"/>
+        <w:gridCol w:w="1960"/>
+        <w:gridCol w:w="1960"/>
+      </w:tblGrid>
+      <w:tr>
+        <w:trPr>
+          <w:cnfStyle w:val="100000000000" w:firstRow="1" w:lastRow="0" w:firstColumn="0" w:lastColumn="0" w:oddVBand="0" w:evenVBand="0" w:oddHBand="0" w:evenHBand="0" w:firstRowFirstColumn="0" w:firstRowLastColumn="0" w:lastRowFirstColumn="0" w:lastRowLastColumn="0"/>
+        </w:trPr>
+        <w:tc>
+          <w:tcPr>
+            <w:tcW w:w="0" w:type="auto"/>
+            <w:tcBorders>
+              <w:top w:val="single" w:sz="4" w:space="0" w:color="auto"/>
+              <w:bottom w:val="single" w:sz="4" w:space="0" w:color="auto"/>
+            </w:tcBorders>
+            <w:shd w:val="clear" w:color="auto" w:fill="BFBFBF" w:themeFill="background1" w:themeFillShade="BF"/>
+          </w:tcPr>
+          <w:p>
+            <w:pPr>
+              <w:pBdr>
+                <w:top w:val="none" w:sz="0" w:space="0" w:color="000000"/>
+                <w:left w:val="none" w:sz="0" w:space="0" w:color="000000"/>
+                <w:bottom w:val="none" w:sz="0" w:space="0" w:color="000000"/>
+                <w:right w:val="none" w:sz="0" w:space="0" w:color="000000"/>
+              </w:pBdr>
+              <w:spacing w:after="40" w:line="240" w:lineRule="auto"/>
+              <w:ind w:left="102" w:right="102"/>
+              <w:rPr>
+                <w:rFonts w:eastAsia="Arial"/>
+                <w:color w:val="000000"/>
+              </w:rPr>
+            </w:pPr>
+            <w:r>
+              <w:rPr>
+                <w:rFonts w:eastAsia="Arial"/>
+                <w:i/>
+                <w:iCs/>
+                <w:color w:val="000000"/>
+              </w:rPr>
+              <w:t>R</w:t>
+            </w:r>
+            <w:r>
+              <w:rPr>
+                <w:rFonts w:eastAsia="Arial"/>
+                <w:color w:val="000000"/>
+              </w:rPr>
+              <w:t xml:space="preserve"> Metric</w:t>
+            </w:r>
+          </w:p>
+        </w:tc>
+        <w:tc>
+          <w:tcPr>
+            <w:tcW w:w="0" w:type="auto"/>
+            <w:tcBorders>
+              <w:top w:val="single" w:sz="4" w:space="0" w:color="auto"/>
+              <w:bottom w:val="single" w:sz="4" w:space="0" w:color="auto"/>
+            </w:tcBorders>
+            <w:shd w:val="clear" w:color="auto" w:fill="BFBFBF" w:themeFill="background1" w:themeFillShade="BF"/>
+          </w:tcPr>
+          <w:p>
+            <w:pPr>
+              <w:pBdr>
+                <w:top w:val="none" w:sz="0" w:space="0" w:color="000000"/>
+                <w:left w:val="none" w:sz="0" w:space="0" w:color="000000"/>
+                <w:bottom w:val="none" w:sz="0" w:space="0" w:color="000000"/>
+                <w:right w:val="none" w:sz="0" w:space="0" w:color="000000"/>
+              </w:pBdr>
+              <w:spacing w:after="40" w:line="240" w:lineRule="auto"/>
+              <w:ind w:left="102" w:right="102"/>
+              <w:rPr>
+                <w:rFonts w:eastAsia="Arial"/>
+                <w:color w:val="000000"/>
+              </w:rPr>
+            </w:pPr>
+            <w:proofErr w:type="spellStart"/>
+            <w:r>
+              <w:rPr>
+                <w:rFonts w:eastAsia="Arial"/>
+                <w:i/>
+                <w:iCs/>
+                <w:color w:val="000000"/>
+              </w:rPr>
+              <w:t>fr</w:t>
+            </w:r>
+            <w:proofErr w:type="spellEnd"/>
+            <w:r>
+              <w:rPr>
+                <w:rFonts w:eastAsia="Arial"/>
+                <w:color w:val="000000"/>
+              </w:rPr>
+              <w:t xml:space="preserve"> (95% CI)</w:t>
+            </w:r>
+          </w:p>
+        </w:tc>
+        <w:tc>
+          <w:tcPr>
+            <w:tcW w:w="0" w:type="auto"/>
+            <w:tcBorders>
+              <w:top w:val="single" w:sz="4" w:space="0" w:color="auto"/>
+              <w:bottom w:val="single" w:sz="4" w:space="0" w:color="auto"/>
+            </w:tcBorders>
+            <w:shd w:val="clear" w:color="auto" w:fill="BFBFBF" w:themeFill="background1" w:themeFillShade="BF"/>
+          </w:tcPr>
+          <w:p>
+            <w:pPr>
+              <w:pBdr>
+                <w:top w:val="none" w:sz="0" w:space="0" w:color="000000"/>
+                <w:left w:val="none" w:sz="0" w:space="0" w:color="000000"/>
+                <w:bottom w:val="none" w:sz="0" w:space="0" w:color="000000"/>
+                <w:right w:val="none" w:sz="0" w:space="0" w:color="000000"/>
+              </w:pBdr>
+              <w:spacing w:after="40" w:line="240" w:lineRule="auto"/>
+              <w:ind w:left="102" w:right="102"/>
+              <w:rPr>
+                <w:rFonts w:eastAsia="Arial"/>
+                <w:color w:val="000000"/>
+              </w:rPr>
+            </w:pPr>
+            <w:proofErr w:type="spellStart"/>
+            <w:r>
+              <w:rPr>
+                <w:rFonts w:eastAsia="Arial"/>
+                <w:i/>
+                <w:iCs/>
+                <w:color w:val="000000"/>
+              </w:rPr>
+              <w:t>max</w:t>
+            </w:r>
+            <w:r>
+              <w:rPr>
+                <w:rFonts w:eastAsia="Arial"/>
+                <w:i/>
+                <w:iCs/>
+                <w:color w:val="000000"/>
+                <w:vertAlign w:val="subscript"/>
+              </w:rPr>
+              <w:t>f</w:t>
+            </w:r>
+            <w:proofErr w:type="spellEnd"/>
+            <w:r>
+              <w:rPr>
+                <w:rFonts w:eastAsia="Arial"/>
+                <w:color w:val="000000"/>
+                <w:vertAlign w:val="subscript"/>
+              </w:rPr>
+              <w:t xml:space="preserve"> </w:t>
+            </w:r>
+            <w:r>
+              <w:rPr>
+                <w:rFonts w:eastAsia="Arial"/>
+                <w:color w:val="000000"/>
+              </w:rPr>
+              <w:t>(95% CI)</w:t>
+            </w:r>
+          </w:p>
+        </w:tc>
+        <w:tc>
+          <w:tcPr>
+            <w:tcW w:w="0" w:type="auto"/>
+            <w:tcBorders>
+              <w:top w:val="single" w:sz="4" w:space="0" w:color="auto"/>
+              <w:bottom w:val="single" w:sz="4" w:space="0" w:color="auto"/>
+            </w:tcBorders>
+            <w:shd w:val="clear" w:color="auto" w:fill="BFBFBF" w:themeFill="background1" w:themeFillShade="BF"/>
+          </w:tcPr>
+          <w:p>
+            <w:pPr>
+              <w:pBdr>
+                <w:top w:val="none" w:sz="0" w:space="0" w:color="000000"/>
+                <w:left w:val="none" w:sz="0" w:space="0" w:color="000000"/>
+                <w:bottom w:val="none" w:sz="0" w:space="0" w:color="000000"/>
+                <w:right w:val="none" w:sz="0" w:space="0" w:color="000000"/>
+              </w:pBdr>
+              <w:spacing w:after="40" w:line="240" w:lineRule="auto"/>
+              <w:ind w:left="102" w:right="102"/>
+              <w:rPr>
+                <w:rFonts w:eastAsia="Arial"/>
+                <w:color w:val="000000"/>
+              </w:rPr>
+            </w:pPr>
+            <w:proofErr w:type="spellStart"/>
+            <w:r>
+              <w:rPr>
+                <w:rFonts w:eastAsia="Arial"/>
+                <w:i/>
+                <w:iCs/>
+                <w:color w:val="000000"/>
+              </w:rPr>
+              <w:t>m</w:t>
+            </w:r>
+            <w:r>
+              <w:rPr>
+                <w:rFonts w:eastAsia="Arial"/>
+                <w:i/>
+                <w:iCs/>
+                <w:color w:val="000000"/>
+              </w:rPr>
+              <w:t>r</w:t>
+            </w:r>
+            <w:proofErr w:type="spellEnd"/>
+            <w:r>
+              <w:rPr>
+                <w:rFonts w:eastAsia="Arial"/>
+                <w:color w:val="000000"/>
+              </w:rPr>
+              <w:t xml:space="preserve"> </w:t>
+            </w:r>
+            <w:r>
+              <w:rPr>
+                <w:rFonts w:eastAsia="Arial"/>
+                <w:color w:val="000000"/>
+              </w:rPr>
+              <w:t>(95% CI)</w:t>
+            </w:r>
+          </w:p>
+        </w:tc>
+        <w:tc>
+          <w:tcPr>
+            <w:tcW w:w="0" w:type="auto"/>
+            <w:tcBorders>
+              <w:top w:val="single" w:sz="4" w:space="0" w:color="auto"/>
+              <w:bottom w:val="single" w:sz="4" w:space="0" w:color="auto"/>
+            </w:tcBorders>
+            <w:shd w:val="clear" w:color="auto" w:fill="BFBFBF" w:themeFill="background1" w:themeFillShade="BF"/>
+          </w:tcPr>
+          <w:p>
+            <w:pPr>
+              <w:pBdr>
+                <w:top w:val="none" w:sz="0" w:space="0" w:color="000000"/>
+                <w:left w:val="none" w:sz="0" w:space="0" w:color="000000"/>
+                <w:bottom w:val="none" w:sz="0" w:space="0" w:color="000000"/>
+                <w:right w:val="none" w:sz="0" w:space="0" w:color="000000"/>
+              </w:pBdr>
+              <w:spacing w:after="40" w:line="240" w:lineRule="auto"/>
+              <w:ind w:left="102" w:right="102"/>
+              <w:rPr>
+                <w:rFonts w:eastAsia="Arial"/>
+                <w:color w:val="000000"/>
+                <w:vertAlign w:val="subscript"/>
+              </w:rPr>
+            </w:pPr>
+            <w:proofErr w:type="spellStart"/>
+            <w:r>
+              <w:rPr>
+                <w:rFonts w:eastAsia="Arial"/>
+                <w:i/>
+                <w:iCs/>
+                <w:color w:val="000000"/>
+              </w:rPr>
+              <w:t>max</w:t>
+            </w:r>
+            <w:r>
+              <w:rPr>
+                <w:rFonts w:eastAsia="Arial"/>
+                <w:i/>
+                <w:iCs/>
+                <w:color w:val="000000"/>
+                <w:vertAlign w:val="subscript"/>
+              </w:rPr>
+              <w:t>m</w:t>
+            </w:r>
+            <w:proofErr w:type="spellEnd"/>
+            <w:r>
+              <w:rPr>
+                <w:rFonts w:eastAsia="Arial"/>
+                <w:color w:val="000000"/>
+                <w:vertAlign w:val="subscript"/>
+              </w:rPr>
+              <w:t xml:space="preserve"> </w:t>
+            </w:r>
+            <w:r>
+              <w:rPr>
+                <w:rFonts w:eastAsia="Arial"/>
+                <w:color w:val="000000"/>
+              </w:rPr>
+              <w:t>(95% CI)</w:t>
+            </w:r>
+          </w:p>
+        </w:tc>
+      </w:tr>
+      <w:tr>
+        <w:trPr>
+          <w:cnfStyle w:val="000000100000" w:firstRow="0" w:lastRow="0" w:firstColumn="0" w:lastColumn="0" w:oddVBand="0" w:evenVBand="0" w:oddHBand="1" w:evenHBand="0" w:firstRowFirstColumn="0" w:firstRowLastColumn="0" w:lastRowFirstColumn="0" w:lastRowLastColumn="0"/>
+        </w:trPr>
+        <w:tc>
+          <w:tcPr>
+            <w:tcW w:w="0" w:type="auto"/>
+            <w:tcBorders>
+              <w:top w:val="single" w:sz="4" w:space="0" w:color="auto"/>
+            </w:tcBorders>
+            <w:shd w:val="clear" w:color="auto" w:fill="auto"/>
+          </w:tcPr>
+          <w:p>
+            <w:pPr>
+              <w:pBdr>
+                <w:top w:val="none" w:sz="0" w:space="0" w:color="000000"/>
+                <w:left w:val="none" w:sz="0" w:space="0" w:color="000000"/>
+                <w:bottom w:val="none" w:sz="0" w:space="0" w:color="000000"/>
+                <w:right w:val="none" w:sz="0" w:space="0" w:color="000000"/>
+              </w:pBdr>
+              <w:spacing w:after="40" w:line="240" w:lineRule="auto"/>
+              <w:ind w:left="102" w:right="102"/>
+              <w:rPr>
+                <w:rFonts w:eastAsia="Arial"/>
+                <w:i/>
+                <w:iCs/>
+                <w:color w:val="000000"/>
+              </w:rPr>
+            </w:pPr>
+            <w:r>
+              <w:rPr>
+                <w:rFonts w:eastAsia="Arial"/>
+                <w:i/>
+                <w:iCs/>
+                <w:color w:val="000000"/>
+              </w:rPr>
+              <w:t>R</w:t>
+            </w:r>
+            <w:r>
+              <w:rPr>
+                <w:rFonts w:eastAsia="Arial"/>
+                <w:color w:val="000000"/>
+              </w:rPr>
+              <w:t xml:space="preserve"> - </w:t>
+            </w:r>
+            <w:r>
+              <w:rPr>
+                <w:rFonts w:eastAsia="Arial"/>
+                <w:i/>
+                <w:iCs/>
+                <w:color w:val="000000"/>
+              </w:rPr>
+              <w:t>Dorsal</w:t>
+            </w:r>
+          </w:p>
+        </w:tc>
+        <w:tc>
+          <w:tcPr>
+            <w:tcW w:w="0" w:type="auto"/>
+            <w:tcBorders>
+              <w:top w:val="single" w:sz="4" w:space="0" w:color="auto"/>
+            </w:tcBorders>
+            <w:shd w:val="clear" w:color="auto" w:fill="auto"/>
+          </w:tcPr>
+          <w:p>
+            <w:pPr>
+              <w:pBdr>
+                <w:top w:val="none" w:sz="0" w:space="0" w:color="000000"/>
+                <w:left w:val="none" w:sz="0" w:space="0" w:color="000000"/>
+                <w:bottom w:val="none" w:sz="0" w:space="0" w:color="000000"/>
+                <w:right w:val="none" w:sz="0" w:space="0" w:color="000000"/>
+              </w:pBdr>
+              <w:spacing w:after="40" w:line="240" w:lineRule="auto"/>
+              <w:ind w:left="102" w:right="102"/>
+              <w:rPr>
+                <w:rFonts w:eastAsia="Arial"/>
+                <w:color w:val="000000"/>
+              </w:rPr>
+            </w:pPr>
+            <w:r>
+              <w:rPr>
+                <w:rFonts w:eastAsia="Arial"/>
+                <w:color w:val="000000"/>
+              </w:rPr>
+              <w:t>2.8 (0.63 - 14.9)</w:t>
+            </w:r>
+          </w:p>
+        </w:tc>
+        <w:tc>
+          <w:tcPr>
+            <w:tcW w:w="0" w:type="auto"/>
+            <w:tcBorders>
+              <w:top w:val="single" w:sz="4" w:space="0" w:color="auto"/>
+            </w:tcBorders>
+            <w:shd w:val="clear" w:color="auto" w:fill="auto"/>
+          </w:tcPr>
+          <w:p>
+            <w:pPr>
+              <w:pBdr>
+                <w:top w:val="none" w:sz="0" w:space="0" w:color="000000"/>
+                <w:left w:val="none" w:sz="0" w:space="0" w:color="000000"/>
+                <w:bottom w:val="none" w:sz="0" w:space="0" w:color="000000"/>
+                <w:right w:val="none" w:sz="0" w:space="0" w:color="000000"/>
+              </w:pBdr>
+              <w:spacing w:after="40" w:line="240" w:lineRule="auto"/>
+              <w:ind w:left="102" w:right="102"/>
+              <w:rPr>
+                <w:rFonts w:eastAsia="Arial"/>
+                <w:color w:val="000000"/>
+              </w:rPr>
+            </w:pPr>
+            <w:r>
+              <w:rPr>
+                <w:rFonts w:eastAsia="Arial"/>
+                <w:color w:val="000000"/>
+              </w:rPr>
+              <w:t>0.65 (0.64 - 0.65)</w:t>
+            </w:r>
+          </w:p>
+        </w:tc>
+        <w:tc>
+          <w:tcPr>
+            <w:tcW w:w="0" w:type="auto"/>
+            <w:tcBorders>
+              <w:top w:val="single" w:sz="4" w:space="0" w:color="auto"/>
+            </w:tcBorders>
+            <w:shd w:val="clear" w:color="auto" w:fill="auto"/>
+          </w:tcPr>
+          <w:p>
+            <w:pPr>
+              <w:pBdr>
+                <w:top w:val="none" w:sz="0" w:space="0" w:color="000000"/>
+                <w:left w:val="none" w:sz="0" w:space="0" w:color="000000"/>
+                <w:bottom w:val="none" w:sz="0" w:space="0" w:color="000000"/>
+                <w:right w:val="none" w:sz="0" w:space="0" w:color="000000"/>
+              </w:pBdr>
+              <w:spacing w:after="40" w:line="240" w:lineRule="auto"/>
+              <w:ind w:left="102" w:right="102"/>
+              <w:rPr>
+                <w:rFonts w:eastAsia="Arial"/>
+                <w:color w:val="000000"/>
+              </w:rPr>
+            </w:pPr>
+            <w:r>
+              <w:rPr>
+                <w:rFonts w:eastAsia="Arial"/>
+                <w:color w:val="000000"/>
+              </w:rPr>
+              <w:t>0.2 (0.01 - 0.62)</w:t>
+            </w:r>
+          </w:p>
+        </w:tc>
+        <w:tc>
+          <w:tcPr>
+            <w:tcW w:w="0" w:type="auto"/>
+            <w:tcBorders>
+              <w:top w:val="single" w:sz="4" w:space="0" w:color="auto"/>
+            </w:tcBorders>
+            <w:shd w:val="clear" w:color="auto" w:fill="auto"/>
+          </w:tcPr>
+          <w:p>
+            <w:pPr>
+              <w:pBdr>
+                <w:top w:val="none" w:sz="0" w:space="0" w:color="000000"/>
+                <w:left w:val="none" w:sz="0" w:space="0" w:color="000000"/>
+                <w:bottom w:val="none" w:sz="0" w:space="0" w:color="000000"/>
+                <w:right w:val="none" w:sz="0" w:space="0" w:color="000000"/>
+              </w:pBdr>
+              <w:spacing w:after="40" w:line="240" w:lineRule="auto"/>
+              <w:ind w:left="102" w:right="102"/>
+              <w:rPr>
+                <w:rFonts w:eastAsia="Arial"/>
+                <w:color w:val="000000"/>
+              </w:rPr>
+            </w:pPr>
+            <w:r>
+              <w:rPr>
+                <w:rFonts w:eastAsia="Arial"/>
+                <w:color w:val="000000"/>
+              </w:rPr>
+              <w:t>0.89 (0.22 - 4.79)</w:t>
+            </w:r>
+          </w:p>
+        </w:tc>
+      </w:tr>
+      <w:tr>
+        <w:trPr>
+          <w:trHeight w:val="279"/>
+        </w:trPr>
+        <w:tc>
+          <w:tcPr>
+            <w:tcW w:w="0" w:type="auto"/>
+            <w:shd w:val="clear" w:color="auto" w:fill="auto"/>
+          </w:tcPr>
+          <w:p>
+            <w:pPr>
+              <w:pBdr>
+                <w:top w:val="none" w:sz="0" w:space="0" w:color="000000"/>
+                <w:left w:val="none" w:sz="0" w:space="0" w:color="000000"/>
+                <w:bottom w:val="none" w:sz="0" w:space="0" w:color="000000"/>
+                <w:right w:val="none" w:sz="0" w:space="0" w:color="000000"/>
+              </w:pBdr>
+              <w:spacing w:after="40" w:line="240" w:lineRule="auto"/>
+              <w:ind w:left="102" w:right="102"/>
+              <w:rPr>
+                <w:rFonts w:eastAsia="Arial"/>
+                <w:i/>
+                <w:iCs/>
+                <w:color w:val="000000"/>
+              </w:rPr>
+            </w:pPr>
+            <w:r>
+              <w:rPr>
+                <w:rFonts w:eastAsia="Arial"/>
+                <w:i/>
+                <w:iCs/>
+                <w:color w:val="000000"/>
+              </w:rPr>
+              <w:t>R - Flipper</w:t>
+            </w:r>
+          </w:p>
+        </w:tc>
+        <w:tc>
+          <w:tcPr>
+            <w:tcW w:w="0" w:type="auto"/>
+            <w:shd w:val="clear" w:color="auto" w:fill="auto"/>
+          </w:tcPr>
+          <w:p>
+            <w:pPr>
+              <w:pBdr>
+                <w:top w:val="none" w:sz="0" w:space="0" w:color="000000"/>
+                <w:left w:val="none" w:sz="0" w:space="0" w:color="000000"/>
+                <w:bottom w:val="none" w:sz="0" w:space="0" w:color="000000"/>
+                <w:right w:val="none" w:sz="0" w:space="0" w:color="000000"/>
+              </w:pBdr>
+              <w:spacing w:after="40" w:line="240" w:lineRule="auto"/>
+              <w:ind w:left="102" w:right="102"/>
+              <w:rPr>
+                <w:rFonts w:eastAsia="Arial"/>
+                <w:color w:val="000000"/>
+              </w:rPr>
+            </w:pPr>
+            <w:r>
+              <w:rPr>
+                <w:rFonts w:eastAsia="Arial"/>
+                <w:color w:val="000000"/>
+              </w:rPr>
+              <w:t>2.26 (0.5 - 33.64)</w:t>
+            </w:r>
+          </w:p>
+        </w:tc>
+        <w:tc>
+          <w:tcPr>
+            <w:tcW w:w="0" w:type="auto"/>
+            <w:shd w:val="clear" w:color="auto" w:fill="auto"/>
+          </w:tcPr>
+          <w:p>
+            <w:pPr>
+              <w:pBdr>
+                <w:top w:val="none" w:sz="0" w:space="0" w:color="000000"/>
+                <w:left w:val="none" w:sz="0" w:space="0" w:color="000000"/>
+                <w:bottom w:val="none" w:sz="0" w:space="0" w:color="000000"/>
+                <w:right w:val="none" w:sz="0" w:space="0" w:color="000000"/>
+              </w:pBdr>
+              <w:spacing w:after="40" w:line="240" w:lineRule="auto"/>
+              <w:ind w:left="102" w:right="102"/>
+              <w:rPr>
+                <w:rFonts w:eastAsia="Arial"/>
+                <w:color w:val="000000"/>
+              </w:rPr>
+            </w:pPr>
+            <w:r>
+              <w:rPr>
+                <w:rFonts w:eastAsia="Arial"/>
+                <w:color w:val="000000"/>
+              </w:rPr>
+              <w:t>0.3 (0.3 - 0.3)</w:t>
+            </w:r>
+          </w:p>
+        </w:tc>
+        <w:tc>
+          <w:tcPr>
+            <w:tcW w:w="0" w:type="auto"/>
+            <w:shd w:val="clear" w:color="auto" w:fill="auto"/>
+          </w:tcPr>
+          <w:p>
+            <w:pPr>
+              <w:pBdr>
+                <w:top w:val="none" w:sz="0" w:space="0" w:color="000000"/>
+                <w:left w:val="none" w:sz="0" w:space="0" w:color="000000"/>
+                <w:bottom w:val="none" w:sz="0" w:space="0" w:color="000000"/>
+                <w:right w:val="none" w:sz="0" w:space="0" w:color="000000"/>
+              </w:pBdr>
+              <w:spacing w:after="40" w:line="240" w:lineRule="auto"/>
+              <w:ind w:left="102" w:right="102"/>
+              <w:rPr>
+                <w:rFonts w:eastAsia="Arial"/>
+                <w:color w:val="000000"/>
+              </w:rPr>
+            </w:pPr>
+            <w:r>
+              <w:rPr>
+                <w:rFonts w:eastAsia="Arial"/>
+                <w:color w:val="000000"/>
+              </w:rPr>
+              <w:t>0.05 (0.01 - 0.16)</w:t>
+            </w:r>
+          </w:p>
+        </w:tc>
+        <w:tc>
+          <w:tcPr>
+            <w:tcW w:w="0" w:type="auto"/>
+            <w:shd w:val="clear" w:color="auto" w:fill="auto"/>
+          </w:tcPr>
+          <w:p>
+            <w:pPr>
+              <w:pBdr>
+                <w:top w:val="none" w:sz="0" w:space="0" w:color="000000"/>
+                <w:left w:val="none" w:sz="0" w:space="0" w:color="000000"/>
+                <w:bottom w:val="none" w:sz="0" w:space="0" w:color="000000"/>
+                <w:right w:val="none" w:sz="0" w:space="0" w:color="000000"/>
+              </w:pBdr>
+              <w:spacing w:after="40" w:line="240" w:lineRule="auto"/>
+              <w:ind w:left="102" w:right="102"/>
+              <w:rPr>
+                <w:rFonts w:eastAsia="Arial"/>
+                <w:color w:val="000000"/>
+              </w:rPr>
+            </w:pPr>
+            <w:r>
+              <w:rPr>
+                <w:rFonts w:eastAsia="Arial"/>
+                <w:color w:val="000000"/>
+              </w:rPr>
+              <w:t>2.05 (0.45 - 6.89)</w:t>
+            </w:r>
+          </w:p>
+        </w:tc>
+      </w:tr>
+    </w:tbl>
+    <w:p/>
+    <w:p>
+      <w:pPr>
+        <w:pStyle w:val="Caption"/>
+        <w:keepNext/>
+        <w:rPr>
+          <w:i w:val="0"/>
+          <w:iCs w:val="0"/>
+        </w:rPr>
+      </w:pPr>
+    </w:p>
+    <w:p>
+      <w:pPr>
+        <w:keepNext/>
+      </w:pPr>
+      <w:r>
+        <w:rPr>
+          <w:noProof/>
+        </w:rPr>
         <w:drawing>
-          <wp:inline distT="0" distB="0" distL="0" distR="0" wp14:anchorId="200AA813" wp14:editId="4D9AB952">
-            <wp:extent cx="2731980" cy="2731980"/>
+          <wp:inline distT="0" distB="0" distL="0" distR="0" wp14:anchorId="3A58A45B" wp14:editId="04FD0C6F">
+            <wp:extent cx="5943600" cy="3396615"/>
             <wp:effectExtent l="0" t="0" r="0" b="0"/>
-            <wp:docPr id="1383946829" name="Picture 18" descr="A diagram of a graph&#10;&#10;AI-generated content may be incorrect."/>
+            <wp:docPr id="681475930" name="Picture 15"/>
             <wp:cNvGraphicFramePr>
               <a:graphicFrameLocks xmlns:a="http://schemas.openxmlformats.org/drawingml/2006/main" noChangeAspect="1"/>
             </wp:cNvGraphicFramePr>
@@ -6457,7 +7592,7 @@
               <a:graphicData uri="http://schemas.openxmlformats.org/drawingml/2006/picture">
                 <pic:pic xmlns:pic="http://schemas.openxmlformats.org/drawingml/2006/picture">
                   <pic:nvPicPr>
-                    <pic:cNvPr id="1383946829" name="Picture 18" descr="A diagram of a graph&#10;&#10;AI-generated content may be incorrect."/>
+                    <pic:cNvPr id="681475930" name="Picture 681475930"/>
                     <pic:cNvPicPr/>
                   </pic:nvPicPr>
                   <pic:blipFill>
@@ -6475,7 +7610,7 @@
                   <pic:spPr>
                     <a:xfrm>
                       <a:off x="0" y="0"/>
-                      <a:ext cx="2733849" cy="2733849"/>
+                      <a:ext cx="5943600" cy="3396615"/>
                     </a:xfrm>
                     <a:prstGeom prst="rect">
                       <a:avLst/>
@@ -6488,41 +7623,419 @@
         </w:drawing>
       </w:r>
     </w:p>
-    <w:p/>
+    <w:p>
+      <w:pPr>
+        <w:pStyle w:val="Caption"/>
+        <w:rPr>
+          <w:i w:val="0"/>
+          <w:iCs w:val="0"/>
+          <w:color w:val="auto"/>
+        </w:rPr>
+      </w:pPr>
+      <w:bookmarkStart w:id="10" w:name="_Ref201775677"/>
+      <w:r>
+        <w:rPr>
+          <w:b/>
+          <w:bCs/>
+          <w:color w:val="auto"/>
+        </w:rPr>
+        <w:t xml:space="preserve">Figure </w:t>
+      </w:r>
+      <w:r>
+        <w:rPr>
+          <w:b/>
+          <w:bCs/>
+          <w:color w:val="auto"/>
+        </w:rPr>
+        <w:fldChar w:fldCharType="begin"/>
+      </w:r>
+      <w:r>
+        <w:rPr>
+          <w:b/>
+          <w:bCs/>
+          <w:color w:val="auto"/>
+        </w:rPr>
+        <w:instrText xml:space="preserve"> SEQ Figure \* ARABIC </w:instrText>
+      </w:r>
+      <w:r>
+        <w:rPr>
+          <w:b/>
+          <w:bCs/>
+          <w:color w:val="auto"/>
+        </w:rPr>
+        <w:fldChar w:fldCharType="separate"/>
+      </w:r>
+      <w:r>
+        <w:rPr>
+          <w:b/>
+          <w:bCs/>
+          <w:noProof/>
+          <w:color w:val="auto"/>
+        </w:rPr>
+        <w:t>3</w:t>
+      </w:r>
+      <w:r>
+        <w:rPr>
+          <w:b/>
+          <w:bCs/>
+          <w:color w:val="auto"/>
+        </w:rPr>
+        <w:fldChar w:fldCharType="end"/>
+      </w:r>
+      <w:bookmarkEnd w:id="10"/>
+      <w:r>
+        <w:rPr>
+          <w:b/>
+          <w:bCs/>
+          <w:color w:val="auto"/>
+        </w:rPr>
+        <w:t xml:space="preserve">. </w:t>
+      </w:r>
+      <w:r>
+        <w:rPr>
+          <w:i w:val="0"/>
+          <w:iCs w:val="0"/>
+          <w:color w:val="auto"/>
+        </w:rPr>
+        <w:t xml:space="preserve">Bootstrapped logistic curves of the total length (m) and the nose-to-body ratio of sperm whales based on measures of the </w:t>
+      </w:r>
+      <w:r>
+        <w:rPr>
+          <w:i w:val="0"/>
+          <w:iCs w:val="0"/>
+          <w:color w:val="auto"/>
+        </w:rPr>
+        <w:t>snout to the caudal base of the dorsal fin</w:t>
+      </w:r>
+      <w:r>
+        <w:rPr>
+          <w:i w:val="0"/>
+          <w:iCs w:val="0"/>
+          <w:color w:val="auto"/>
+        </w:rPr>
+        <w:t xml:space="preserve"> (A) and snout to the base of the flipper (B). Theoretical male curves are shown in violet and theoretical female curves are shown in green. The average </w:t>
+      </w:r>
+      <w:r>
+        <w:rPr>
+          <w:color w:val="auto"/>
+        </w:rPr>
+        <w:t xml:space="preserve">R </w:t>
+      </w:r>
+      <w:r>
+        <w:rPr>
+          <w:i w:val="0"/>
+          <w:iCs w:val="0"/>
+          <w:color w:val="auto"/>
+        </w:rPr>
+        <w:t xml:space="preserve">values across iterations are shown by the dashed light violet and green lines. The vertical dashed line </w:t>
+      </w:r>
+      <w:proofErr w:type="gramStart"/>
+      <w:r>
+        <w:rPr>
+          <w:i w:val="0"/>
+          <w:iCs w:val="0"/>
+          <w:color w:val="auto"/>
+        </w:rPr>
+        <w:t>show</w:t>
+      </w:r>
+      <w:proofErr w:type="gramEnd"/>
+      <w:r>
+        <w:rPr>
+          <w:i w:val="0"/>
+          <w:iCs w:val="0"/>
+          <w:color w:val="auto"/>
+        </w:rPr>
+        <w:t xml:space="preserve"> the 13.7 m threshold at which males attain gonadal maturity. </w:t>
+      </w:r>
+    </w:p>
     <w:p/>
     <w:p>
-      <w:r>
-        <w:t>- Post prob inference</w:t>
+      <w:pPr>
+        <w:keepNext/>
+      </w:pPr>
+      <w:r>
+        <w:rPr>
+          <w:noProof/>
+        </w:rPr>
+        <w:lastRenderedPageBreak/>
+        <w:drawing>
+          <wp:inline distT="0" distB="0" distL="0" distR="0" wp14:anchorId="5C9A9867" wp14:editId="3668BE0B">
+            <wp:extent cx="5943600" cy="2971800"/>
+            <wp:effectExtent l="0" t="0" r="0" b="0"/>
+            <wp:docPr id="2056568018" name="Picture 18" descr="A screenshot of a graph&#10;&#10;AI-generated content may be incorrect."/>
+            <wp:cNvGraphicFramePr>
+              <a:graphicFrameLocks xmlns:a="http://schemas.openxmlformats.org/drawingml/2006/main" noChangeAspect="1"/>
+            </wp:cNvGraphicFramePr>
+            <a:graphic xmlns:a="http://schemas.openxmlformats.org/drawingml/2006/main">
+              <a:graphicData uri="http://schemas.openxmlformats.org/drawingml/2006/picture">
+                <pic:pic xmlns:pic="http://schemas.openxmlformats.org/drawingml/2006/picture">
+                  <pic:nvPicPr>
+                    <pic:cNvPr id="2056568018" name="Picture 18" descr="A screenshot of a graph&#10;&#10;AI-generated content may be incorrect."/>
+                    <pic:cNvPicPr/>
+                  </pic:nvPicPr>
+                  <pic:blipFill>
+                    <a:blip r:embed="rId16" cstate="print">
+                      <a:extLst>
+                        <a:ext uri="{28A0092B-C50C-407E-A947-70E740481C1C}">
+                          <a14:useLocalDpi xmlns:a14="http://schemas.microsoft.com/office/drawing/2010/main" val="0"/>
+                        </a:ext>
+                      </a:extLst>
+                    </a:blip>
+                    <a:stretch>
+                      <a:fillRect/>
+                    </a:stretch>
+                  </pic:blipFill>
+                  <pic:spPr>
+                    <a:xfrm>
+                      <a:off x="0" y="0"/>
+                      <a:ext cx="5943600" cy="2971800"/>
+                    </a:xfrm>
+                    <a:prstGeom prst="rect">
+                      <a:avLst/>
+                    </a:prstGeom>
+                  </pic:spPr>
+                </pic:pic>
+              </a:graphicData>
+            </a:graphic>
+          </wp:inline>
+        </w:drawing>
       </w:r>
     </w:p>
     <w:p>
-      <w:r>
-        <w:t xml:space="preserve">The model based on HF resulted in less uncertainty when assigning P(fem) to individuals. </w:t>
-      </w:r>
-      <w:r>
-        <w:t>most</w:t>
-      </w:r>
-      <w:r>
-        <w:t xml:space="preserve"> individuals had</w:t>
-      </w:r>
-      <w:r>
+      <w:pPr>
+        <w:pStyle w:val="Caption"/>
+        <w:rPr>
+          <w:i w:val="0"/>
+          <w:iCs w:val="0"/>
+          <w:color w:val="auto"/>
+        </w:rPr>
+      </w:pPr>
+      <w:bookmarkStart w:id="11" w:name="_Ref201777558"/>
+      <w:r>
+        <w:rPr>
+          <w:b/>
+          <w:bCs/>
+          <w:color w:val="auto"/>
+        </w:rPr>
+        <w:t xml:space="preserve">Figure </w:t>
+      </w:r>
+      <w:r>
+        <w:rPr>
+          <w:b/>
+          <w:bCs/>
+          <w:color w:val="auto"/>
+        </w:rPr>
+        <w:fldChar w:fldCharType="begin"/>
+      </w:r>
+      <w:r>
+        <w:rPr>
+          <w:b/>
+          <w:bCs/>
+          <w:color w:val="auto"/>
+        </w:rPr>
+        <w:instrText xml:space="preserve"> SEQ Figure \* ARABIC </w:instrText>
+      </w:r>
+      <w:r>
+        <w:rPr>
+          <w:b/>
+          <w:bCs/>
+          <w:color w:val="auto"/>
+        </w:rPr>
+        <w:fldChar w:fldCharType="separate"/>
+      </w:r>
+      <w:r>
+        <w:rPr>
+          <w:b/>
+          <w:bCs/>
+          <w:noProof/>
+          <w:color w:val="auto"/>
+        </w:rPr>
+        <w:t>4</w:t>
+      </w:r>
+      <w:r>
+        <w:rPr>
+          <w:b/>
+          <w:bCs/>
+          <w:color w:val="auto"/>
+        </w:rPr>
+        <w:fldChar w:fldCharType="end"/>
+      </w:r>
+      <w:bookmarkEnd w:id="11"/>
+      <w:r>
+        <w:rPr>
+          <w:b/>
+          <w:bCs/>
+          <w:color w:val="auto"/>
+        </w:rPr>
+        <w:t>.</w:t>
+      </w:r>
+      <w:r>
+        <w:rPr>
+          <w:color w:val="auto"/>
+        </w:rPr>
         <w:t xml:space="preserve"> </w:t>
       </w:r>
       <w:r>
-        <w:t>95th percentile CI widths &gt; 0.5, the model based on hf had xxx individuals that could be reliably assigned a probability of being female at CI &lt; 0.05 (xxx). Namely, whales with lower ratios above 10m length were assigned a p(fem) &gt; 0.95 with high certainty as females, an. Likewise, whales larger than 13.7 were all assigned as males with high certainty</w:t>
-      </w:r>
-      <w:r>
-        <w:t xml:space="preserve"> based on HF models</w:t>
-      </w:r>
-      <w:r>
-        <w:t xml:space="preserve">. </w:t>
+        <w:rPr>
+          <w:i w:val="0"/>
+          <w:iCs w:val="0"/>
+          <w:color w:val="auto"/>
+        </w:rPr>
+        <w:t xml:space="preserve">Distribution of bootstrapped parameter estimates for </w:t>
+      </w:r>
+      <w:r>
+        <w:rPr>
+          <w:color w:val="auto"/>
+        </w:rPr>
+        <w:t xml:space="preserve">R – Flipper </w:t>
+      </w:r>
+      <w:r>
+        <w:rPr>
+          <w:i w:val="0"/>
+          <w:iCs w:val="0"/>
+          <w:color w:val="auto"/>
+        </w:rPr>
+        <w:t xml:space="preserve">and </w:t>
+      </w:r>
+      <w:r>
+        <w:rPr>
+          <w:color w:val="auto"/>
+        </w:rPr>
+        <w:t>R – Dorsal</w:t>
+      </w:r>
+      <w:r>
+        <w:rPr>
+          <w:i w:val="0"/>
+          <w:iCs w:val="0"/>
+          <w:color w:val="auto"/>
+        </w:rPr>
+        <w:t xml:space="preserve"> models. </w:t>
       </w:r>
     </w:p>
     <w:p>
-      <w:r>
-        <w:rPr>
+      <w:pPr>
+        <w:pStyle w:val="Heading4"/>
+      </w:pPr>
+      <w:r>
+        <w:t>3.3.</w:t>
+      </w:r>
+      <w:r>
+        <w:t>2</w:t>
+      </w:r>
+      <w:r>
+        <w:t xml:space="preserve"> </w:t>
+      </w:r>
+      <w:r>
+        <w:t>Posterior probabilities</w:t>
+      </w:r>
+    </w:p>
+    <w:p>
+      <w:r>
+        <w:t>Both models agreed that small individuals (&lt; 6 m) had were indistinct (i.e. P(F) ~ 0.5) consistently</w:t>
+      </w:r>
+      <w:r>
+        <w:t>,</w:t>
+      </w:r>
+      <w:r>
+        <w:t xml:space="preserve"> </w:t>
+      </w:r>
+      <w:r>
+        <w:t xml:space="preserve">Models based on </w:t>
+      </w:r>
+      <w:r>
+        <w:rPr>
+          <w:i/>
+          <w:iCs/>
+        </w:rPr>
+        <w:t xml:space="preserve">R – Flipper </w:t>
+      </w:r>
+      <w:r>
+        <w:t>metrics</w:t>
+      </w:r>
+      <w:r>
+        <w:t xml:space="preserve"> also resulted in generally higher certainty in individual </w:t>
+      </w:r>
+      <w:r>
+        <w:rPr>
+          <w:i/>
+          <w:iCs/>
+        </w:rPr>
+        <w:t xml:space="preserve">P(F) </w:t>
+      </w:r>
+      <w:r>
+        <w:t xml:space="preserve">estimates than </w:t>
+      </w:r>
+      <w:r>
+        <w:rPr>
+          <w:i/>
+          <w:iCs/>
+        </w:rPr>
+        <w:t xml:space="preserve">R – Dorsal </w:t>
+      </w:r>
+      <w:r>
+        <w:t xml:space="preserve">models </w:t>
+      </w:r>
+      <w:r>
+        <w:t>(</w:t>
+      </w:r>
+      <w:r>
+        <w:fldChar w:fldCharType="begin"/>
+      </w:r>
+      <w:r>
+        <w:instrText xml:space="preserve"> REF _Ref201777743 \h </w:instrText>
+      </w:r>
+      <w:r>
+        <w:fldChar w:fldCharType="separate"/>
+      </w:r>
+      <w:r>
+        <w:rPr>
+          <w:b/>
+          <w:bCs/>
+        </w:rPr>
+        <w:t xml:space="preserve">Figure </w:t>
+      </w:r>
+      <w:r>
+        <w:rPr>
+          <w:b/>
+          <w:bCs/>
           <w:noProof/>
         </w:rPr>
+        <w:t>5</w:t>
+      </w:r>
+      <w:r>
+        <w:fldChar w:fldCharType="end"/>
+      </w:r>
+      <w:r>
+        <w:t>)</w:t>
+      </w:r>
+      <w:r>
+        <w:t xml:space="preserve">. </w:t>
+      </w:r>
+      <w:r>
+        <w:t>most</w:t>
+      </w:r>
+      <w:r>
+        <w:t xml:space="preserve"> individuals had</w:t>
+      </w:r>
+      <w:r>
+        <w:t xml:space="preserve"> </w:t>
+      </w:r>
+      <w:r>
+        <w:t>95th percentile CI widths &gt; 0.5, the model based on hf had xxx individuals that could be reliably assigned a probability of being female at CI &lt; 0.05 (xxx). Namely, whales with lower ratios above 10m length were assigned a p(fem) &gt; 0.95 with high certainty as females, an. Likewise, whales larger than 13.7 were all assigned as males with high certainty</w:t>
+      </w:r>
+      <w:r>
+        <w:t xml:space="preserve"> based on HF models</w:t>
+      </w:r>
+      <w:r>
+        <w:t xml:space="preserve">. </w:t>
+      </w:r>
+    </w:p>
+    <w:p>
+      <w:r>
+        <w:rPr>
+          <w:noProof/>
+        </w:rPr>
+        <w:lastRenderedPageBreak/>
         <w:drawing>
           <wp:inline distT="0" distB="0" distL="0" distR="0" wp14:anchorId="150AC171" wp14:editId="12155136">
             <wp:extent cx="5943600" cy="2377440"/>
@@ -6539,7 +8052,7 @@
                     <pic:cNvPicPr/>
                   </pic:nvPicPr>
                   <pic:blipFill>
-                    <a:blip r:embed="rId16" cstate="print">
+                    <a:blip r:embed="rId17" cstate="print">
                       <a:extLst>
                         <a:ext uri="{28A0092B-C50C-407E-A947-70E740481C1C}">
                           <a14:useLocalDpi xmlns:a14="http://schemas.microsoft.com/office/drawing/2010/main" val="0"/>
@@ -6574,33 +8087,61 @@
           <w:iCs w:val="0"/>
         </w:rPr>
       </w:pPr>
-      <w:r>
-        <w:lastRenderedPageBreak/>
+      <w:bookmarkStart w:id="12" w:name="_Ref201777743"/>
+      <w:r>
+        <w:rPr>
+          <w:b/>
+          <w:bCs/>
+        </w:rPr>
         <w:t xml:space="preserve">Figure </w:t>
       </w:r>
       <w:r>
+        <w:rPr>
+          <w:b/>
+          <w:bCs/>
+        </w:rPr>
         <w:fldChar w:fldCharType="begin"/>
       </w:r>
       <w:r>
+        <w:rPr>
+          <w:b/>
+          <w:bCs/>
+        </w:rPr>
         <w:instrText xml:space="preserve"> SEQ Figure \* ARABIC </w:instrText>
       </w:r>
       <w:r>
+        <w:rPr>
+          <w:b/>
+          <w:bCs/>
+        </w:rPr>
         <w:fldChar w:fldCharType="separate"/>
       </w:r>
       <w:r>
         <w:rPr>
+          <w:b/>
+          <w:bCs/>
           <w:noProof/>
         </w:rPr>
-        <w:t>4</w:t>
-      </w:r>
-      <w:r>
-        <w:rPr>
+        <w:t>5</w:t>
+      </w:r>
+      <w:r>
+        <w:rPr>
+          <w:b/>
+          <w:bCs/>
           <w:noProof/>
         </w:rPr>
         <w:fldChar w:fldCharType="end"/>
       </w:r>
-      <w:r>
-        <w:t xml:space="preserve">. </w:t>
+      <w:bookmarkEnd w:id="12"/>
+      <w:r>
+        <w:rPr>
+          <w:b/>
+          <w:bCs/>
+        </w:rPr>
+        <w:t>.</w:t>
+      </w:r>
+      <w:r>
+        <w:t xml:space="preserve"> </w:t>
       </w:r>
       <w:r>
         <w:rPr>
@@ -6658,16 +8199,32 @@
     </w:p>
     <w:p/>
     <w:p>
+      <w:commentRangeStart w:id="13"/>
       <w:r>
         <w:t xml:space="preserve">- </w:t>
       </w:r>
       <w:r>
         <w:t xml:space="preserve">Suckling patterns. </w:t>
+      </w:r>
+      <w:commentRangeEnd w:id="13"/>
+      <w:r>
+        <w:rPr>
+          <w:rStyle w:val="CommentReference"/>
+        </w:rPr>
+        <w:commentReference w:id="13"/>
       </w:r>
     </w:p>
     <w:p>
       <w:r>
-        <w:t>We found 6 of the measured individuals onto which other whales performed suckling dives whales. The p(fem) based on HD ratio of these individuals ranged from bootstrapped averages xxx – xxx. The p(fem based on HF ratio of the same individuals</w:t>
+        <w:t xml:space="preserve">We found 6 of the measured individuals onto which other whales performed suckling dives whales. The p(fem) based on HD ratio of these individuals ranged from bootstrapped averages xxx – xxx. The </w:t>
+      </w:r>
+      <w:proofErr w:type="gramStart"/>
+      <w:r>
+        <w:t>p(</w:t>
+      </w:r>
+      <w:proofErr w:type="gramEnd"/>
+      <w:r>
+        <w:t>fem based on HF ratio of the same individuals</w:t>
       </w:r>
       <w:r>
         <w:t xml:space="preserve"> was higher,</w:t>
@@ -6685,18 +8242,15 @@
         <w:t xml:space="preserve">0.60 – 0.99. </w:t>
       </w:r>
     </w:p>
-    <w:p/>
-    <w:p/>
-    <w:p/>
     <w:p>
       <w:pPr>
         <w:pStyle w:val="Heading2"/>
       </w:pPr>
-      <w:bookmarkStart w:id="10" w:name="_Toc201083902"/>
+      <w:bookmarkStart w:id="14" w:name="_Toc201083902"/>
       <w:r>
         <w:t>Discussion</w:t>
       </w:r>
-      <w:bookmarkEnd w:id="10"/>
+      <w:bookmarkEnd w:id="14"/>
     </w:p>
     <w:p>
       <w:pPr>
@@ -6707,7 +8261,7 @@
         </w:numPr>
       </w:pPr>
       <w:r>
-        <w:t>Different nose/body ratios may influence length estimation based on IPI’s (Christine)</w:t>
+        <w:t xml:space="preserve">Parameter estimates for both models could be variable resulting from inter-image variability in measurements. </w:t>
       </w:r>
     </w:p>
     <w:p>
@@ -6719,7 +8273,23 @@
         </w:numPr>
       </w:pPr>
       <w:r>
-        <w:t>Measurement of uncertainty can be incorporated into demographic models based on aerial photogrammetry</w:t>
+        <w:t xml:space="preserve">But the model based on R – Flipper showed that whales &gt; x </w:t>
+      </w:r>
+      <w:proofErr w:type="gramStart"/>
+      <w:r>
+        <w:t>length  and</w:t>
+      </w:r>
+      <w:proofErr w:type="gramEnd"/>
+      <w:r>
+        <w:t xml:space="preserve"> R &lt;0.31 could be consistently identified as females. Models based on R – Dorsal had too much uncertainty, even in cases of known sex (i.e. very large males), likely </w:t>
+      </w:r>
+      <w:proofErr w:type="gramStart"/>
+      <w:r>
+        <w:t>as a result of</w:t>
+      </w:r>
+      <w:proofErr w:type="gramEnd"/>
+      <w:r>
+        <w:t xml:space="preserve"> how reliably this measurement can be taken. Even if R – Flipper can be measured under more specific conditions, it better captures sexual dimorphism.</w:t>
       </w:r>
     </w:p>
     <w:p>
@@ -6731,7 +8301,26 @@
         </w:numPr>
       </w:pPr>
       <w:r>
-        <w:t xml:space="preserve">How can one transfer our findings when using other drone models </w:t>
+        <w:lastRenderedPageBreak/>
+        <w:t xml:space="preserve">The threshold at which we can identify females coincides with xxx. </w:t>
+      </w:r>
+      <w:r>
+        <w:t>m</w:t>
+      </w:r>
+      <w:r>
+        <w:t>aturity level</w:t>
+      </w:r>
+      <w:r>
+        <w:t xml:space="preserve"> based on </w:t>
+      </w:r>
+      <w:r>
+        <w:t>whaling</w:t>
+      </w:r>
+      <w:r>
+        <w:t xml:space="preserve"> data</w:t>
+      </w:r>
+      <w:r>
+        <w:t>.</w:t>
       </w:r>
     </w:p>
     <w:p>
@@ -6743,6 +8332,83 @@
         </w:numPr>
       </w:pPr>
       <w:r>
+        <w:t xml:space="preserve">Analyzing behaviour in at this sex classification (although not perfect) can produce valuable insights: e.g., suckling was most often detected on individuals with a high probability of being mature </w:t>
+      </w:r>
+      <w:proofErr w:type="gramStart"/>
+      <w:r>
+        <w:t>females, but</w:t>
+      </w:r>
+      <w:proofErr w:type="gramEnd"/>
+      <w:r>
+        <w:t xml:space="preserve"> also observed in individuals that had uncertain classification status. Not observed in small </w:t>
+      </w:r>
+      <w:proofErr w:type="gramStart"/>
+      <w:r>
+        <w:t>individuals, and</w:t>
+      </w:r>
+      <w:proofErr w:type="gramEnd"/>
+      <w:r>
+        <w:t xml:space="preserve"> not observed in adults. This is preliminary </w:t>
+      </w:r>
+      <w:proofErr w:type="gramStart"/>
+      <w:r>
+        <w:t>data, but</w:t>
+      </w:r>
+      <w:proofErr w:type="gramEnd"/>
+      <w:r>
+        <w:t xml:space="preserve"> provides an example of what can be inferred.</w:t>
+      </w:r>
+    </w:p>
+    <w:p>
+      <w:r>
+        <w:t>Future work:</w:t>
+      </w:r>
+    </w:p>
+    <w:p>
+      <w:pPr>
+        <w:pStyle w:val="ListParagraph"/>
+        <w:numPr>
+          <w:ilvl w:val="0"/>
+          <w:numId w:val="1"/>
+        </w:numPr>
+      </w:pPr>
+      <w:r>
+        <w:t>Different nose/body ratios may influence length estimation based on IPI’s (Christine)</w:t>
+      </w:r>
+    </w:p>
+    <w:p>
+      <w:pPr>
+        <w:pStyle w:val="ListParagraph"/>
+        <w:numPr>
+          <w:ilvl w:val="0"/>
+          <w:numId w:val="1"/>
+        </w:numPr>
+      </w:pPr>
+      <w:r>
+        <w:t>Measurement of uncertainty can be incorporated into demographic models based on aerial photogrammetry</w:t>
+      </w:r>
+    </w:p>
+    <w:p>
+      <w:pPr>
+        <w:pStyle w:val="ListParagraph"/>
+        <w:numPr>
+          <w:ilvl w:val="0"/>
+          <w:numId w:val="1"/>
+        </w:numPr>
+      </w:pPr>
+      <w:r>
+        <w:t xml:space="preserve">How can one transfer our findings when using other drone models </w:t>
+      </w:r>
+    </w:p>
+    <w:p>
+      <w:pPr>
+        <w:pStyle w:val="ListParagraph"/>
+        <w:numPr>
+          <w:ilvl w:val="0"/>
+          <w:numId w:val="1"/>
+        </w:numPr>
+      </w:pPr>
+      <w:r>
         <w:t>Ground-</w:t>
       </w:r>
       <w:proofErr w:type="spellStart"/>
@@ -6751,12 +8417,17 @@
       </w:r>
       <w:proofErr w:type="spellEnd"/>
       <w:r>
-        <w:t xml:space="preserve"> would be really cool</w:t>
-      </w:r>
+        <w:t xml:space="preserve"> would be </w:t>
+      </w:r>
+      <w:proofErr w:type="gramStart"/>
+      <w:r>
+        <w:t>really cool</w:t>
+      </w:r>
+      <w:proofErr w:type="gramEnd"/>
     </w:p>
     <w:p/>
     <w:sectPr>
-      <w:footerReference w:type="default" r:id="rId17"/>
+      <w:footerReference w:type="default" r:id="rId18"/>
       <w:pgSz w:w="12240" w:h="15840"/>
       <w:pgMar w:top="1440" w:right="1440" w:bottom="1440" w:left="1440" w:header="708" w:footer="708" w:gutter="0"/>
       <w:lnNumType w:countBy="1" w:restart="continuous"/>
@@ -6785,24 +8456,44 @@
       </w:r>
     </w:p>
   </w:comment>
+  <w:comment w:id="13" w:author="Ana Eguiguren" w:date="2025-06-25T21:17:00Z" w:initials="AE">
+    <w:p>
+      <w:r>
+        <w:rPr>
+          <w:rStyle w:val="CommentReference"/>
+        </w:rPr>
+        <w:annotationRef/>
+      </w:r>
+      <w:r>
+        <w:rPr>
+          <w:sz w:val="20"/>
+          <w:szCs w:val="20"/>
+        </w:rPr>
+        <w:t>Add whaling lines and suckling individual IDs</w:t>
+      </w:r>
+    </w:p>
+  </w:comment>
 </w:comments>
 </file>
 
 <file path=word/commentsExtended.xml><?xml version="1.0" encoding="utf-8"?>
 <w15:commentsEx xmlns:wpc="http://schemas.microsoft.com/office/word/2010/wordprocessingCanvas" xmlns:cx="http://schemas.microsoft.com/office/drawing/2014/chartex" xmlns:cx1="http://schemas.microsoft.com/office/drawing/2015/9/8/chartex" xmlns:cx2="http://schemas.microsoft.com/office/drawing/2015/10/21/chartex" xmlns:cx3="http://schemas.microsoft.com/office/drawing/2016/5/9/chartex" xmlns:cx4="http://schemas.microsoft.com/office/drawing/2016/5/10/chartex" xmlns:cx5="http://schemas.microsoft.com/office/drawing/2016/5/11/chartex" xmlns:cx6="http://schemas.microsoft.com/office/drawing/2016/5/12/chartex" xmlns:cx7="http://schemas.microsoft.com/office/drawing/2016/5/13/chartex" xmlns:cx8="http://schemas.microsoft.com/office/drawing/2016/5/14/chartex" xmlns:mc="http://schemas.openxmlformats.org/markup-compatibility/2006" xmlns:aink="http://schemas.microsoft.com/office/drawing/2016/ink" xmlns:am3d="http://schemas.microsoft.com/office/drawing/2017/model3d" xmlns:o="urn:schemas-microsoft-com:office:office" xmlns:oel="http://schemas.microsoft.com/office/2019/extlst" xmlns:r="http://schemas.openxmlformats.org/officeDocument/2006/relationships" xmlns:m="http://schemas.openxmlformats.org/officeDocument/2006/math" xmlns:v="urn:schemas-microsoft-com:vml" xmlns:wp14="http://schemas.microsoft.com/office/word/2010/wordprocessingDrawing" xmlns:wp="http://schemas.openxmlformats.org/drawingml/2006/wordprocessingDrawing" xmlns:w10="urn:schemas-microsoft-com:office:word" xmlns:w="http://schemas.openxmlformats.org/wordprocessingml/2006/main" xmlns:w14="http://schemas.microsoft.com/office/word/2010/wordml" xmlns:w15="http://schemas.microsoft.com/office/word/2012/wordml" xmlns:w16cex="http://schemas.microsoft.com/office/word/2018/wordml/cex" xmlns:w16cid="http://schemas.microsoft.com/office/word/2016/wordml/cid" xmlns:w16="http://schemas.microsoft.com/office/word/2018/wordml" xmlns:w16du="http://schemas.microsoft.com/office/word/2023/wordml/word16du" xmlns:w16sdtdh="http://schemas.microsoft.com/office/word/2020/wordml/sdtdatahash" xmlns:w16sdtfl="http://schemas.microsoft.com/office/word/2024/wordml/sdtformatlock" xmlns:w16se="http://schemas.microsoft.com/office/word/2015/wordml/symex" xmlns:wpg="http://schemas.microsoft.com/office/word/2010/wordprocessingGroup" xmlns:wpi="http://schemas.microsoft.com/office/word/2010/wordprocessingInk" xmlns:wne="http://schemas.microsoft.com/office/word/2006/wordml" xmlns:wps="http://schemas.microsoft.com/office/word/2010/wordprocessingShape" mc:Ignorable="w14 w15 w16se w16cid w16 w16cex w16sdtdh w16sdtfl w16du wp14">
   <w15:commentEx w15:paraId="6935F0C1" w15:done="0"/>
+  <w15:commentEx w15:paraId="323B4E0A" w15:done="0"/>
 </w15:commentsEx>
 </file>
 
 <file path=word/commentsExtensible.xml><?xml version="1.0" encoding="utf-8"?>
 <w16cex:commentsExtensible xmlns:wpc="http://schemas.microsoft.com/office/word/2010/wordprocessingCanvas" xmlns:cx="http://schemas.microsoft.com/office/drawing/2014/chartex" xmlns:cx1="http://schemas.microsoft.com/office/drawing/2015/9/8/chartex" xmlns:cx2="http://schemas.microsoft.com/office/drawing/2015/10/21/chartex" xmlns:cx3="http://schemas.microsoft.com/office/drawing/2016/5/9/chartex" xmlns:cx4="http://schemas.microsoft.com/office/drawing/2016/5/10/chartex" xmlns:cx5="http://schemas.microsoft.com/office/drawing/2016/5/11/chartex" xmlns:cx6="http://schemas.microsoft.com/office/drawing/2016/5/12/chartex" xmlns:cx7="http://schemas.microsoft.com/office/drawing/2016/5/13/chartex" xmlns:cx8="http://schemas.microsoft.com/office/drawing/2016/5/14/chartex" xmlns:cr="http://schemas.microsoft.com/office/comments/2020/reactions" xmlns:mc="http://schemas.openxmlformats.org/markup-compatibility/2006" xmlns:aink="http://schemas.microsoft.com/office/drawing/2016/ink" xmlns:am3d="http://schemas.microsoft.com/office/drawing/2017/model3d" xmlns:o="urn:schemas-microsoft-com:office:office" xmlns:oel="http://schemas.microsoft.com/office/2019/extlst" xmlns:r="http://schemas.openxmlformats.org/officeDocument/2006/relationships" xmlns:m="http://schemas.openxmlformats.org/officeDocument/2006/math" xmlns:v="urn:schemas-microsoft-com:vml" xmlns:wp14="http://schemas.microsoft.com/office/word/2010/wordprocessingDrawing" xmlns:wp="http://schemas.openxmlformats.org/drawingml/2006/wordprocessingDrawing" xmlns:w10="urn:schemas-microsoft-com:office:word" xmlns:w="http://schemas.openxmlformats.org/wordprocessingml/2006/main" xmlns:w14="http://schemas.microsoft.com/office/word/2010/wordml" xmlns:w15="http://schemas.microsoft.com/office/word/2012/wordml" xmlns:w16cex="http://schemas.microsoft.com/office/word/2018/wordml/cex" xmlns:w16cid="http://schemas.microsoft.com/office/word/2016/wordml/cid" xmlns:w16="http://schemas.microsoft.com/office/word/2018/wordml" xmlns:w16du="http://schemas.microsoft.com/office/word/2023/wordml/word16du" xmlns:w16sdtdh="http://schemas.microsoft.com/office/word/2020/wordml/sdtdatahash" xmlns:w16sdtfl="http://schemas.microsoft.com/office/word/2024/wordml/sdtformatlock" xmlns:w16se="http://schemas.microsoft.com/office/word/2015/wordml/symex" xmlns:wpg="http://schemas.microsoft.com/office/word/2010/wordprocessingGroup" xmlns:wpi="http://schemas.microsoft.com/office/word/2010/wordprocessingInk" xmlns:wne="http://schemas.microsoft.com/office/word/2006/wordml" xmlns:wps="http://schemas.microsoft.com/office/word/2010/wordprocessingShape" mc:Ignorable="w14 w15 w16se w16cid w16 w16cex w16sdtdh w16sdtfl cr w16du wp14">
   <w16cex:commentExtensible w16cex:durableId="4706CF0A" w16cex:dateUtc="2025-06-25T20:00:00Z"/>
+  <w16cex:commentExtensible w16cex:durableId="76900E79" w16cex:dateUtc="2025-06-26T00:17:00Z"/>
 </w16cex:commentsExtensible>
 </file>
 
 <file path=word/commentsIds.xml><?xml version="1.0" encoding="utf-8"?>
 <w16cid:commentsIds xmlns:wpc="http://schemas.microsoft.com/office/word/2010/wordprocessingCanvas" xmlns:cx="http://schemas.microsoft.com/office/drawing/2014/chartex" xmlns:cx1="http://schemas.microsoft.com/office/drawing/2015/9/8/chartex" xmlns:cx2="http://schemas.microsoft.com/office/drawing/2015/10/21/chartex" xmlns:cx3="http://schemas.microsoft.com/office/drawing/2016/5/9/chartex" xmlns:cx4="http://schemas.microsoft.com/office/drawing/2016/5/10/chartex" xmlns:cx5="http://schemas.microsoft.com/office/drawing/2016/5/11/chartex" xmlns:cx6="http://schemas.microsoft.com/office/drawing/2016/5/12/chartex" xmlns:cx7="http://schemas.microsoft.com/office/drawing/2016/5/13/chartex" xmlns:cx8="http://schemas.microsoft.com/office/drawing/2016/5/14/chartex" xmlns:mc="http://schemas.openxmlformats.org/markup-compatibility/2006" xmlns:aink="http://schemas.microsoft.com/office/drawing/2016/ink" xmlns:am3d="http://schemas.microsoft.com/office/drawing/2017/model3d" xmlns:o="urn:schemas-microsoft-com:office:office" xmlns:oel="http://schemas.microsoft.com/office/2019/extlst" xmlns:r="http://schemas.openxmlformats.org/officeDocument/2006/relationships" xmlns:m="http://schemas.openxmlformats.org/officeDocument/2006/math" xmlns:v="urn:schemas-microsoft-com:vml" xmlns:wp14="http://schemas.microsoft.com/office/word/2010/wordprocessingDrawing" xmlns:wp="http://schemas.openxmlformats.org/drawingml/2006/wordprocessingDrawing" xmlns:w10="urn:schemas-microsoft-com:office:word" xmlns:w="http://schemas.openxmlformats.org/wordprocessingml/2006/main" xmlns:w14="http://schemas.microsoft.com/office/word/2010/wordml" xmlns:w15="http://schemas.microsoft.com/office/word/2012/wordml" xmlns:w16cex="http://schemas.microsoft.com/office/word/2018/wordml/cex" xmlns:w16cid="http://schemas.microsoft.com/office/word/2016/wordml/cid" xmlns:w16="http://schemas.microsoft.com/office/word/2018/wordml" xmlns:w16du="http://schemas.microsoft.com/office/word/2023/wordml/word16du" xmlns:w16sdtdh="http://schemas.microsoft.com/office/word/2020/wordml/sdtdatahash" xmlns:w16sdtfl="http://schemas.microsoft.com/office/word/2024/wordml/sdtformatlock" xmlns:w16se="http://schemas.microsoft.com/office/word/2015/wordml/symex" xmlns:wpg="http://schemas.microsoft.com/office/word/2010/wordprocessingGroup" xmlns:wpi="http://schemas.microsoft.com/office/word/2010/wordprocessingInk" xmlns:wne="http://schemas.microsoft.com/office/word/2006/wordml" xmlns:wps="http://schemas.microsoft.com/office/word/2010/wordprocessingShape" mc:Ignorable="w14 w15 w16se w16cid w16 w16cex w16sdtdh w16sdtfl w16du wp14">
   <w16cid:commentId w16cid:paraId="6935F0C1" w16cid:durableId="4706CF0A"/>
+  <w16cid:commentId w16cid:paraId="323B4E0A" w16cid:durableId="76900E79"/>
 </w16cid:commentsIds>
 </file>
 
@@ -7150,6 +8841,9 @@
 <w15:people xmlns:wpc="http://schemas.microsoft.com/office/word/2010/wordprocessingCanvas" xmlns:cx="http://schemas.microsoft.com/office/drawing/2014/chartex" xmlns:cx1="http://schemas.microsoft.com/office/drawing/2015/9/8/chartex" xmlns:cx2="http://schemas.microsoft.com/office/drawing/2015/10/21/chartex" xmlns:cx3="http://schemas.microsoft.com/office/drawing/2016/5/9/chartex" xmlns:cx4="http://schemas.microsoft.com/office/drawing/2016/5/10/chartex" xmlns:cx5="http://schemas.microsoft.com/office/drawing/2016/5/11/chartex" xmlns:cx6="http://schemas.microsoft.com/office/drawing/2016/5/12/chartex" xmlns:cx7="http://schemas.microsoft.com/office/drawing/2016/5/13/chartex" xmlns:cx8="http://schemas.microsoft.com/office/drawing/2016/5/14/chartex" xmlns:mc="http://schemas.openxmlformats.org/markup-compatibility/2006" xmlns:aink="http://schemas.microsoft.com/office/drawing/2016/ink" xmlns:am3d="http://schemas.microsoft.com/office/drawing/2017/model3d" xmlns:o="urn:schemas-microsoft-com:office:office" xmlns:oel="http://schemas.microsoft.com/office/2019/extlst" xmlns:r="http://schemas.openxmlformats.org/officeDocument/2006/relationships" xmlns:m="http://schemas.openxmlformats.org/officeDocument/2006/math" xmlns:v="urn:schemas-microsoft-com:vml" xmlns:wp14="http://schemas.microsoft.com/office/word/2010/wordprocessingDrawing" xmlns:wp="http://schemas.openxmlformats.org/drawingml/2006/wordprocessingDrawing" xmlns:w10="urn:schemas-microsoft-com:office:word" xmlns:w="http://schemas.openxmlformats.org/wordprocessingml/2006/main" xmlns:w14="http://schemas.microsoft.com/office/word/2010/wordml" xmlns:w15="http://schemas.microsoft.com/office/word/2012/wordml" xmlns:w16cex="http://schemas.microsoft.com/office/word/2018/wordml/cex" xmlns:w16cid="http://schemas.microsoft.com/office/word/2016/wordml/cid" xmlns:w16="http://schemas.microsoft.com/office/word/2018/wordml" xmlns:w16du="http://schemas.microsoft.com/office/word/2023/wordml/word16du" xmlns:w16sdtdh="http://schemas.microsoft.com/office/word/2020/wordml/sdtdatahash" xmlns:w16sdtfl="http://schemas.microsoft.com/office/word/2024/wordml/sdtformatlock" xmlns:w16se="http://schemas.microsoft.com/office/word/2015/wordml/symex" xmlns:wpg="http://schemas.microsoft.com/office/word/2010/wordprocessingGroup" xmlns:wpi="http://schemas.microsoft.com/office/word/2010/wordprocessingInk" xmlns:wne="http://schemas.microsoft.com/office/word/2006/wordml" xmlns:wps="http://schemas.microsoft.com/office/word/2010/wordprocessingShape" mc:Ignorable="w14 w15 w16se w16cid w16 w16cex w16sdtdh w16sdtfl w16du wp14">
   <w15:person w15:author="Balaena Institute whitehead">
     <w15:presenceInfo w15:providerId="Windows Live" w15:userId="3696438d7ec69d58"/>
+  </w15:person>
+  <w15:person w15:author="Ana Eguiguren">
+    <w15:presenceInfo w15:providerId="AD" w15:userId="S::an648663@dal.ca::78fc145a-0000-4b05-b4d6-5624936d5ffb"/>
   </w15:person>
 </w15:people>
 </file>

</xml_diff>